<commit_message>
Criação inicial de algumas tabelas, inserts e do modelo relacional
</commit_message>
<xml_diff>
--- a/documentos/Documentação do Projeto Final.docx
+++ b/documentos/Documentação do Projeto Final.docx
@@ -108,29 +108,168 @@
           <w:b w:val="1"/>
           <w:rtl w:val="0"/>
         </w:rPr>
-        <w:t xml:space="preserve">(falta falar das multiplicidades) </w:t>
-      </w:r>
-    </w:p>
-    <w:p>
-      <w:pPr>
-        <w:rPr/>
-      </w:pPr>
-      <w:r>
-        <w:rPr>
-          <w:rtl w:val="0"/>
-        </w:rPr>
-      </w:r>
-    </w:p>
-    <w:p>
-      <w:pPr>
-        <w:rPr/>
-      </w:pPr>
-      <w:r>
-        <w:rPr>
-          <w:rtl w:val="0"/>
-        </w:rPr>
+        <w:t xml:space="preserve"> </w:t>
+      </w:r>
+    </w:p>
+    <w:p>
+      <w:pPr>
+        <w:rPr/>
+      </w:pPr>
+      <w:r>
+        <w:rPr>
+          <w:rtl w:val="0"/>
+        </w:rPr>
+        <w:br w:type="textWrapping"/>
         <w:tab/>
-        <w:t xml:space="preserve">Começamos escolhendo a entidade Usuário contendo os atributos cpf como chave primária, nome, sobrenome e telefone como chave secundária, e os demais atributos sendo eles: endereço, data de nascimento, sexo, email e senha. Essa entidade também se torna generalização, tendo os seguintes tipos: </w:t>
+      </w:r>
+      <w:r>
+        <w:rPr>
+          <w:rtl w:val="0"/>
+        </w:rPr>
+        <w:t xml:space="preserve">A construção do modelo de dados começa com a definição da entidade </w:t>
+      </w:r>
+      <w:r>
+        <w:rPr>
+          <w:b w:val="1"/>
+          <w:rtl w:val="0"/>
+        </w:rPr>
+        <w:t xml:space="preserve">Usuário</w:t>
+      </w:r>
+      <w:r>
+        <w:rPr>
+          <w:rtl w:val="0"/>
+        </w:rPr>
+        <w:t xml:space="preserve">, que possui o </w:t>
+      </w:r>
+      <w:r>
+        <w:rPr>
+          <w:b w:val="1"/>
+          <w:rtl w:val="0"/>
+        </w:rPr>
+        <w:t xml:space="preserve">cpf</w:t>
+      </w:r>
+      <w:r>
+        <w:rPr>
+          <w:rtl w:val="0"/>
+        </w:rPr>
+        <w:t xml:space="preserve"> como chave primária. Além disso, a entidade contém os atributos </w:t>
+      </w:r>
+      <w:r>
+        <w:rPr>
+          <w:b w:val="1"/>
+          <w:rtl w:val="0"/>
+        </w:rPr>
+        <w:t xml:space="preserve">nome</w:t>
+      </w:r>
+      <w:r>
+        <w:rPr>
+          <w:rtl w:val="0"/>
+        </w:rPr>
+        <w:t xml:space="preserve">, </w:t>
+      </w:r>
+      <w:r>
+        <w:rPr>
+          <w:b w:val="1"/>
+          <w:rtl w:val="0"/>
+        </w:rPr>
+        <w:t xml:space="preserve">sobrenome</w:t>
+      </w:r>
+      <w:r>
+        <w:rPr>
+          <w:rtl w:val="0"/>
+        </w:rPr>
+        <w:t xml:space="preserve"> e </w:t>
+      </w:r>
+      <w:r>
+        <w:rPr>
+          <w:b w:val="1"/>
+          <w:rtl w:val="0"/>
+        </w:rPr>
+        <w:t xml:space="preserve">telefone</w:t>
+      </w:r>
+      <w:r>
+        <w:rPr>
+          <w:rtl w:val="0"/>
+        </w:rPr>
+        <w:t xml:space="preserve">, sendo estes três últimos utilizados como chave secundária. Atributos adicionais incluem </w:t>
+      </w:r>
+      <w:r>
+        <w:rPr>
+          <w:b w:val="1"/>
+          <w:rtl w:val="0"/>
+        </w:rPr>
+        <w:t xml:space="preserve">endereço</w:t>
+      </w:r>
+      <w:r>
+        <w:rPr>
+          <w:rtl w:val="0"/>
+        </w:rPr>
+        <w:t xml:space="preserve">, </w:t>
+      </w:r>
+      <w:r>
+        <w:rPr>
+          <w:b w:val="1"/>
+          <w:rtl w:val="0"/>
+        </w:rPr>
+        <w:t xml:space="preserve">data de nascimento</w:t>
+      </w:r>
+      <w:r>
+        <w:rPr>
+          <w:rtl w:val="0"/>
+        </w:rPr>
+        <w:t xml:space="preserve">, </w:t>
+      </w:r>
+      <w:r>
+        <w:rPr>
+          <w:b w:val="1"/>
+          <w:rtl w:val="0"/>
+        </w:rPr>
+        <w:t xml:space="preserve">sexo</w:t>
+      </w:r>
+      <w:r>
+        <w:rPr>
+          <w:rtl w:val="0"/>
+        </w:rPr>
+        <w:t xml:space="preserve">, </w:t>
+      </w:r>
+      <w:r>
+        <w:rPr>
+          <w:b w:val="1"/>
+          <w:rtl w:val="0"/>
+        </w:rPr>
+        <w:t xml:space="preserve">email</w:t>
+      </w:r>
+      <w:r>
+        <w:rPr>
+          <w:rtl w:val="0"/>
+        </w:rPr>
+        <w:t xml:space="preserve"> e </w:t>
+      </w:r>
+      <w:r>
+        <w:rPr>
+          <w:b w:val="1"/>
+          <w:rtl w:val="0"/>
+        </w:rPr>
+        <w:t xml:space="preserve">senha</w:t>
+      </w:r>
+      <w:r>
+        <w:rPr>
+          <w:rtl w:val="0"/>
+        </w:rPr>
+        <w:t xml:space="preserve">, conforme especificado no enunciado. A entidade </w:t>
+      </w:r>
+      <w:r>
+        <w:rPr>
+          <w:b w:val="1"/>
+          <w:rtl w:val="0"/>
+        </w:rPr>
+        <w:t xml:space="preserve">Usuário</w:t>
+      </w:r>
+      <w:r>
+        <w:rPr>
+          <w:rtl w:val="0"/>
+        </w:rPr>
+        <w:t xml:space="preserve"> é ainda uma generalização, abrangendo três subtipos:</w:t>
       </w:r>
     </w:p>
     <w:p>
@@ -139,16 +278,48 @@
           <w:ilvl w:val="0"/>
           <w:numId w:val="1"/>
         </w:numPr>
+        <w:spacing w:after="0" w:afterAutospacing="0" w:before="240" w:lineRule="auto"/>
         <w:ind w:left="720" w:hanging="360"/>
-        <w:rPr>
-          <w:u w:val="none"/>
-        </w:rPr>
-      </w:pPr>
-      <w:r>
-        <w:rPr>
-          <w:rtl w:val="0"/>
-        </w:rPr>
-        <w:t xml:space="preserve">Professor, contendo os atributos Titulação e Área de Especialidade</w:t>
+      </w:pPr>
+      <w:r>
+        <w:rPr>
+          <w:b w:val="1"/>
+          <w:rtl w:val="0"/>
+        </w:rPr>
+        <w:t xml:space="preserve">Professor</w:t>
+      </w:r>
+      <w:r>
+        <w:rPr>
+          <w:rtl w:val="0"/>
+        </w:rPr>
+        <w:t xml:space="preserve">: possui os atributos </w:t>
+      </w:r>
+      <w:r>
+        <w:rPr>
+          <w:b w:val="1"/>
+          <w:rtl w:val="0"/>
+        </w:rPr>
+        <w:t xml:space="preserve">Titulação</w:t>
+      </w:r>
+      <w:r>
+        <w:rPr>
+          <w:rtl w:val="0"/>
+        </w:rPr>
+        <w:t xml:space="preserve"> e </w:t>
+      </w:r>
+      <w:r>
+        <w:rPr>
+          <w:b w:val="1"/>
+          <w:rtl w:val="0"/>
+        </w:rPr>
+        <w:t xml:space="preserve">Área de Especialidade</w:t>
+      </w:r>
+      <w:r>
+        <w:rPr>
+          <w:rtl w:val="0"/>
+        </w:rPr>
+        <w:t xml:space="preserve">.</w:t>
+        <w:br w:type="textWrapping"/>
       </w:r>
     </w:p>
     <w:p>
@@ -157,16 +328,35 @@
           <w:ilvl w:val="0"/>
           <w:numId w:val="1"/>
         </w:numPr>
+        <w:spacing w:after="0" w:afterAutospacing="0" w:before="0" w:beforeAutospacing="0" w:lineRule="auto"/>
         <w:ind w:left="720" w:hanging="360"/>
-        <w:rPr>
-          <w:u w:val="none"/>
-        </w:rPr>
-      </w:pPr>
-      <w:r>
-        <w:rPr>
-          <w:rtl w:val="0"/>
-        </w:rPr>
-        <w:t xml:space="preserve">Aluno, contendo os atributos Registro do Aluno como chave primária e Bolsa para indicar se é bolsista ou não.</w:t>
+      </w:pPr>
+      <w:r>
+        <w:rPr>
+          <w:b w:val="1"/>
+          <w:rtl w:val="0"/>
+        </w:rPr>
+        <w:t xml:space="preserve">Aluno</w:t>
+      </w:r>
+      <w:r>
+        <w:rPr>
+          <w:rtl w:val="0"/>
+        </w:rPr>
+        <w:t xml:space="preserve">: contém o atributo </w:t>
+      </w:r>
+      <w:r>
+        <w:rPr>
+          <w:b w:val="1"/>
+          <w:rtl w:val="0"/>
+        </w:rPr>
+        <w:t xml:space="preserve">Bolsa</w:t>
+      </w:r>
+      <w:r>
+        <w:rPr>
+          <w:rtl w:val="0"/>
+        </w:rPr>
+        <w:t xml:space="preserve">, que indica se o aluno é bolsista. Optamos por incluir esse atributo aqui, embora o enunciado sugira associá-lo à matrícula de um aluno em uma disciplina. Essa escolha reflete um modelo mais alinhado a uma unidade escolar do que uma plataforma de cursos.</w:t>
+        <w:br w:type="textWrapping"/>
       </w:r>
     </w:p>
     <w:p>
@@ -175,30 +365,78 @@
           <w:ilvl w:val="0"/>
           <w:numId w:val="1"/>
         </w:numPr>
+        <w:spacing w:after="240" w:before="0" w:beforeAutospacing="0" w:lineRule="auto"/>
         <w:ind w:left="720" w:hanging="360"/>
-        <w:rPr>
-          <w:u w:val="none"/>
-        </w:rPr>
-      </w:pPr>
-      <w:r>
-        <w:rPr>
-          <w:rtl w:val="0"/>
-        </w:rPr>
-        <w:t xml:space="preserve">Funcionário, sem nenhum atributo como destacado no enunciado do problema.</w:t>
-      </w:r>
-    </w:p>
-    <w:p>
-      <w:pPr>
-        <w:rPr/>
-      </w:pPr>
-      <w:r>
-        <w:rPr>
-          <w:rtl w:val="0"/>
-        </w:rPr>
-      </w:r>
-    </w:p>
-    <w:p>
-      <w:pPr>
+      </w:pPr>
+      <w:r>
+        <w:rPr>
+          <w:b w:val="1"/>
+          <w:rtl w:val="0"/>
+        </w:rPr>
+        <w:t xml:space="preserve">Funcionário</w:t>
+      </w:r>
+      <w:r>
+        <w:rPr>
+          <w:rtl w:val="0"/>
+        </w:rPr>
+        <w:t xml:space="preserve">: não possui atributos adicionais destacados no problema. Embora o enunciado menciona uma possível entidade </w:t>
+      </w:r>
+      <w:r>
+        <w:rPr>
+          <w:b w:val="1"/>
+          <w:rtl w:val="0"/>
+        </w:rPr>
+        <w:t xml:space="preserve">Operações</w:t>
+      </w:r>
+      <w:r>
+        <w:rPr>
+          <w:rtl w:val="0"/>
+        </w:rPr>
+        <w:t xml:space="preserve">, não foram fornecidos detalhes sobre seus atributos. Sabemos apenas que um usuário do tipo </w:t>
+      </w:r>
+      <w:r>
+        <w:rPr>
+          <w:b w:val="1"/>
+          <w:rtl w:val="0"/>
+        </w:rPr>
+        <w:t xml:space="preserve">Funcionário</w:t>
+      </w:r>
+      <w:r>
+        <w:rPr>
+          <w:rtl w:val="0"/>
+        </w:rPr>
+        <w:t xml:space="preserve"> gerencia essas operações, logo decidimos colocar </w:t>
+      </w:r>
+      <w:r>
+        <w:rPr>
+          <w:b w:val="1"/>
+          <w:rtl w:val="0"/>
+        </w:rPr>
+        <w:t xml:space="preserve">Operações</w:t>
+      </w:r>
+      <w:r>
+        <w:rPr>
+          <w:rtl w:val="0"/>
+        </w:rPr>
+        <w:t xml:space="preserve"> como atributo de </w:t>
+      </w:r>
+      <w:r>
+        <w:rPr>
+          <w:b w:val="1"/>
+          <w:rtl w:val="0"/>
+        </w:rPr>
+        <w:t xml:space="preserve">Funcionário</w:t>
+      </w:r>
+      <w:r>
+        <w:rPr>
+          <w:rtl w:val="0"/>
+        </w:rPr>
+        <w:t xml:space="preserve">.</w:t>
+      </w:r>
+    </w:p>
+    <w:p>
+      <w:pPr>
+        <w:spacing w:after="240" w:before="240" w:lineRule="auto"/>
         <w:ind w:firstLine="720"/>
         <w:rPr/>
       </w:pPr>
@@ -206,11 +444,90 @@
         <w:rPr>
           <w:rtl w:val="0"/>
         </w:rPr>
-        <w:t xml:space="preserve">Temos também a entidade Unidade Escolar com os seguintes atributos: Nome Cidade, Sigla Estado, Sigla País e Número do prédio para indicar sua localização.</w:t>
-      </w:r>
-    </w:p>
-    <w:p>
-      <w:pPr>
+        <w:t xml:space="preserve">A seguir, temos a entidade </w:t>
+      </w:r>
+      <w:r>
+        <w:rPr>
+          <w:b w:val="1"/>
+          <w:rtl w:val="0"/>
+        </w:rPr>
+        <w:t xml:space="preserve">Unidade Escolar</w:t>
+      </w:r>
+      <w:r>
+        <w:rPr>
+          <w:rtl w:val="0"/>
+        </w:rPr>
+        <w:t xml:space="preserve">, que representa a localização da escola. Ela inclui os atributos </w:t>
+      </w:r>
+      <w:r>
+        <w:rPr>
+          <w:b w:val="1"/>
+          <w:rtl w:val="0"/>
+        </w:rPr>
+        <w:t xml:space="preserve">Nome da Cidade</w:t>
+      </w:r>
+      <w:r>
+        <w:rPr>
+          <w:rtl w:val="0"/>
+        </w:rPr>
+        <w:t xml:space="preserve">, </w:t>
+      </w:r>
+      <w:r>
+        <w:rPr>
+          <w:b w:val="1"/>
+          <w:rtl w:val="0"/>
+        </w:rPr>
+        <w:t xml:space="preserve">Sigla do Estado</w:t>
+      </w:r>
+      <w:r>
+        <w:rPr>
+          <w:rtl w:val="0"/>
+        </w:rPr>
+        <w:t xml:space="preserve">, </w:t>
+      </w:r>
+      <w:r>
+        <w:rPr>
+          <w:b w:val="1"/>
+          <w:rtl w:val="0"/>
+        </w:rPr>
+        <w:t xml:space="preserve">Sigla do País</w:t>
+      </w:r>
+      <w:r>
+        <w:rPr>
+          <w:rtl w:val="0"/>
+        </w:rPr>
+        <w:t xml:space="preserve"> e </w:t>
+      </w:r>
+      <w:r>
+        <w:rPr>
+          <w:b w:val="1"/>
+          <w:rtl w:val="0"/>
+        </w:rPr>
+        <w:t xml:space="preserve">Número do prédio</w:t>
+      </w:r>
+      <w:r>
+        <w:rPr>
+          <w:rtl w:val="0"/>
+        </w:rPr>
+        <w:t xml:space="preserve">. Embora não seja especificada uma chave primária no enunciado, definimos o atributo </w:t>
+      </w:r>
+      <w:r>
+        <w:rPr>
+          <w:b w:val="1"/>
+          <w:rtl w:val="0"/>
+        </w:rPr>
+        <w:t xml:space="preserve">ID Escola</w:t>
+      </w:r>
+      <w:r>
+        <w:rPr>
+          <w:rtl w:val="0"/>
+        </w:rPr>
+        <w:t xml:space="preserve"> como chave primária para identificar unicamente a entidade.</w:t>
+      </w:r>
+    </w:p>
+    <w:p>
+      <w:pPr>
+        <w:spacing w:after="240" w:before="240" w:lineRule="auto"/>
         <w:ind w:firstLine="720"/>
         <w:rPr/>
       </w:pPr>
@@ -218,11 +535,90 @@
         <w:rPr>
           <w:rtl w:val="0"/>
         </w:rPr>
-        <w:t xml:space="preserve">A entidade Curso contém os seguintes atributos: Código como chave primária, Nome, Classificação, Carga Horária e Número de Vagas.</w:t>
-      </w:r>
-    </w:p>
-    <w:p>
-      <w:pPr>
+        <w:t xml:space="preserve">A entidade </w:t>
+      </w:r>
+      <w:r>
+        <w:rPr>
+          <w:b w:val="1"/>
+          <w:rtl w:val="0"/>
+        </w:rPr>
+        <w:t xml:space="preserve">Curso</w:t>
+      </w:r>
+      <w:r>
+        <w:rPr>
+          <w:rtl w:val="0"/>
+        </w:rPr>
+        <w:t xml:space="preserve"> é definida por </w:t>
+      </w:r>
+      <w:r>
+        <w:rPr>
+          <w:b w:val="1"/>
+          <w:rtl w:val="0"/>
+        </w:rPr>
+        <w:t xml:space="preserve">Sigla</w:t>
+      </w:r>
+      <w:r>
+        <w:rPr>
+          <w:rtl w:val="0"/>
+        </w:rPr>
+        <w:t xml:space="preserve"> (como chave primária), </w:t>
+      </w:r>
+      <w:r>
+        <w:rPr>
+          <w:b w:val="1"/>
+          <w:rtl w:val="0"/>
+        </w:rPr>
+        <w:t xml:space="preserve">Nome</w:t>
+      </w:r>
+      <w:r>
+        <w:rPr>
+          <w:rtl w:val="0"/>
+        </w:rPr>
+        <w:t xml:space="preserve">, </w:t>
+      </w:r>
+      <w:r>
+        <w:rPr>
+          <w:b w:val="1"/>
+          <w:rtl w:val="0"/>
+        </w:rPr>
+        <w:t xml:space="preserve">Classificação</w:t>
+      </w:r>
+      <w:r>
+        <w:rPr>
+          <w:rtl w:val="0"/>
+        </w:rPr>
+        <w:t xml:space="preserve">, </w:t>
+      </w:r>
+      <w:r>
+        <w:rPr>
+          <w:b w:val="1"/>
+          <w:rtl w:val="0"/>
+        </w:rPr>
+        <w:t xml:space="preserve">Carga Horária</w:t>
+      </w:r>
+      <w:r>
+        <w:rPr>
+          <w:rtl w:val="0"/>
+        </w:rPr>
+        <w:t xml:space="preserve"> e </w:t>
+      </w:r>
+      <w:r>
+        <w:rPr>
+          <w:b w:val="1"/>
+          <w:rtl w:val="0"/>
+        </w:rPr>
+        <w:t xml:space="preserve">Número de Vagas</w:t>
+      </w:r>
+      <w:r>
+        <w:rPr>
+          <w:rtl w:val="0"/>
+        </w:rPr>
+        <w:t xml:space="preserve">, refletindo as características de um curso dentro da instituição.</w:t>
+      </w:r>
+    </w:p>
+    <w:p>
+      <w:pPr>
+        <w:spacing w:after="240" w:before="240" w:lineRule="auto"/>
         <w:ind w:firstLine="720"/>
         <w:rPr/>
       </w:pPr>
@@ -230,11 +626,64 @@
         <w:rPr>
           <w:rtl w:val="0"/>
         </w:rPr>
-        <w:t xml:space="preserve">A Entidade Disciplina contém os atributos QTD de Aulas Semanais e Material Didático Básico sendo um atributo composto, com a idéia de sinalizar quais livros são utilizados como base para a disciplina.</w:t>
-      </w:r>
-    </w:p>
-    <w:p>
-      <w:pPr>
+        <w:t xml:space="preserve">A </w:t>
+      </w:r>
+      <w:r>
+        <w:rPr>
+          <w:b w:val="1"/>
+          <w:rtl w:val="0"/>
+        </w:rPr>
+        <w:t xml:space="preserve">Disciplina</w:t>
+      </w:r>
+      <w:r>
+        <w:rPr>
+          <w:rtl w:val="0"/>
+        </w:rPr>
+        <w:t xml:space="preserve"> é identificada pelo atributo </w:t>
+      </w:r>
+      <w:r>
+        <w:rPr>
+          <w:b w:val="1"/>
+          <w:rtl w:val="0"/>
+        </w:rPr>
+        <w:t xml:space="preserve">Código</w:t>
+      </w:r>
+      <w:r>
+        <w:rPr>
+          <w:rtl w:val="0"/>
+        </w:rPr>
+        <w:t xml:space="preserve">, que funciona como chave primária, e possui ainda os atributos </w:t>
+      </w:r>
+      <w:r>
+        <w:rPr>
+          <w:b w:val="1"/>
+          <w:rtl w:val="0"/>
+        </w:rPr>
+        <w:t xml:space="preserve">Quantidade de Aulas Semanais</w:t>
+      </w:r>
+      <w:r>
+        <w:rPr>
+          <w:rtl w:val="0"/>
+        </w:rPr>
+        <w:t xml:space="preserve"> e </w:t>
+      </w:r>
+      <w:r>
+        <w:rPr>
+          <w:b w:val="1"/>
+          <w:rtl w:val="0"/>
+        </w:rPr>
+        <w:t xml:space="preserve">Material Didático Básico</w:t>
+      </w:r>
+      <w:r>
+        <w:rPr>
+          <w:rtl w:val="0"/>
+        </w:rPr>
+        <w:t xml:space="preserve">, sendo este último um atributo composto, destinado a indicar os livros ou materiais utilizados como referência na disciplina.</w:t>
+      </w:r>
+    </w:p>
+    <w:p>
+      <w:pPr>
+        <w:spacing w:after="240" w:before="240" w:lineRule="auto"/>
         <w:ind w:firstLine="720"/>
         <w:rPr/>
       </w:pPr>
@@ -242,34 +691,1471 @@
         <w:rPr>
           <w:rtl w:val="0"/>
         </w:rPr>
-        <w:t xml:space="preserve"> A Entidade Departamento com os atributos Código sendo chave primária e Nome.</w:t>
-      </w:r>
-    </w:p>
-    <w:p>
-      <w:pPr>
+        <w:t xml:space="preserve">A entidade </w:t>
+      </w:r>
+      <w:r>
+        <w:rPr>
+          <w:b w:val="1"/>
+          <w:rtl w:val="0"/>
+        </w:rPr>
+        <w:t xml:space="preserve">Departamento</w:t>
+      </w:r>
+      <w:r>
+        <w:rPr>
+          <w:rtl w:val="0"/>
+        </w:rPr>
+        <w:t xml:space="preserve">, representando a divisão interna da instituição, possui </w:t>
+      </w:r>
+      <w:r>
+        <w:rPr>
+          <w:b w:val="1"/>
+          <w:rtl w:val="0"/>
+        </w:rPr>
+        <w:t xml:space="preserve">Sigla</w:t>
+      </w:r>
+      <w:r>
+        <w:rPr>
+          <w:rtl w:val="0"/>
+        </w:rPr>
+        <w:t xml:space="preserve"> como chave primária e </w:t>
+      </w:r>
+      <w:r>
+        <w:rPr>
+          <w:b w:val="1"/>
+          <w:rtl w:val="0"/>
+        </w:rPr>
+        <w:t xml:space="preserve">Nome</w:t>
+      </w:r>
+      <w:r>
+        <w:rPr>
+          <w:rtl w:val="0"/>
+        </w:rPr>
+        <w:t xml:space="preserve"> para identificá-lo.</w:t>
+      </w:r>
+    </w:p>
+    <w:p>
+      <w:pPr>
+        <w:spacing w:after="240" w:before="240" w:lineRule="auto"/>
         <w:ind w:firstLine="720"/>
-        <w:rPr>
-          <w:b w:val="1"/>
-        </w:rPr>
-      </w:pPr>
-      <w:r>
-        <w:rPr>
-          <w:rtl w:val="0"/>
-        </w:rPr>
-        <w:t xml:space="preserve">Temos também duas entidades fracas, sendo elas Ementa e Turma. </w:t>
-      </w:r>
-      <w:r>
-        <w:rPr>
-          <w:b w:val="1"/>
-          <w:rtl w:val="0"/>
-        </w:rPr>
-        <w:t xml:space="preserve">(Descrever melhor ementa e Turma)</w:t>
+        <w:rPr/>
+      </w:pPr>
+      <w:r>
+        <w:rPr>
+          <w:rtl w:val="0"/>
+        </w:rPr>
+        <w:t xml:space="preserve">Outra entidade importante é a </w:t>
+      </w:r>
+      <w:r>
+        <w:rPr>
+          <w:b w:val="1"/>
+          <w:rtl w:val="0"/>
+        </w:rPr>
+        <w:t xml:space="preserve">Mensagem</w:t>
+      </w:r>
+      <w:r>
+        <w:rPr>
+          <w:rtl w:val="0"/>
+        </w:rPr>
+        <w:t xml:space="preserve">, que possui o atributo </w:t>
+      </w:r>
+      <w:r>
+        <w:rPr>
+          <w:b w:val="1"/>
+          <w:rtl w:val="0"/>
+        </w:rPr>
+        <w:t xml:space="preserve">ID Mensagem</w:t>
+      </w:r>
+      <w:r>
+        <w:rPr>
+          <w:rtl w:val="0"/>
+        </w:rPr>
+        <w:t xml:space="preserve"> como chave primária e o atributo </w:t>
+      </w:r>
+      <w:r>
+        <w:rPr>
+          <w:b w:val="1"/>
+          <w:rtl w:val="0"/>
+        </w:rPr>
+        <w:t xml:space="preserve">Texto Mensagem</w:t>
+      </w:r>
+      <w:r>
+        <w:rPr>
+          <w:rtl w:val="0"/>
+        </w:rPr>
+        <w:t xml:space="preserve">, que contém o corpo da mensagem enviada.</w:t>
+      </w:r>
+    </w:p>
+    <w:p>
+      <w:pPr>
+        <w:spacing w:after="240" w:before="240" w:lineRule="auto"/>
+        <w:ind w:firstLine="720"/>
+        <w:rPr/>
+      </w:pPr>
+      <w:r>
+        <w:rPr>
+          <w:rtl w:val="0"/>
+        </w:rPr>
+        <w:t xml:space="preserve">Uma entidade </w:t>
+      </w:r>
+      <w:r>
+        <w:rPr>
+          <w:b w:val="1"/>
+          <w:rtl w:val="0"/>
+        </w:rPr>
+        <w:t xml:space="preserve">Aviso</w:t>
+      </w:r>
+      <w:r>
+        <w:rPr>
+          <w:rtl w:val="0"/>
+        </w:rPr>
+        <w:t xml:space="preserve">, que possui o atributo </w:t>
+      </w:r>
+      <w:r>
+        <w:rPr>
+          <w:b w:val="1"/>
+          <w:rtl w:val="0"/>
+        </w:rPr>
+        <w:t xml:space="preserve">ID Aviso</w:t>
+      </w:r>
+      <w:r>
+        <w:rPr>
+          <w:rtl w:val="0"/>
+        </w:rPr>
+        <w:t xml:space="preserve"> como chave primária, e </w:t>
+      </w:r>
+      <w:r>
+        <w:rPr>
+          <w:b w:val="1"/>
+          <w:rtl w:val="0"/>
+        </w:rPr>
+        <w:t xml:space="preserve">Texto Aviso</w:t>
+      </w:r>
+      <w:r>
+        <w:rPr>
+          <w:rtl w:val="0"/>
+        </w:rPr>
+        <w:t xml:space="preserve">.</w:t>
+      </w:r>
+    </w:p>
+    <w:p>
+      <w:pPr>
+        <w:spacing w:after="240" w:before="240" w:lineRule="auto"/>
+        <w:ind w:firstLine="720"/>
+        <w:rPr/>
+      </w:pPr>
+      <w:r>
+        <w:rPr>
+          <w:rtl w:val="0"/>
+        </w:rPr>
+        <w:t xml:space="preserve">Por fim, a entidade </w:t>
+      </w:r>
+      <w:r>
+        <w:rPr>
+          <w:b w:val="1"/>
+          <w:rtl w:val="0"/>
+        </w:rPr>
+        <w:t xml:space="preserve">Regras</w:t>
+      </w:r>
+      <w:r>
+        <w:rPr>
+          <w:rtl w:val="0"/>
+        </w:rPr>
+        <w:t xml:space="preserve"> é uma </w:t>
+      </w:r>
+      <w:r>
+        <w:rPr>
+          <w:b w:val="1"/>
+          <w:rtl w:val="0"/>
+        </w:rPr>
+        <w:t xml:space="preserve">entidade fraca</w:t>
+      </w:r>
+      <w:r>
+        <w:rPr>
+          <w:rtl w:val="0"/>
+        </w:rPr>
+        <w:t xml:space="preserve">, com os atributos </w:t>
+      </w:r>
+      <w:r>
+        <w:rPr>
+          <w:b w:val="1"/>
+          <w:rtl w:val="0"/>
+        </w:rPr>
+        <w:t xml:space="preserve">Código</w:t>
+      </w:r>
+      <w:r>
+        <w:rPr>
+          <w:rtl w:val="0"/>
+        </w:rPr>
+        <w:t xml:space="preserve">, como chave primária, </w:t>
+      </w:r>
+      <w:r>
+        <w:rPr>
+          <w:b w:val="1"/>
+          <w:rtl w:val="0"/>
+        </w:rPr>
+        <w:t xml:space="preserve">Frequência Mínima</w:t>
+      </w:r>
+      <w:r>
+        <w:rPr>
+          <w:rtl w:val="0"/>
+        </w:rPr>
+        <w:t xml:space="preserve">, </w:t>
+      </w:r>
+      <w:r>
+        <w:rPr>
+          <w:b w:val="1"/>
+          <w:rtl w:val="0"/>
+        </w:rPr>
+        <w:t xml:space="preserve">Critério de Aprovação</w:t>
+      </w:r>
+      <w:r>
+        <w:rPr>
+          <w:rtl w:val="0"/>
+        </w:rPr>
+        <w:t xml:space="preserve"> e </w:t>
+      </w:r>
+      <w:r>
+        <w:rPr>
+          <w:b w:val="1"/>
+          <w:rtl w:val="0"/>
+        </w:rPr>
+        <w:t xml:space="preserve">Infraestrutura</w:t>
+      </w:r>
+      <w:r>
+        <w:rPr>
+          <w:rtl w:val="0"/>
+        </w:rPr>
+        <w:t xml:space="preserve">, sendo este último um atributo multivalorado, destinado a indicar as diversas necessidades de infraestrutura de um curso.</w:t>
+      </w:r>
+    </w:p>
+    <w:p>
+      <w:pPr>
+        <w:pStyle w:val="Heading3"/>
+        <w:keepNext w:val="0"/>
+        <w:keepLines w:val="0"/>
+        <w:spacing w:before="280" w:lineRule="auto"/>
+        <w:rPr>
+          <w:b w:val="1"/>
+          <w:color w:val="000000"/>
+          <w:sz w:val="26"/>
+          <w:szCs w:val="26"/>
+        </w:rPr>
+      </w:pPr>
+      <w:bookmarkStart w:colFirst="0" w:colLast="0" w:name="_yy3m3mt4oxr6" w:id="4"/>
+      <w:bookmarkEnd w:id="4"/>
+      <w:r>
+        <w:rPr>
+          <w:b w:val="1"/>
+          <w:color w:val="000000"/>
+          <w:sz w:val="26"/>
+          <w:szCs w:val="26"/>
+          <w:rtl w:val="0"/>
+        </w:rPr>
+        <w:t xml:space="preserve">Relacionamentos Entre as Entidades</w:t>
+      </w:r>
+    </w:p>
+    <w:p>
+      <w:pPr>
+        <w:spacing w:after="240" w:before="240" w:lineRule="auto"/>
+        <w:rPr/>
+      </w:pPr>
+      <w:r>
+        <w:rPr>
+          <w:rtl w:val="0"/>
+        </w:rPr>
+        <w:t xml:space="preserve">A partir das entidades descritas, os seguintes relacionamentos são estabelecidos:</w:t>
+      </w:r>
+    </w:p>
+    <w:p>
+      <w:pPr>
+        <w:numPr>
+          <w:ilvl w:val="0"/>
+          <w:numId w:val="2"/>
+        </w:numPr>
+        <w:spacing w:after="0" w:afterAutospacing="0" w:before="240" w:lineRule="auto"/>
+        <w:ind w:left="720" w:hanging="360"/>
+      </w:pPr>
+      <w:r>
+        <w:rPr>
+          <w:b w:val="1"/>
+          <w:rtl w:val="0"/>
+        </w:rPr>
+        <w:t xml:space="preserve">Chefia</w:t>
+      </w:r>
+      <w:r>
+        <w:rPr>
+          <w:rtl w:val="0"/>
+        </w:rPr>
+        <w:t xml:space="preserve"> entre </w:t>
+      </w:r>
+      <w:r>
+        <w:rPr>
+          <w:b w:val="1"/>
+          <w:rtl w:val="0"/>
+        </w:rPr>
+        <w:t xml:space="preserve">Professor</w:t>
+      </w:r>
+      <w:r>
+        <w:rPr>
+          <w:rtl w:val="0"/>
+        </w:rPr>
+        <w:t xml:space="preserve"> e </w:t>
+      </w:r>
+      <w:r>
+        <w:rPr>
+          <w:b w:val="1"/>
+          <w:rtl w:val="0"/>
+        </w:rPr>
+        <w:t xml:space="preserve">Departamento</w:t>
+      </w:r>
+      <w:r>
+        <w:rPr>
+          <w:rtl w:val="0"/>
+        </w:rPr>
+        <w:t xml:space="preserve">: Este relacionamento descreve os departamentos que um professor pode chefiar. A multiplicidade é de [0,1] entre </w:t>
+      </w:r>
+      <w:r>
+        <w:rPr>
+          <w:b w:val="1"/>
+          <w:rtl w:val="0"/>
+        </w:rPr>
+        <w:t xml:space="preserve">Professor</w:t>
+      </w:r>
+      <w:r>
+        <w:rPr>
+          <w:rtl w:val="0"/>
+        </w:rPr>
+        <w:t xml:space="preserve"> e </w:t>
+      </w:r>
+      <w:r>
+        <w:rPr>
+          <w:b w:val="1"/>
+          <w:rtl w:val="0"/>
+        </w:rPr>
+        <w:t xml:space="preserve">Departamento</w:t>
+      </w:r>
+      <w:r>
+        <w:rPr>
+          <w:rtl w:val="0"/>
+        </w:rPr>
+        <w:t xml:space="preserve">, indicando que um professor pode ou não chefiar um departamento, e [1:1] entre </w:t>
+      </w:r>
+      <w:r>
+        <w:rPr>
+          <w:b w:val="1"/>
+          <w:rtl w:val="0"/>
+        </w:rPr>
+        <w:t xml:space="preserve">Departamento</w:t>
+      </w:r>
+      <w:r>
+        <w:rPr>
+          <w:rtl w:val="0"/>
+        </w:rPr>
+        <w:t xml:space="preserve"> e </w:t>
+      </w:r>
+      <w:r>
+        <w:rPr>
+          <w:b w:val="1"/>
+          <w:rtl w:val="0"/>
+        </w:rPr>
+        <w:t xml:space="preserve">Professor</w:t>
+      </w:r>
+      <w:r>
+        <w:rPr>
+          <w:rtl w:val="0"/>
+        </w:rPr>
+        <w:t xml:space="preserve">, ou seja, cada departamento deve ter exatamente um chefe. Essa relação implica que cada departamento terá, obrigatoriamente, um chefe, enquanto o professor poderá chefiar no máximo um departamento.</w:t>
+        <w:br w:type="textWrapping"/>
+      </w:r>
+    </w:p>
+    <w:p>
+      <w:pPr>
+        <w:numPr>
+          <w:ilvl w:val="0"/>
+          <w:numId w:val="2"/>
+        </w:numPr>
+        <w:spacing w:after="0" w:afterAutospacing="0" w:before="0" w:beforeAutospacing="0" w:lineRule="auto"/>
+        <w:ind w:left="720" w:hanging="360"/>
+      </w:pPr>
+      <w:r>
+        <w:rPr>
+          <w:b w:val="1"/>
+          <w:rtl w:val="0"/>
+        </w:rPr>
+        <w:t xml:space="preserve">Pertence</w:t>
+      </w:r>
+      <w:r>
+        <w:rPr>
+          <w:rtl w:val="0"/>
+        </w:rPr>
+        <w:t xml:space="preserve"> entre </w:t>
+      </w:r>
+      <w:r>
+        <w:rPr>
+          <w:b w:val="1"/>
+          <w:rtl w:val="0"/>
+        </w:rPr>
+        <w:t xml:space="preserve">Curso</w:t>
+      </w:r>
+      <w:r>
+        <w:rPr>
+          <w:rtl w:val="0"/>
+        </w:rPr>
+        <w:t xml:space="preserve"> e </w:t>
+      </w:r>
+      <w:r>
+        <w:rPr>
+          <w:b w:val="1"/>
+          <w:rtl w:val="0"/>
+        </w:rPr>
+        <w:t xml:space="preserve">Departamento</w:t>
+      </w:r>
+      <w:r>
+        <w:rPr>
+          <w:rtl w:val="0"/>
+        </w:rPr>
+        <w:t xml:space="preserve">: Este relacionamento descreve quais cursos pertencem a quais departamentos. A multiplicidade é [1,M] entre </w:t>
+      </w:r>
+      <w:r>
+        <w:rPr>
+          <w:b w:val="1"/>
+          <w:rtl w:val="0"/>
+        </w:rPr>
+        <w:t xml:space="preserve">Departamento</w:t>
+      </w:r>
+      <w:r>
+        <w:rPr>
+          <w:rtl w:val="0"/>
+        </w:rPr>
+        <w:t xml:space="preserve"> e </w:t>
+      </w:r>
+      <w:r>
+        <w:rPr>
+          <w:b w:val="1"/>
+          <w:rtl w:val="0"/>
+        </w:rPr>
+        <w:t xml:space="preserve">Curso</w:t>
+      </w:r>
+      <w:r>
+        <w:rPr>
+          <w:rtl w:val="0"/>
+        </w:rPr>
+        <w:t xml:space="preserve">, significando que um departamento pode ter vários cursos, mas cada curso deve pertencer a um único departamento. A multiplicidade [1,1] entre </w:t>
+      </w:r>
+      <w:r>
+        <w:rPr>
+          <w:b w:val="1"/>
+          <w:rtl w:val="0"/>
+        </w:rPr>
+        <w:t xml:space="preserve">Curso</w:t>
+      </w:r>
+      <w:r>
+        <w:rPr>
+          <w:rtl w:val="0"/>
+        </w:rPr>
+        <w:t xml:space="preserve"> e </w:t>
+      </w:r>
+      <w:r>
+        <w:rPr>
+          <w:b w:val="1"/>
+          <w:rtl w:val="0"/>
+        </w:rPr>
+        <w:t xml:space="preserve">Departamento</w:t>
+      </w:r>
+      <w:r>
+        <w:rPr>
+          <w:rtl w:val="0"/>
+        </w:rPr>
+        <w:t xml:space="preserve"> indica que cada curso está vinculado a exatamente um departamento.</w:t>
+        <w:br w:type="textWrapping"/>
+      </w:r>
+    </w:p>
+    <w:p>
+      <w:pPr>
+        <w:numPr>
+          <w:ilvl w:val="0"/>
+          <w:numId w:val="2"/>
+        </w:numPr>
+        <w:spacing w:after="0" w:afterAutospacing="0" w:before="0" w:beforeAutospacing="0" w:lineRule="auto"/>
+        <w:ind w:left="720" w:hanging="360"/>
+      </w:pPr>
+      <w:r>
+        <w:rPr>
+          <w:b w:val="1"/>
+          <w:rtl w:val="0"/>
+        </w:rPr>
+        <w:t xml:space="preserve">Ministra</w:t>
+      </w:r>
+      <w:r>
+        <w:rPr>
+          <w:rtl w:val="0"/>
+        </w:rPr>
+        <w:t xml:space="preserve"> entre </w:t>
+      </w:r>
+      <w:r>
+        <w:rPr>
+          <w:b w:val="1"/>
+          <w:rtl w:val="0"/>
+        </w:rPr>
+        <w:t xml:space="preserve">Professor</w:t>
+      </w:r>
+      <w:r>
+        <w:rPr>
+          <w:rtl w:val="0"/>
+        </w:rPr>
+        <w:t xml:space="preserve"> e </w:t>
+      </w:r>
+      <w:r>
+        <w:rPr>
+          <w:b w:val="1"/>
+          <w:rtl w:val="0"/>
+        </w:rPr>
+        <w:t xml:space="preserve">Disciplina</w:t>
+      </w:r>
+      <w:r>
+        <w:rPr>
+          <w:rtl w:val="0"/>
+        </w:rPr>
+        <w:t xml:space="preserve">: Este relacionamento indica quais disciplinas são ministradas por quais professores. A multiplicidade [1,M] se aplica a ambos os lados, ou seja, um professor pode ministrar várias disciplinas e cada disciplina deve ter ao menos um professor responsável. Esse relacionamento também é uma agregação chamada </w:t>
+      </w:r>
+      <w:r>
+        <w:rPr>
+          <w:b w:val="1"/>
+          <w:rtl w:val="0"/>
+        </w:rPr>
+        <w:t xml:space="preserve">Oferta Disciplina</w:t>
+      </w:r>
+      <w:r>
+        <w:rPr>
+          <w:rtl w:val="0"/>
+        </w:rPr>
+        <w:t xml:space="preserve">, que descreve quais disciplinas estão sendo ofertadas em determinado horário e sala. A chave primária dessa agregação é composta por </w:t>
+      </w:r>
+      <w:r>
+        <w:rPr>
+          <w:b w:val="1"/>
+          <w:rtl w:val="0"/>
+        </w:rPr>
+        <w:t xml:space="preserve">Dia</w:t>
+      </w:r>
+      <w:r>
+        <w:rPr>
+          <w:rtl w:val="0"/>
+        </w:rPr>
+        <w:t xml:space="preserve">, </w:t>
+      </w:r>
+      <w:r>
+        <w:rPr>
+          <w:b w:val="1"/>
+          <w:rtl w:val="0"/>
+        </w:rPr>
+        <w:t xml:space="preserve">Hora</w:t>
+      </w:r>
+      <w:r>
+        <w:rPr>
+          <w:rtl w:val="0"/>
+        </w:rPr>
+        <w:t xml:space="preserve"> e </w:t>
+      </w:r>
+      <w:r>
+        <w:rPr>
+          <w:b w:val="1"/>
+          <w:rtl w:val="0"/>
+        </w:rPr>
+        <w:t xml:space="preserve">Sala</w:t>
+      </w:r>
+      <w:r>
+        <w:rPr>
+          <w:rtl w:val="0"/>
+        </w:rPr>
+        <w:t xml:space="preserve">, de modo a evitar conflitos de horário e local.</w:t>
+        <w:br w:type="textWrapping"/>
+      </w:r>
+    </w:p>
+    <w:p>
+      <w:pPr>
+        <w:numPr>
+          <w:ilvl w:val="0"/>
+          <w:numId w:val="2"/>
+        </w:numPr>
+        <w:spacing w:after="0" w:afterAutospacing="0" w:before="0" w:beforeAutospacing="0" w:lineRule="auto"/>
+        <w:ind w:left="720" w:hanging="360"/>
+      </w:pPr>
+      <w:r>
+        <w:rPr>
+          <w:b w:val="1"/>
+          <w:rtl w:val="0"/>
+        </w:rPr>
+        <w:t xml:space="preserve">Auto Relacionamento de Pré-Requisito e Curso</w:t>
+      </w:r>
+      <w:r>
+        <w:rPr>
+          <w:rtl w:val="0"/>
+        </w:rPr>
+        <w:t xml:space="preserve">: Indica quais </w:t>
+      </w:r>
+      <w:r>
+        <w:rPr>
+          <w:b w:val="1"/>
+          <w:rtl w:val="0"/>
+        </w:rPr>
+        <w:t xml:space="preserve">Cursos</w:t>
+      </w:r>
+      <w:r>
+        <w:rPr>
+          <w:rtl w:val="0"/>
+        </w:rPr>
+        <w:t xml:space="preserve"> são pré-requisitos para outros. A multiplicidade [0,M] é aplicada em ambos os lados, indicando que uma disciplina pode ter nenhum ou muitos pré-requisitos. Esse relacionamento </w:t>
+      </w:r>
+      <w:r>
+        <w:rPr>
+          <w:b w:val="1"/>
+          <w:rtl w:val="0"/>
+        </w:rPr>
+        <w:t xml:space="preserve">Pré Requisito </w:t>
+      </w:r>
+      <w:r>
+        <w:rPr>
+          <w:rtl w:val="0"/>
+        </w:rPr>
+        <w:t xml:space="preserve">também se aplica entre </w:t>
+      </w:r>
+      <w:r>
+        <w:rPr>
+          <w:b w:val="1"/>
+          <w:rtl w:val="0"/>
+        </w:rPr>
+        <w:t xml:space="preserve">Curso </w:t>
+      </w:r>
+      <w:r>
+        <w:rPr>
+          <w:rtl w:val="0"/>
+        </w:rPr>
+        <w:t xml:space="preserve">e</w:t>
+      </w:r>
+      <w:r>
+        <w:rPr>
+          <w:b w:val="1"/>
+          <w:rtl w:val="0"/>
+        </w:rPr>
+        <w:t xml:space="preserve"> Disciplina</w:t>
+      </w:r>
+      <w:r>
+        <w:rPr>
+          <w:rtl w:val="0"/>
+        </w:rPr>
+        <w:t xml:space="preserve">, indicando quais disciplinas podem ser pré-requisitos para os demais cursos, com multiplicidade [0,M].</w:t>
+        <w:br w:type="textWrapping"/>
+      </w:r>
+    </w:p>
+    <w:p>
+      <w:pPr>
+        <w:numPr>
+          <w:ilvl w:val="0"/>
+          <w:numId w:val="2"/>
+        </w:numPr>
+        <w:spacing w:after="0" w:afterAutospacing="0" w:before="0" w:beforeAutospacing="0" w:lineRule="auto"/>
+        <w:ind w:left="720" w:hanging="360"/>
+      </w:pPr>
+      <w:r>
+        <w:rPr>
+          <w:b w:val="1"/>
+          <w:rtl w:val="0"/>
+        </w:rPr>
+        <w:t xml:space="preserve">Compor</w:t>
+      </w:r>
+      <w:r>
+        <w:rPr>
+          <w:rtl w:val="0"/>
+        </w:rPr>
+        <w:t xml:space="preserve"> entre </w:t>
+      </w:r>
+      <w:r>
+        <w:rPr>
+          <w:b w:val="1"/>
+          <w:rtl w:val="0"/>
+        </w:rPr>
+        <w:t xml:space="preserve">Disciplina</w:t>
+      </w:r>
+      <w:r>
+        <w:rPr>
+          <w:rtl w:val="0"/>
+        </w:rPr>
+        <w:t xml:space="preserve"> e </w:t>
+      </w:r>
+      <w:r>
+        <w:rPr>
+          <w:b w:val="1"/>
+          <w:rtl w:val="0"/>
+        </w:rPr>
+        <w:t xml:space="preserve">Curso</w:t>
+      </w:r>
+      <w:r>
+        <w:rPr>
+          <w:rtl w:val="0"/>
+        </w:rPr>
+        <w:t xml:space="preserve">: Este relacionamento indica quais disciplinas fazem parte de um curso. A multiplicidade [1,M] é aplicada a ambos os lados, ou seja, uma disciplina pode compor um ou vários cursos, e cada curso deve ter ao menos uma disciplina.</w:t>
+        <w:br w:type="textWrapping"/>
+      </w:r>
+    </w:p>
+    <w:p>
+      <w:pPr>
+        <w:numPr>
+          <w:ilvl w:val="0"/>
+          <w:numId w:val="2"/>
+        </w:numPr>
+        <w:spacing w:after="0" w:afterAutospacing="0" w:before="0" w:beforeAutospacing="0" w:lineRule="auto"/>
+        <w:ind w:left="720" w:hanging="360"/>
+      </w:pPr>
+      <w:r>
+        <w:rPr>
+          <w:b w:val="1"/>
+          <w:rtl w:val="0"/>
+        </w:rPr>
+        <w:t xml:space="preserve">Comunica</w:t>
+      </w:r>
+      <w:r>
+        <w:rPr>
+          <w:rtl w:val="0"/>
+        </w:rPr>
+        <w:t xml:space="preserve"> entre </w:t>
+      </w:r>
+      <w:r>
+        <w:rPr>
+          <w:b w:val="1"/>
+          <w:rtl w:val="0"/>
+        </w:rPr>
+        <w:t xml:space="preserve">Aluno</w:t>
+      </w:r>
+      <w:r>
+        <w:rPr>
+          <w:rtl w:val="0"/>
+        </w:rPr>
+        <w:t xml:space="preserve">, </w:t>
+      </w:r>
+      <w:r>
+        <w:rPr>
+          <w:b w:val="1"/>
+          <w:rtl w:val="0"/>
+        </w:rPr>
+        <w:t xml:space="preserve">Professor</w:t>
+      </w:r>
+      <w:r>
+        <w:rPr>
+          <w:rtl w:val="0"/>
+        </w:rPr>
+        <w:t xml:space="preserve"> e </w:t>
+      </w:r>
+      <w:r>
+        <w:rPr>
+          <w:b w:val="1"/>
+          <w:rtl w:val="0"/>
+        </w:rPr>
+        <w:t xml:space="preserve">Mensagem</w:t>
+      </w:r>
+      <w:r>
+        <w:rPr>
+          <w:rtl w:val="0"/>
+        </w:rPr>
+        <w:t xml:space="preserve">: Este é um relacionamento ternário, que indica a troca de mensagens entre alunos e professores. O relacionamento possui o atributo </w:t>
+      </w:r>
+      <w:r>
+        <w:rPr>
+          <w:b w:val="1"/>
+          <w:rtl w:val="0"/>
+        </w:rPr>
+        <w:t xml:space="preserve">Data de Envio</w:t>
+      </w:r>
+      <w:r>
+        <w:rPr>
+          <w:rtl w:val="0"/>
+        </w:rPr>
+        <w:t xml:space="preserve"> para registrar o momento da comunicação. A cardinalidade é [1:M:N], significando que um professor pode enviar várias mensagens para um aluno ou grupo de alunos.</w:t>
+        <w:br w:type="textWrapping"/>
+      </w:r>
+    </w:p>
+    <w:p>
+      <w:pPr>
+        <w:numPr>
+          <w:ilvl w:val="0"/>
+          <w:numId w:val="2"/>
+        </w:numPr>
+        <w:spacing w:after="0" w:afterAutospacing="0" w:before="0" w:beforeAutospacing="0" w:lineRule="auto"/>
+        <w:ind w:left="720" w:hanging="360"/>
+      </w:pPr>
+      <w:r>
+        <w:rPr>
+          <w:b w:val="1"/>
+          <w:rtl w:val="0"/>
+        </w:rPr>
+        <w:t xml:space="preserve">Notifica</w:t>
+      </w:r>
+      <w:r>
+        <w:rPr>
+          <w:rtl w:val="0"/>
+        </w:rPr>
+        <w:t xml:space="preserve"> entre </w:t>
+      </w:r>
+      <w:r>
+        <w:rPr>
+          <w:b w:val="1"/>
+          <w:rtl w:val="0"/>
+        </w:rPr>
+        <w:t xml:space="preserve">Funcionário</w:t>
+      </w:r>
+      <w:r>
+        <w:rPr>
+          <w:rtl w:val="0"/>
+        </w:rPr>
+        <w:t xml:space="preserve">, </w:t>
+      </w:r>
+      <w:r>
+        <w:rPr>
+          <w:b w:val="1"/>
+          <w:rtl w:val="0"/>
+        </w:rPr>
+        <w:t xml:space="preserve">Usuário</w:t>
+      </w:r>
+      <w:r>
+        <w:rPr>
+          <w:rtl w:val="0"/>
+        </w:rPr>
+        <w:t xml:space="preserve"> e </w:t>
+      </w:r>
+      <w:r>
+        <w:rPr>
+          <w:b w:val="1"/>
+          <w:rtl w:val="0"/>
+        </w:rPr>
+        <w:t xml:space="preserve">Avisos. </w:t>
+      </w:r>
+      <w:r>
+        <w:rPr>
+          <w:rtl w:val="0"/>
+        </w:rPr>
+        <w:t xml:space="preserve">Este relacionamento indica a troca de avisos entre a </w:t>
+      </w:r>
+      <w:r>
+        <w:rPr>
+          <w:b w:val="1"/>
+          <w:rtl w:val="0"/>
+        </w:rPr>
+        <w:t xml:space="preserve">Administração</w:t>
+      </w:r>
+      <w:r>
+        <w:rPr>
+          <w:rtl w:val="0"/>
+        </w:rPr>
+        <w:t xml:space="preserve">, que se encaixa no Perfil de Funcionário, e todos os usuários do sistema de forma geral. A cardinalidade é [1:M:N] indicando que a administração pode enviar vários avisos para um ou um grupo de usuários. Esta relação possui um atributo </w:t>
+      </w:r>
+      <w:r>
+        <w:rPr>
+          <w:b w:val="1"/>
+          <w:rtl w:val="0"/>
+        </w:rPr>
+        <w:t xml:space="preserve">Data Envio</w:t>
+      </w:r>
+      <w:r>
+        <w:rPr>
+          <w:rtl w:val="0"/>
+        </w:rPr>
+        <w:t xml:space="preserve"> para indicar a data que o aviso foi enviado.</w:t>
+        <w:br w:type="textWrapping"/>
+      </w:r>
+    </w:p>
+    <w:p>
+      <w:pPr>
+        <w:numPr>
+          <w:ilvl w:val="0"/>
+          <w:numId w:val="2"/>
+        </w:numPr>
+        <w:spacing w:after="0" w:afterAutospacing="0" w:before="0" w:beforeAutospacing="0" w:lineRule="auto"/>
+        <w:ind w:left="720" w:hanging="360"/>
+      </w:pPr>
+      <w:r>
+        <w:rPr>
+          <w:b w:val="1"/>
+          <w:rtl w:val="0"/>
+        </w:rPr>
+        <w:t xml:space="preserve">Estuda</w:t>
+      </w:r>
+      <w:r>
+        <w:rPr>
+          <w:rtl w:val="0"/>
+        </w:rPr>
+        <w:t xml:space="preserve"> entre </w:t>
+      </w:r>
+      <w:r>
+        <w:rPr>
+          <w:b w:val="1"/>
+          <w:rtl w:val="0"/>
+        </w:rPr>
+        <w:t xml:space="preserve">Aluno</w:t>
+      </w:r>
+      <w:r>
+        <w:rPr>
+          <w:rtl w:val="0"/>
+        </w:rPr>
+        <w:t xml:space="preserve"> e </w:t>
+      </w:r>
+      <w:r>
+        <w:rPr>
+          <w:b w:val="1"/>
+          <w:rtl w:val="0"/>
+        </w:rPr>
+        <w:t xml:space="preserve">Unidade Escolar</w:t>
+      </w:r>
+      <w:r>
+        <w:rPr>
+          <w:rtl w:val="0"/>
+        </w:rPr>
+        <w:t xml:space="preserve">: Este relacionamento indica em qual unidade escolar o aluno está matriculado. A multiplicidade é [1,1] entre </w:t>
+      </w:r>
+      <w:r>
+        <w:rPr>
+          <w:b w:val="1"/>
+          <w:rtl w:val="0"/>
+        </w:rPr>
+        <w:t xml:space="preserve">Aluno</w:t>
+      </w:r>
+      <w:r>
+        <w:rPr>
+          <w:rtl w:val="0"/>
+        </w:rPr>
+        <w:t xml:space="preserve"> e </w:t>
+      </w:r>
+      <w:r>
+        <w:rPr>
+          <w:b w:val="1"/>
+          <w:rtl w:val="0"/>
+        </w:rPr>
+        <w:t xml:space="preserve">Unidade Escolar</w:t>
+      </w:r>
+      <w:r>
+        <w:rPr>
+          <w:rtl w:val="0"/>
+        </w:rPr>
+        <w:t xml:space="preserve">, indicando que cada aluno deve estar matriculado em uma única unidade escolar. Já a multiplicidade [1,M] entre </w:t>
+      </w:r>
+      <w:r>
+        <w:rPr>
+          <w:b w:val="1"/>
+          <w:rtl w:val="0"/>
+        </w:rPr>
+        <w:t xml:space="preserve">Unidade Escolar</w:t>
+      </w:r>
+      <w:r>
+        <w:rPr>
+          <w:rtl w:val="0"/>
+        </w:rPr>
+        <w:t xml:space="preserve"> e </w:t>
+      </w:r>
+      <w:r>
+        <w:rPr>
+          <w:b w:val="1"/>
+          <w:rtl w:val="0"/>
+        </w:rPr>
+        <w:t xml:space="preserve">Aluno</w:t>
+      </w:r>
+      <w:r>
+        <w:rPr>
+          <w:rtl w:val="0"/>
+        </w:rPr>
+        <w:t xml:space="preserve"> indica que uma unidade escolar deve ter, no mínimo, um aluno, mas pode ter vários.</w:t>
+        <w:br w:type="textWrapping"/>
+      </w:r>
+    </w:p>
+    <w:p>
+      <w:pPr>
+        <w:numPr>
+          <w:ilvl w:val="0"/>
+          <w:numId w:val="2"/>
+        </w:numPr>
+        <w:spacing w:after="0" w:afterAutospacing="0" w:before="0" w:beforeAutospacing="0" w:lineRule="auto"/>
+        <w:ind w:left="720" w:hanging="360"/>
+      </w:pPr>
+      <w:r>
+        <w:rPr>
+          <w:b w:val="1"/>
+          <w:rtl w:val="0"/>
+        </w:rPr>
+        <w:t xml:space="preserve">Lesiona</w:t>
+      </w:r>
+      <w:r>
+        <w:rPr>
+          <w:rtl w:val="0"/>
+        </w:rPr>
+        <w:t xml:space="preserve"> entre </w:t>
+      </w:r>
+      <w:r>
+        <w:rPr>
+          <w:b w:val="1"/>
+          <w:rtl w:val="0"/>
+        </w:rPr>
+        <w:t xml:space="preserve">Professor</w:t>
+      </w:r>
+      <w:r>
+        <w:rPr>
+          <w:rtl w:val="0"/>
+        </w:rPr>
+        <w:t xml:space="preserve"> e </w:t>
+      </w:r>
+      <w:r>
+        <w:rPr>
+          <w:b w:val="1"/>
+          <w:rtl w:val="0"/>
+        </w:rPr>
+        <w:t xml:space="preserve">Unidade Escolar</w:t>
+      </w:r>
+      <w:r>
+        <w:rPr>
+          <w:rtl w:val="0"/>
+        </w:rPr>
+        <w:t xml:space="preserve">: Este relacionamento descreve a qual unidade escolar o professor está associado. A multiplicidade [1,1] entre </w:t>
+      </w:r>
+      <w:r>
+        <w:rPr>
+          <w:b w:val="1"/>
+          <w:rtl w:val="0"/>
+        </w:rPr>
+        <w:t xml:space="preserve">Professor</w:t>
+      </w:r>
+      <w:r>
+        <w:rPr>
+          <w:rtl w:val="0"/>
+        </w:rPr>
+        <w:t xml:space="preserve"> e </w:t>
+      </w:r>
+      <w:r>
+        <w:rPr>
+          <w:b w:val="1"/>
+          <w:rtl w:val="0"/>
+        </w:rPr>
+        <w:t xml:space="preserve">Unidade Escolar</w:t>
+      </w:r>
+      <w:r>
+        <w:rPr>
+          <w:rtl w:val="0"/>
+        </w:rPr>
+        <w:t xml:space="preserve"> indica que cada professor pertence a uma única unidade escolar, enquanto a multiplicidade [1,M] entre </w:t>
+      </w:r>
+      <w:r>
+        <w:rPr>
+          <w:b w:val="1"/>
+          <w:rtl w:val="0"/>
+        </w:rPr>
+        <w:t xml:space="preserve">Unidade Escolar</w:t>
+      </w:r>
+      <w:r>
+        <w:rPr>
+          <w:rtl w:val="0"/>
+        </w:rPr>
+        <w:t xml:space="preserve"> e </w:t>
+      </w:r>
+      <w:r>
+        <w:rPr>
+          <w:b w:val="1"/>
+          <w:rtl w:val="0"/>
+        </w:rPr>
+        <w:t xml:space="preserve">Professor</w:t>
+      </w:r>
+      <w:r>
+        <w:rPr>
+          <w:rtl w:val="0"/>
+        </w:rPr>
+        <w:t xml:space="preserve"> indica que uma unidade escolar pode ter vários professores.</w:t>
+        <w:br w:type="textWrapping"/>
+      </w:r>
+    </w:p>
+    <w:p>
+      <w:pPr>
+        <w:numPr>
+          <w:ilvl w:val="0"/>
+          <w:numId w:val="2"/>
+        </w:numPr>
+        <w:spacing w:after="0" w:afterAutospacing="0" w:before="0" w:beforeAutospacing="0" w:lineRule="auto"/>
+        <w:ind w:left="720" w:hanging="360"/>
+      </w:pPr>
+      <w:r>
+        <w:rPr>
+          <w:b w:val="1"/>
+          <w:rtl w:val="0"/>
+        </w:rPr>
+        <w:t xml:space="preserve">Vínculo</w:t>
+      </w:r>
+      <w:r>
+        <w:rPr>
+          <w:rtl w:val="0"/>
+        </w:rPr>
+        <w:t xml:space="preserve"> entre </w:t>
+      </w:r>
+      <w:r>
+        <w:rPr>
+          <w:b w:val="1"/>
+          <w:rtl w:val="0"/>
+        </w:rPr>
+        <w:t xml:space="preserve">Curso</w:t>
+      </w:r>
+      <w:r>
+        <w:rPr>
+          <w:rtl w:val="0"/>
+        </w:rPr>
+        <w:t xml:space="preserve"> e </w:t>
+      </w:r>
+      <w:r>
+        <w:rPr>
+          <w:b w:val="1"/>
+          <w:rtl w:val="0"/>
+        </w:rPr>
+        <w:t xml:space="preserve">Unidade Escolar</w:t>
+      </w:r>
+      <w:r>
+        <w:rPr>
+          <w:rtl w:val="0"/>
+        </w:rPr>
+        <w:t xml:space="preserve">: Este relacionamento indica quais cursos são oferecidos por cada unidade escolar. A multiplicidade [1,M] em ambos os lados significa que um curso pode ser oferecido por várias unidades escolares e cada unidade escolar oferece, pelo menos, um curso.</w:t>
+        <w:br w:type="textWrapping"/>
+      </w:r>
+    </w:p>
+    <w:p>
+      <w:pPr>
+        <w:numPr>
+          <w:ilvl w:val="0"/>
+          <w:numId w:val="2"/>
+        </w:numPr>
+        <w:spacing w:after="0" w:afterAutospacing="0" w:before="0" w:beforeAutospacing="0" w:lineRule="auto"/>
+        <w:ind w:left="720" w:hanging="360"/>
+      </w:pPr>
+      <w:r>
+        <w:rPr>
+          <w:b w:val="1"/>
+          <w:rtl w:val="0"/>
+        </w:rPr>
+        <w:t xml:space="preserve">Matrícula</w:t>
+      </w:r>
+      <w:r>
+        <w:rPr>
+          <w:rtl w:val="0"/>
+        </w:rPr>
+        <w:t xml:space="preserve"> entre </w:t>
+      </w:r>
+      <w:r>
+        <w:rPr>
+          <w:b w:val="1"/>
+          <w:rtl w:val="0"/>
+        </w:rPr>
+        <w:t xml:space="preserve">Aluno</w:t>
+      </w:r>
+      <w:r>
+        <w:rPr>
+          <w:rtl w:val="0"/>
+        </w:rPr>
+        <w:t xml:space="preserve"> e </w:t>
+      </w:r>
+      <w:r>
+        <w:rPr>
+          <w:b w:val="1"/>
+          <w:rtl w:val="0"/>
+        </w:rPr>
+        <w:t xml:space="preserve">Oferta Disciplinas</w:t>
+      </w:r>
+      <w:r>
+        <w:rPr>
+          <w:rtl w:val="0"/>
+        </w:rPr>
+        <w:t xml:space="preserve">: Este relacionamento descreve a matrícula dos alunos nas disciplinas ofertadas. A multiplicidade [0,M] é aplicada a ambos os lados, significando que um aluno pode se matricular em nenhuma ou várias disciplinas, e uma disciplina pode ter nenhum ou vários alunos matriculados. Essa relação possui as seguintes chaves: </w:t>
+      </w:r>
+      <w:r>
+        <w:rPr>
+          <w:b w:val="1"/>
+          <w:rtl w:val="0"/>
+        </w:rPr>
+        <w:t xml:space="preserve">Notas</w:t>
+      </w:r>
+      <w:r>
+        <w:rPr>
+          <w:rtl w:val="0"/>
+        </w:rPr>
+        <w:t xml:space="preserve"> (como atributo multivalorado), </w:t>
+      </w:r>
+      <w:r>
+        <w:rPr>
+          <w:b w:val="1"/>
+          <w:rtl w:val="0"/>
+        </w:rPr>
+        <w:t xml:space="preserve">Frequência</w:t>
+      </w:r>
+      <w:r>
+        <w:rPr>
+          <w:rtl w:val="0"/>
+        </w:rPr>
+        <w:t xml:space="preserve">, </w:t>
+      </w:r>
+      <w:r>
+        <w:rPr>
+          <w:b w:val="1"/>
+          <w:rtl w:val="0"/>
+        </w:rPr>
+        <w:t xml:space="preserve">Status</w:t>
+      </w:r>
+      <w:r>
+        <w:rPr>
+          <w:rtl w:val="0"/>
+        </w:rPr>
+        <w:t xml:space="preserve"> e </w:t>
+      </w:r>
+      <w:r>
+        <w:rPr>
+          <w:b w:val="1"/>
+          <w:rtl w:val="0"/>
+        </w:rPr>
+        <w:t xml:space="preserve">Período Letivo</w:t>
+      </w:r>
+      <w:r>
+        <w:rPr>
+          <w:rtl w:val="0"/>
+        </w:rPr>
+        <w:t xml:space="preserve">. A agregação </w:t>
+      </w:r>
+      <w:r>
+        <w:rPr>
+          <w:b w:val="1"/>
+          <w:rtl w:val="0"/>
+        </w:rPr>
+        <w:t xml:space="preserve">Matrícula</w:t>
+      </w:r>
+      <w:r>
+        <w:rPr>
+          <w:rtl w:val="0"/>
+        </w:rPr>
+        <w:t xml:space="preserve"> possui como chave primária </w:t>
+      </w:r>
+      <w:r>
+        <w:rPr>
+          <w:b w:val="1"/>
+          <w:rtl w:val="0"/>
+        </w:rPr>
+        <w:t xml:space="preserve">Data</w:t>
+      </w:r>
+      <w:r>
+        <w:rPr>
+          <w:rtl w:val="0"/>
+        </w:rPr>
+        <w:t xml:space="preserve">, permitindo que um aluno se matricule em uma mesma disciplina em diferentes períodos.</w:t>
+        <w:br w:type="textWrapping"/>
+      </w:r>
+    </w:p>
+    <w:p>
+      <w:pPr>
+        <w:numPr>
+          <w:ilvl w:val="0"/>
+          <w:numId w:val="2"/>
+        </w:numPr>
+        <w:spacing w:after="0" w:afterAutospacing="0" w:before="0" w:beforeAutospacing="0" w:lineRule="auto"/>
+        <w:ind w:left="720" w:hanging="360"/>
+      </w:pPr>
+      <w:r>
+        <w:rPr>
+          <w:b w:val="1"/>
+          <w:rtl w:val="0"/>
+        </w:rPr>
+        <w:t xml:space="preserve">Avaliação</w:t>
+      </w:r>
+      <w:r>
+        <w:rPr>
+          <w:rtl w:val="0"/>
+        </w:rPr>
+        <w:t xml:space="preserve"> entre </w:t>
+      </w:r>
+      <w:r>
+        <w:rPr>
+          <w:b w:val="1"/>
+          <w:rtl w:val="0"/>
+        </w:rPr>
+        <w:t xml:space="preserve">Aluno</w:t>
+      </w:r>
+      <w:r>
+        <w:rPr>
+          <w:rtl w:val="0"/>
+        </w:rPr>
+        <w:t xml:space="preserve">, </w:t>
+      </w:r>
+      <w:r>
+        <w:rPr>
+          <w:b w:val="1"/>
+          <w:rtl w:val="0"/>
+        </w:rPr>
+        <w:t xml:space="preserve">Professor</w:t>
+      </w:r>
+      <w:r>
+        <w:rPr>
+          <w:rtl w:val="0"/>
+        </w:rPr>
+        <w:t xml:space="preserve"> e </w:t>
+      </w:r>
+      <w:r>
+        <w:rPr>
+          <w:b w:val="1"/>
+          <w:rtl w:val="0"/>
+        </w:rPr>
+        <w:t xml:space="preserve">Disciplina</w:t>
+      </w:r>
+      <w:r>
+        <w:rPr>
+          <w:rtl w:val="0"/>
+        </w:rPr>
+        <w:t xml:space="preserve">: Este é um relacionamento ternário que permite a avaliação das disciplinas e dos professores pelos alunos. Os atributos deste relacionamento incluem </w:t>
+      </w:r>
+      <w:r>
+        <w:rPr>
+          <w:b w:val="1"/>
+          <w:rtl w:val="0"/>
+        </w:rPr>
+        <w:t xml:space="preserve">Comentário</w:t>
+      </w:r>
+      <w:r>
+        <w:rPr>
+          <w:rtl w:val="0"/>
+        </w:rPr>
+        <w:t xml:space="preserve">, </w:t>
+      </w:r>
+      <w:r>
+        <w:rPr>
+          <w:b w:val="1"/>
+          <w:rtl w:val="0"/>
+        </w:rPr>
+        <w:t xml:space="preserve">Rating Professor</w:t>
+      </w:r>
+      <w:r>
+        <w:rPr>
+          <w:rtl w:val="0"/>
+        </w:rPr>
+        <w:t xml:space="preserve">, </w:t>
+      </w:r>
+      <w:r>
+        <w:rPr>
+          <w:b w:val="1"/>
+          <w:rtl w:val="0"/>
+        </w:rPr>
+        <w:t xml:space="preserve">Rating Material</w:t>
+      </w:r>
+      <w:r>
+        <w:rPr>
+          <w:rtl w:val="0"/>
+        </w:rPr>
+        <w:t xml:space="preserve">, </w:t>
+      </w:r>
+      <w:r>
+        <w:rPr>
+          <w:b w:val="1"/>
+          <w:rtl w:val="0"/>
+        </w:rPr>
+        <w:t xml:space="preserve">Rating Infraestrutura</w:t>
+      </w:r>
+      <w:r>
+        <w:rPr>
+          <w:rtl w:val="0"/>
+        </w:rPr>
+        <w:t xml:space="preserve"> e </w:t>
+      </w:r>
+      <w:r>
+        <w:rPr>
+          <w:b w:val="1"/>
+          <w:rtl w:val="0"/>
+        </w:rPr>
+        <w:t xml:space="preserve">Rating Relevância</w:t>
+      </w:r>
+      <w:r>
+        <w:rPr>
+          <w:rtl w:val="0"/>
+        </w:rPr>
+        <w:t xml:space="preserve">. A agregação </w:t>
+      </w:r>
+      <w:r>
+        <w:rPr>
+          <w:b w:val="1"/>
+          <w:rtl w:val="0"/>
+        </w:rPr>
+        <w:t xml:space="preserve">Avaliação</w:t>
+      </w:r>
+      <w:r>
+        <w:rPr>
+          <w:rtl w:val="0"/>
+        </w:rPr>
+        <w:t xml:space="preserve"> possui o atributo </w:t>
+      </w:r>
+      <w:r>
+        <w:rPr>
+          <w:b w:val="1"/>
+          <w:rtl w:val="0"/>
+        </w:rPr>
+        <w:t xml:space="preserve">ID Avaliação</w:t>
+      </w:r>
+      <w:r>
+        <w:rPr>
+          <w:rtl w:val="0"/>
+        </w:rPr>
+        <w:t xml:space="preserve">, permitindo que uma mesma avaliação seja associada a um professor e a uma disciplina.</w:t>
+        <w:br w:type="textWrapping"/>
+      </w:r>
+    </w:p>
+    <w:p>
+      <w:pPr>
+        <w:numPr>
+          <w:ilvl w:val="0"/>
+          <w:numId w:val="2"/>
+        </w:numPr>
+        <w:spacing w:after="240" w:before="0" w:beforeAutospacing="0" w:lineRule="auto"/>
+        <w:ind w:left="720" w:hanging="360"/>
+      </w:pPr>
+      <w:r>
+        <w:rPr>
+          <w:b w:val="1"/>
+          <w:rtl w:val="0"/>
+        </w:rPr>
+        <w:t xml:space="preserve">Possui</w:t>
+      </w:r>
+      <w:r>
+        <w:rPr>
+          <w:rtl w:val="0"/>
+        </w:rPr>
+        <w:t xml:space="preserve"> entre </w:t>
+      </w:r>
+      <w:r>
+        <w:rPr>
+          <w:b w:val="1"/>
+          <w:rtl w:val="0"/>
+        </w:rPr>
+        <w:t xml:space="preserve">Curso</w:t>
+      </w:r>
+      <w:r>
+        <w:rPr>
+          <w:rtl w:val="0"/>
+        </w:rPr>
+        <w:t xml:space="preserve"> e </w:t>
+      </w:r>
+      <w:r>
+        <w:rPr>
+          <w:b w:val="1"/>
+          <w:rtl w:val="0"/>
+        </w:rPr>
+        <w:t xml:space="preserve">Regras</w:t>
+      </w:r>
+      <w:r>
+        <w:rPr>
+          <w:rtl w:val="0"/>
+        </w:rPr>
+        <w:t xml:space="preserve">: Este relacionamento define que cada curso está associado a uma única regra, e cada regra está vinculada a um único curso. A multiplicidade [1,1] de ambos os lados implica que um curso só pode ter uma regra, e cada regra deve ser associada a um único curso.</w:t>
       </w:r>
     </w:p>
     <w:p>
       <w:pPr>
         <w:ind w:left="0" w:firstLine="0"/>
-        <w:rPr/>
+        <w:rPr>
+          <w:b w:val="1"/>
+          <w:sz w:val="26"/>
+          <w:szCs w:val="26"/>
+        </w:rPr>
       </w:pPr>
       <w:r>
         <w:rPr>
@@ -280,44 +2166,6 @@
     <w:p>
       <w:pPr>
         <w:ind w:left="0" w:firstLine="0"/>
-        <w:rPr/>
-      </w:pPr>
-      <w:r>
-        <w:rPr>
-          <w:rtl w:val="0"/>
-        </w:rPr>
-        <w:t xml:space="preserve">Para essas entidades acimas citadas, temos os seguintes relacionamentos:</w:t>
-        <w:br w:type="textWrapping"/>
-        <w:t xml:space="preserve">Um relacionamento de Chefia entre Professor e Departamento, para descrever quais departamentos um professor é chefe. Um relacionamento entre Curso e Departamento chamado Possui, para descrever quais cursos um departamento possui.</w:t>
-      </w:r>
-    </w:p>
-    <w:p>
-      <w:pPr>
-        <w:ind w:left="0" w:firstLine="0"/>
-        <w:rPr/>
-      </w:pPr>
-      <w:r>
-        <w:rPr>
-          <w:rtl w:val="0"/>
-        </w:rPr>
-        <w:t xml:space="preserve">Temos o relacionamento Ministra entre professor e Disciplina, para indicar quais disciplinas um professor dá aula. Um auto relacionamento chamado Pré Requisito em Disciplinas, para indicar quais disciplinas são pré requisitos de outras. Um relacionamento Compor entre Disciplinas e Curso, para indicar quais disciplinas estão presentes em um curso. Um relacionamento ternário chamado Avisos entre Alunos, Funcionários e Professores, para indicar a troca de mensagens entre os mesmos, esse relacionamento possui os seguintes atributos: chave primária entre ID Destino, ID Remetente e Data de Envio e o atributo Mensagem. Um relacionamento ternário chamado Avaliação entre Aluno, Professor e Disciplina, com os seguintes atributos: Comentário, Rating Professor, Rating Material, Rating Infraestrutura e Rating Relevância. Esse Relacionamento se torna um Agregação com o atributo ID Avaliação, para permitir que uma mesma avaliação possa ser feita com os mesmos professores e disciplinas. Um relacionamento chamado Possui entre Disciplina e Emente, e também um mesmo relacionamento Possui entre Disciplina e Turma </w:t>
-      </w:r>
-      <w:r>
-        <w:rPr>
-          <w:b w:val="1"/>
-          <w:rtl w:val="0"/>
-        </w:rPr>
-        <w:t xml:space="preserve">(Descrever melhor esses relacionamentos de turma e ementa, e talvez colocar Ementa como atributo de disciplina)</w:t>
-      </w:r>
-      <w:r>
-        <w:rPr>
-          <w:rtl w:val="0"/>
-        </w:rPr>
-        <w:t xml:space="preserve">. E por fim um relacionamento múltiplo chamado Associado, entre Professor, Aluno, Disciplina, Curso e Unidade Escolar, para indicar quem são as entidades Associadas em uma Escola.</w:t>
-      </w:r>
-    </w:p>
-    <w:p>
-      <w:pPr>
         <w:rPr/>
         <w:sectPr>
           <w:pgSz w:h="16834" w:w="11909" w:orient="portrait"/>
@@ -349,8 +2197,8 @@
           <w:b w:val="1"/>
         </w:rPr>
       </w:pPr>
-      <w:bookmarkStart w:colFirst="0" w:colLast="0" w:name="_hrqecmq877kt" w:id="4"/>
-      <w:bookmarkEnd w:id="4"/>
+      <w:bookmarkStart w:colFirst="0" w:colLast="0" w:name="_hrqecmq877kt" w:id="5"/>
+      <w:bookmarkEnd w:id="5"/>
       <w:r>
         <w:rPr>
           <w:rtl w:val="0"/>
@@ -359,10 +2207,8 @@
       </w:r>
       <w:r>
         <w:rPr>
-          <w:b w:val="1"/>
-          <w:rtl w:val="0"/>
-        </w:rPr>
-        <w:t xml:space="preserve">(Versão Inicial)</w:t>
+          <w:rtl w:val="0"/>
+        </w:rPr>
       </w:r>
     </w:p>
     <w:p>
@@ -378,14 +2224,14 @@
         <w:rPr/>
         <w:drawing>
           <wp:inline distB="114300" distT="114300" distL="114300" distR="114300">
-            <wp:extent cx="5731200" cy="6565900"/>
+            <wp:extent cx="5731200" cy="7251700"/>
             <wp:effectExtent b="0" l="0" r="0" t="0"/>
-            <wp:docPr id="1" name="image1.jpg"/>
+            <wp:docPr id="1" name="image2.jpg"/>
             <a:graphic>
               <a:graphicData uri="http://schemas.openxmlformats.org/drawingml/2006/picture">
                 <pic:pic>
                   <pic:nvPicPr>
-                    <pic:cNvPr id="0" name="image1.jpg"/>
+                    <pic:cNvPr id="0" name="image2.jpg"/>
                     <pic:cNvPicPr preferRelativeResize="0"/>
                   </pic:nvPicPr>
                   <pic:blipFill>
@@ -398,7 +2244,7 @@
                   <pic:spPr>
                     <a:xfrm>
                       <a:off x="0" y="0"/>
-                      <a:ext cx="5731200" cy="6565900"/>
+                      <a:ext cx="5731200" cy="7251700"/>
                     </a:xfrm>
                     <a:prstGeom prst="rect"/>
                     <a:ln/>
@@ -417,27 +2263,73 @@
     </w:p>
     <w:p>
       <w:pPr>
-        <w:rPr/>
-      </w:pPr>
-      <w:r>
-        <w:rPr>
-          <w:rtl w:val="0"/>
-        </w:rPr>
-      </w:r>
-    </w:p>
-    <w:p>
-      <w:pPr>
         <w:pStyle w:val="Heading2"/>
         <w:jc w:val="center"/>
         <w:rPr/>
       </w:pPr>
-      <w:bookmarkStart w:colFirst="0" w:colLast="0" w:name="_7tqy3v547z4h" w:id="5"/>
-      <w:bookmarkEnd w:id="5"/>
+      <w:bookmarkStart w:colFirst="0" w:colLast="0" w:name="_7tqy3v547z4h" w:id="6"/>
+      <w:bookmarkEnd w:id="6"/>
       <w:r>
         <w:rPr>
           <w:rtl w:val="0"/>
         </w:rPr>
         <w:t xml:space="preserve">Modelo Relacional(ex3)</w:t>
+      </w:r>
+      <w:r>
+        <w:rPr>
+          <w:b w:val="1"/>
+          <w:rtl w:val="0"/>
+        </w:rPr>
+        <w:t xml:space="preserve">(Versão Inicial)</w:t>
+      </w:r>
+      <w:r>
+        <w:rPr>
+          <w:rtl w:val="0"/>
+        </w:rPr>
+        <w:br w:type="textWrapping"/>
+      </w:r>
+      <w:r>
+        <w:rPr/>
+        <w:drawing>
+          <wp:inline distB="114300" distT="114300" distL="114300" distR="114300">
+            <wp:extent cx="5734050" cy="7489403"/>
+            <wp:effectExtent b="0" l="0" r="0" t="0"/>
+            <wp:docPr id="2" name="image1.jpg"/>
+            <a:graphic>
+              <a:graphicData uri="http://schemas.openxmlformats.org/drawingml/2006/picture">
+                <pic:pic>
+                  <pic:nvPicPr>
+                    <pic:cNvPr id="0" name="image1.jpg"/>
+                    <pic:cNvPicPr preferRelativeResize="0"/>
+                  </pic:nvPicPr>
+                  <pic:blipFill>
+                    <a:blip r:embed="rId7"/>
+                    <a:srcRect b="0" l="0" r="0" t="0"/>
+                    <a:stretch>
+                      <a:fillRect/>
+                    </a:stretch>
+                  </pic:blipFill>
+                  <pic:spPr>
+                    <a:xfrm>
+                      <a:off x="0" y="0"/>
+                      <a:ext cx="5734050" cy="7489403"/>
+                    </a:xfrm>
+                    <a:prstGeom prst="rect"/>
+                    <a:ln/>
+                  </pic:spPr>
+                </pic:pic>
+              </a:graphicData>
+            </a:graphic>
+          </wp:inline>
+        </w:drawing>
+      </w:r>
+      <w:r>
+        <w:br w:type="page"/>
+      </w:r>
+      <w:r>
+        <w:rPr>
+          <w:rtl w:val="0"/>
+        </w:rPr>
       </w:r>
     </w:p>
     <w:p>
@@ -456,8 +2348,8 @@
         <w:jc w:val="center"/>
         <w:rPr/>
       </w:pPr>
-      <w:bookmarkStart w:colFirst="0" w:colLast="0" w:name="_xvx747kb9w6" w:id="6"/>
-      <w:bookmarkEnd w:id="6"/>
+      <w:bookmarkStart w:colFirst="0" w:colLast="0" w:name="_xvx747kb9w6" w:id="7"/>
+      <w:bookmarkEnd w:id="7"/>
       <w:r>
         <w:rPr>
           <w:rtl w:val="0"/>
@@ -481,8 +2373,8 @@
         <w:jc w:val="center"/>
         <w:rPr/>
       </w:pPr>
-      <w:bookmarkStart w:colFirst="0" w:colLast="0" w:name="_rim9qg4jj536" w:id="7"/>
-      <w:bookmarkEnd w:id="7"/>
+      <w:bookmarkStart w:colFirst="0" w:colLast="0" w:name="_rim9qg4jj536" w:id="8"/>
+      <w:bookmarkEnd w:id="8"/>
       <w:r>
         <w:rPr>
           <w:rtl w:val="0"/>
@@ -506,8 +2398,8 @@
         <w:jc w:val="center"/>
         <w:rPr/>
       </w:pPr>
-      <w:bookmarkStart w:colFirst="0" w:colLast="0" w:name="_jc2jtb8oyxrl" w:id="8"/>
-      <w:bookmarkEnd w:id="8"/>
+      <w:bookmarkStart w:colFirst="0" w:colLast="0" w:name="_jc2jtb8oyxrl" w:id="9"/>
+      <w:bookmarkEnd w:id="9"/>
       <w:r>
         <w:rPr>
           <w:rtl w:val="0"/>
@@ -531,13 +2423,124 @@
         <w:jc w:val="center"/>
         <w:rPr/>
       </w:pPr>
-      <w:bookmarkStart w:colFirst="0" w:colLast="0" w:name="_45n7ifd82a46" w:id="9"/>
-      <w:bookmarkEnd w:id="9"/>
+      <w:bookmarkStart w:colFirst="0" w:colLast="0" w:name="_45n7ifd82a46" w:id="10"/>
+      <w:bookmarkEnd w:id="10"/>
       <w:r>
         <w:rPr>
           <w:rtl w:val="0"/>
         </w:rPr>
         <w:t xml:space="preserve">Dificuldades e Desafios(ex10)</w:t>
+      </w:r>
+    </w:p>
+    <w:p>
+      <w:pPr>
+        <w:rPr/>
+      </w:pPr>
+      <w:r>
+        <w:rPr>
+          <w:rtl w:val="0"/>
+        </w:rPr>
+        <w:tab/>
+        <w:t xml:space="preserve">Durante a criação do diagrama de entidade-relacionamento, encontramos algumas dificuldades em implementar perfeitamente certos aspectos mencionados no enunciado. As três relações — </w:t>
+      </w:r>
+      <w:r>
+        <w:rPr>
+          <w:i w:val="1"/>
+          <w:rtl w:val="0"/>
+        </w:rPr>
+        <w:t xml:space="preserve">Comunica</w:t>
+      </w:r>
+      <w:r>
+        <w:rPr>
+          <w:rtl w:val="0"/>
+        </w:rPr>
+        <w:t xml:space="preserve">, </w:t>
+      </w:r>
+      <w:r>
+        <w:rPr>
+          <w:i w:val="1"/>
+          <w:rtl w:val="0"/>
+        </w:rPr>
+        <w:t xml:space="preserve">Notifica</w:t>
+      </w:r>
+      <w:r>
+        <w:rPr>
+          <w:rtl w:val="0"/>
+        </w:rPr>
+        <w:t xml:space="preserve"> e </w:t>
+      </w:r>
+      <w:r>
+        <w:rPr>
+          <w:i w:val="1"/>
+          <w:rtl w:val="0"/>
+        </w:rPr>
+        <w:t xml:space="preserve">Avaliação</w:t>
+      </w:r>
+      <w:r>
+        <w:rPr>
+          <w:rtl w:val="0"/>
+        </w:rPr>
+        <w:t xml:space="preserve"> — podem não estar totalmente alinhadas com as especificações exigidas, mas, conforme as justificativas apresentadas no exercício 1, acreditamos que o diagrama é funcional. Ainda se tratando desse caso entre Comunicação de mensagens entre Professores e Alunos, não conseguimos modelar uma “Turma”, para melhor indicar a troca de mensagens entre o mesmo.</w:t>
+      </w:r>
+    </w:p>
+    <w:p>
+      <w:pPr>
+        <w:spacing w:after="240" w:before="240" w:lineRule="auto"/>
+        <w:rPr/>
+      </w:pPr>
+      <w:r>
+        <w:rPr>
+          <w:rtl w:val="0"/>
+        </w:rPr>
+        <w:t xml:space="preserve">Além disso, a falta de experiência em modelagem contribuiu para que o diagrama acabasse ficando um pouco confuso no que diz respeito às conexões entre as entidades. Não conseguimos organizar as relações de forma a garantir uma visualização mais agradável e clara.</w:t>
+      </w:r>
+    </w:p>
+    <w:p>
+      <w:pPr>
+        <w:spacing w:after="240" w:before="240" w:lineRule="auto"/>
+        <w:rPr/>
+      </w:pPr>
+      <w:r>
+        <w:rPr>
+          <w:rtl w:val="0"/>
+        </w:rPr>
+        <w:t xml:space="preserve">Outro desafio que enfrentamos foi a construção do modelo relacional da auto-relação de pré-requisito entre as entidades </w:t>
+      </w:r>
+      <w:r>
+        <w:rPr>
+          <w:i w:val="1"/>
+          <w:rtl w:val="0"/>
+        </w:rPr>
+        <w:t xml:space="preserve">Curso</w:t>
+      </w:r>
+      <w:r>
+        <w:rPr>
+          <w:rtl w:val="0"/>
+        </w:rPr>
+        <w:t xml:space="preserve"> e </w:t>
+      </w:r>
+      <w:r>
+        <w:rPr>
+          <w:i w:val="1"/>
+          <w:rtl w:val="0"/>
+        </w:rPr>
+        <w:t xml:space="preserve">Disciplina</w:t>
+      </w:r>
+      <w:r>
+        <w:rPr>
+          <w:rtl w:val="0"/>
+        </w:rPr>
+        <w:t xml:space="preserve">.</w:t>
+      </w:r>
+    </w:p>
+    <w:p>
+      <w:pPr>
+        <w:rPr/>
+      </w:pPr>
+      <w:r>
+        <w:rPr>
+          <w:rtl w:val="0"/>
+        </w:rPr>
       </w:r>
     </w:p>
     <w:p>
@@ -556,8 +2559,8 @@
         <w:jc w:val="center"/>
         <w:rPr/>
       </w:pPr>
-      <w:bookmarkStart w:colFirst="0" w:colLast="0" w:name="_tfijptwrp0ph" w:id="10"/>
-      <w:bookmarkEnd w:id="10"/>
+      <w:bookmarkStart w:colFirst="0" w:colLast="0" w:name="_tfijptwrp0ph" w:id="11"/>
+      <w:bookmarkEnd w:id="11"/>
       <w:r>
         <w:rPr>
           <w:rtl w:val="0"/>
@@ -570,8 +2573,8 @@
         <w:pStyle w:val="Heading3"/>
         <w:rPr/>
       </w:pPr>
-      <w:bookmarkStart w:colFirst="0" w:colLast="0" w:name="_hk8mnrddu72q" w:id="11"/>
-      <w:bookmarkEnd w:id="11"/>
+      <w:bookmarkStart w:colFirst="0" w:colLast="0" w:name="_hk8mnrddu72q" w:id="12"/>
+      <w:bookmarkEnd w:id="12"/>
       <w:r>
         <w:rPr>
           <w:rtl w:val="0"/>
@@ -589,7 +2592,7 @@
         </w:rPr>
         <w:tab/>
       </w:r>
-      <w:hyperlink r:id="rId7">
+      <w:hyperlink r:id="rId8">
         <w:r>
           <w:rPr>
             <w:color w:val="1155cc"/>
@@ -612,13 +2615,43 @@
         <w:pStyle w:val="Heading3"/>
         <w:rPr/>
       </w:pPr>
-      <w:bookmarkStart w:colFirst="0" w:colLast="0" w:name="_65k7m1a6gob2" w:id="12"/>
-      <w:bookmarkEnd w:id="12"/>
+      <w:bookmarkStart w:colFirst="0" w:colLast="0" w:name="_65k7m1a6gob2" w:id="13"/>
+      <w:bookmarkEnd w:id="13"/>
       <w:r>
         <w:rPr>
           <w:rtl w:val="0"/>
         </w:rPr>
         <w:t xml:space="preserve">Youtube: </w:t>
+      </w:r>
+    </w:p>
+    <w:p>
+      <w:pPr>
+        <w:rPr/>
+      </w:pPr>
+      <w:r>
+        <w:rPr>
+          <w:rtl w:val="0"/>
+        </w:rPr>
+      </w:r>
+    </w:p>
+    <w:p>
+      <w:pPr>
+        <w:rPr/>
+      </w:pPr>
+      <w:r>
+        <w:rPr>
+          <w:rtl w:val="0"/>
+        </w:rPr>
+      </w:r>
+    </w:p>
+    <w:p>
+      <w:pPr>
+        <w:rPr/>
+      </w:pPr>
+      <w:r>
+        <w:rPr>
+          <w:rtl w:val="0"/>
+        </w:rPr>
       </w:r>
     </w:p>
     <w:p>
@@ -762,8 +2795,121 @@
       </w:rPr>
     </w:lvl>
   </w:abstractNum>
+  <w:abstractNum w:abstractNumId="2">
+    <w:lvl w:ilvl="0">
+      <w:start w:val="1"/>
+      <w:numFmt w:val="decimal"/>
+      <w:lvlText w:val="%1."/>
+      <w:lvlJc w:val="left"/>
+      <w:pPr>
+        <w:ind w:left="720" w:hanging="360"/>
+      </w:pPr>
+      <w:rPr>
+        <w:u w:val="none"/>
+      </w:rPr>
+    </w:lvl>
+    <w:lvl w:ilvl="1">
+      <w:start w:val="1"/>
+      <w:numFmt w:val="lowerLetter"/>
+      <w:lvlText w:val="%2."/>
+      <w:lvlJc w:val="left"/>
+      <w:pPr>
+        <w:ind w:left="1440" w:hanging="360"/>
+      </w:pPr>
+      <w:rPr>
+        <w:u w:val="none"/>
+      </w:rPr>
+    </w:lvl>
+    <w:lvl w:ilvl="2">
+      <w:start w:val="1"/>
+      <w:numFmt w:val="lowerRoman"/>
+      <w:lvlText w:val="%3."/>
+      <w:lvlJc w:val="left"/>
+      <w:pPr>
+        <w:ind w:left="2160" w:hanging="360"/>
+      </w:pPr>
+      <w:rPr>
+        <w:u w:val="none"/>
+      </w:rPr>
+    </w:lvl>
+    <w:lvl w:ilvl="3">
+      <w:start w:val="1"/>
+      <w:numFmt w:val="decimal"/>
+      <w:lvlText w:val="%4."/>
+      <w:lvlJc w:val="left"/>
+      <w:pPr>
+        <w:ind w:left="2880" w:hanging="360"/>
+      </w:pPr>
+      <w:rPr>
+        <w:u w:val="none"/>
+      </w:rPr>
+    </w:lvl>
+    <w:lvl w:ilvl="4">
+      <w:start w:val="1"/>
+      <w:numFmt w:val="lowerLetter"/>
+      <w:lvlText w:val="%5."/>
+      <w:lvlJc w:val="left"/>
+      <w:pPr>
+        <w:ind w:left="3600" w:hanging="360"/>
+      </w:pPr>
+      <w:rPr>
+        <w:u w:val="none"/>
+      </w:rPr>
+    </w:lvl>
+    <w:lvl w:ilvl="5">
+      <w:start w:val="1"/>
+      <w:numFmt w:val="lowerRoman"/>
+      <w:lvlText w:val="%6."/>
+      <w:lvlJc w:val="left"/>
+      <w:pPr>
+        <w:ind w:left="4320" w:hanging="360"/>
+      </w:pPr>
+      <w:rPr>
+        <w:u w:val="none"/>
+      </w:rPr>
+    </w:lvl>
+    <w:lvl w:ilvl="6">
+      <w:start w:val="1"/>
+      <w:numFmt w:val="decimal"/>
+      <w:lvlText w:val="%7."/>
+      <w:lvlJc w:val="left"/>
+      <w:pPr>
+        <w:ind w:left="5040" w:hanging="360"/>
+      </w:pPr>
+      <w:rPr>
+        <w:u w:val="none"/>
+      </w:rPr>
+    </w:lvl>
+    <w:lvl w:ilvl="7">
+      <w:start w:val="1"/>
+      <w:numFmt w:val="lowerLetter"/>
+      <w:lvlText w:val="%8."/>
+      <w:lvlJc w:val="left"/>
+      <w:pPr>
+        <w:ind w:left="5760" w:hanging="360"/>
+      </w:pPr>
+      <w:rPr>
+        <w:u w:val="none"/>
+      </w:rPr>
+    </w:lvl>
+    <w:lvl w:ilvl="8">
+      <w:start w:val="1"/>
+      <w:numFmt w:val="lowerRoman"/>
+      <w:lvlText w:val="%9."/>
+      <w:lvlJc w:val="left"/>
+      <w:pPr>
+        <w:ind w:left="6480" w:hanging="360"/>
+      </w:pPr>
+      <w:rPr>
+        <w:u w:val="none"/>
+      </w:rPr>
+    </w:lvl>
+  </w:abstractNum>
   <w:num w:numId="1">
     <w:abstractNumId w:val="1"/>
+  </w:num>
+  <w:num w:numId="2">
+    <w:abstractNumId w:val="2"/>
   </w:num>
 </w:numbering>
 </file>

</xml_diff>

<commit_message>
Pequenas atualizações nos arquivos README.md, projeto_final.ipynb, apagar_tabelas.sql, create_table.sql, inserts.sql
</commit_message>
<xml_diff>
--- a/documentos/Documentação do Projeto Final.docx
+++ b/documentos/Documentação do Projeto Final.docx
@@ -108,7 +108,7 @@
           <w:b w:val="1"/>
           <w:rtl w:val="0"/>
         </w:rPr>
-        <w:t xml:space="preserve"> </w:t>
+        <w:t xml:space="preserve">(DEIXAR COM MULTIPLICIDADE E COLOCAR MULTIPLICIDADE NO DER AOS INVÉS DE CARDINALIDADE[MENOS OS RELACIONAMENTOS TERNÁRIOS) </w:t>
       </w:r>
     </w:p>
     <w:p>
@@ -739,6 +739,7 @@
         <w:ind w:firstLine="720"/>
         <w:rPr/>
       </w:pPr>
+      <w:commentRangeStart w:id="0"/>
       <w:r>
         <w:rPr>
           <w:rtl w:val="0"/>
@@ -783,6 +784,15 @@
           <w:rtl w:val="0"/>
         </w:rPr>
         <w:t xml:space="preserve">, que contém o corpo da mensagem enviada.</w:t>
+      </w:r>
+      <w:commentRangeEnd w:id="0"/>
+      <w:r>
+        <w:commentReference w:id="0"/>
+      </w:r>
+      <w:r>
+        <w:rPr>
+          <w:rtl w:val="0"/>
+        </w:rPr>
       </w:r>
     </w:p>
     <w:p>
@@ -1826,6 +1836,7 @@
         <w:spacing w:after="0" w:afterAutospacing="0" w:before="0" w:beforeAutospacing="0" w:lineRule="auto"/>
         <w:ind w:left="720" w:hanging="360"/>
       </w:pPr>
+      <w:commentRangeStart w:id="1"/>
       <w:r>
         <w:rPr>
           <w:b w:val="1"/>
@@ -1877,6 +1888,10 @@
           <w:rtl w:val="0"/>
         </w:rPr>
         <w:t xml:space="preserve"> (como atributo multivalorado), </w:t>
+      </w:r>
+      <w:commentRangeEnd w:id="1"/>
+      <w:r>
+        <w:commentReference w:id="1"/>
       </w:r>
       <w:r>
         <w:rPr>
@@ -1954,6 +1969,7 @@
         <w:spacing w:after="0" w:afterAutospacing="0" w:before="0" w:beforeAutospacing="0" w:lineRule="auto"/>
         <w:ind w:left="720" w:hanging="360"/>
       </w:pPr>
+      <w:commentRangeStart w:id="2"/>
       <w:r>
         <w:rPr>
           <w:b w:val="1"/>
@@ -2096,6 +2112,15 @@
           <w:rtl w:val="0"/>
         </w:rPr>
         <w:t xml:space="preserve">, permitindo que uma mesma avaliação seja associada a um professor e a uma disciplina.</w:t>
+      </w:r>
+      <w:commentRangeEnd w:id="2"/>
+      <w:r>
+        <w:commentReference w:id="2"/>
+      </w:r>
+      <w:r>
+        <w:rPr>
+          <w:rtl w:val="0"/>
+        </w:rPr>
         <w:br w:type="textWrapping"/>
       </w:r>
     </w:p>
@@ -2226,16 +2251,16 @@
           <wp:inline distB="114300" distT="114300" distL="114300" distR="114300">
             <wp:extent cx="5731200" cy="7251700"/>
             <wp:effectExtent b="0" l="0" r="0" t="0"/>
-            <wp:docPr id="1" name="image2.jpg"/>
+            <wp:docPr id="1" name="image1.jpg"/>
             <a:graphic>
               <a:graphicData uri="http://schemas.openxmlformats.org/drawingml/2006/picture">
                 <pic:pic>
                   <pic:nvPicPr>
-                    <pic:cNvPr id="0" name="image2.jpg"/>
+                    <pic:cNvPr id="0" name="image1.jpg"/>
                     <pic:cNvPicPr preferRelativeResize="0"/>
                   </pic:nvPicPr>
                   <pic:blipFill>
-                    <a:blip r:embed="rId6"/>
+                    <a:blip r:embed="rId7"/>
                     <a:srcRect b="0" l="0" r="0" t="0"/>
                     <a:stretch>
                       <a:fillRect/>
@@ -2286,43 +2311,16 @@
         <w:rPr>
           <w:rtl w:val="0"/>
         </w:rPr>
-        <w:br w:type="textWrapping"/>
-      </w:r>
-      <w:r>
-        <w:rPr/>
-        <w:drawing>
-          <wp:inline distB="114300" distT="114300" distL="114300" distR="114300">
-            <wp:extent cx="5734050" cy="7489403"/>
-            <wp:effectExtent b="0" l="0" r="0" t="0"/>
-            <wp:docPr id="2" name="image1.jpg"/>
-            <a:graphic>
-              <a:graphicData uri="http://schemas.openxmlformats.org/drawingml/2006/picture">
-                <pic:pic>
-                  <pic:nvPicPr>
-                    <pic:cNvPr id="0" name="image1.jpg"/>
-                    <pic:cNvPicPr preferRelativeResize="0"/>
-                  </pic:nvPicPr>
-                  <pic:blipFill>
-                    <a:blip r:embed="rId7"/>
-                    <a:srcRect b="0" l="0" r="0" t="0"/>
-                    <a:stretch>
-                      <a:fillRect/>
-                    </a:stretch>
-                  </pic:blipFill>
-                  <pic:spPr>
-                    <a:xfrm>
-                      <a:off x="0" y="0"/>
-                      <a:ext cx="5734050" cy="7489403"/>
-                    </a:xfrm>
-                    <a:prstGeom prst="rect"/>
-                    <a:ln/>
-                  </pic:spPr>
-                </pic:pic>
-              </a:graphicData>
-            </a:graphic>
-          </wp:inline>
-        </w:drawing>
-      </w:r>
+      </w:r>
+    </w:p>
+    <w:p>
+      <w:pPr>
+        <w:pStyle w:val="Heading2"/>
+        <w:jc w:val="left"/>
+        <w:rPr/>
+      </w:pPr>
+      <w:bookmarkStart w:colFirst="0" w:colLast="0" w:name="_6b38h0ogvro7" w:id="7"/>
+      <w:bookmarkEnd w:id="7"/>
       <w:r>
         <w:br w:type="page"/>
       </w:r>
@@ -2348,8 +2346,8 @@
         <w:jc w:val="center"/>
         <w:rPr/>
       </w:pPr>
-      <w:bookmarkStart w:colFirst="0" w:colLast="0" w:name="_xvx747kb9w6" w:id="7"/>
-      <w:bookmarkEnd w:id="7"/>
+      <w:bookmarkStart w:colFirst="0" w:colLast="0" w:name="_xvx747kb9w6" w:id="8"/>
+      <w:bookmarkEnd w:id="8"/>
       <w:r>
         <w:rPr>
           <w:rtl w:val="0"/>
@@ -2371,15 +2369,254 @@
       <w:pPr>
         <w:pStyle w:val="Heading2"/>
         <w:jc w:val="center"/>
-        <w:rPr/>
-      </w:pPr>
-      <w:bookmarkStart w:colFirst="0" w:colLast="0" w:name="_rim9qg4jj536" w:id="8"/>
-      <w:bookmarkEnd w:id="8"/>
+        <w:rPr>
+          <w:b w:val="1"/>
+        </w:rPr>
+      </w:pPr>
+      <w:bookmarkStart w:colFirst="0" w:colLast="0" w:name="_rim9qg4jj536" w:id="9"/>
+      <w:bookmarkEnd w:id="9"/>
       <w:r>
         <w:rPr>
           <w:rtl w:val="0"/>
         </w:rPr>
         <w:t xml:space="preserve">Justificativa das Escolhas dos Índices(ex7)</w:t>
+      </w:r>
+      <w:r>
+        <w:rPr>
+          <w:b w:val="1"/>
+          <w:rtl w:val="0"/>
+        </w:rPr>
+        <w:t xml:space="preserve">(Não Implementadas ainda)</w:t>
+      </w:r>
+    </w:p>
+    <w:p>
+      <w:pPr>
+        <w:pStyle w:val="Heading3"/>
+        <w:rPr/>
+      </w:pPr>
+      <w:bookmarkStart w:colFirst="0" w:colLast="0" w:name="_21l7h28zgq7j" w:id="10"/>
+      <w:bookmarkEnd w:id="10"/>
+      <w:r>
+        <w:rPr>
+          <w:rtl w:val="0"/>
+        </w:rPr>
+        <w:t xml:space="preserve">Index 1: B-Tree</w:t>
+      </w:r>
+    </w:p>
+    <w:p>
+      <w:pPr>
+        <w:rPr/>
+      </w:pPr>
+      <w:r>
+        <w:rPr>
+          <w:rtl w:val="0"/>
+        </w:rPr>
+        <w:t xml:space="preserve">Aplicado em: Disciplina(NomeDisciplina)</w:t>
+      </w:r>
+    </w:p>
+    <w:p>
+      <w:pPr>
+        <w:rPr/>
+      </w:pPr>
+      <w:r>
+        <w:rPr>
+          <w:rtl w:val="0"/>
+        </w:rPr>
+      </w:r>
+    </w:p>
+    <w:p>
+      <w:pPr>
+        <w:rPr/>
+      </w:pPr>
+      <w:r>
+        <w:rPr>
+          <w:rtl w:val="0"/>
+        </w:rPr>
+        <w:t xml:space="preserve">O índice B-Tree é ideal para colunas com </w:t>
+      </w:r>
+      <w:r>
+        <w:rPr>
+          <w:b w:val="1"/>
+          <w:rtl w:val="0"/>
+        </w:rPr>
+        <w:t xml:space="preserve">valores distintos e buscadas por igualdade ou prefixos</w:t>
+      </w:r>
+      <w:r>
+        <w:rPr>
+          <w:rtl w:val="0"/>
+        </w:rPr>
+        <w:t xml:space="preserve">. A busca por nome de disciplina é comum em sistemas educacionais. Geralmente sem índices, a busca é feita de forma sequencial, com muitos registros, a busca por prefixo melhora significativamente com o índice B-Tree</w:t>
+      </w:r>
+    </w:p>
+    <w:p>
+      <w:pPr>
+        <w:rPr/>
+      </w:pPr>
+      <w:r>
+        <w:rPr>
+          <w:rtl w:val="0"/>
+        </w:rPr>
+        <w:t xml:space="preserve">Resultado Antes do index:</w:t>
+        <w:br w:type="textWrapping"/>
+        <w:t xml:space="preserve">Resultado Depois do Index:</w:t>
+      </w:r>
+    </w:p>
+    <w:p>
+      <w:pPr>
+        <w:pStyle w:val="Heading3"/>
+        <w:rPr/>
+      </w:pPr>
+      <w:bookmarkStart w:colFirst="0" w:colLast="0" w:name="_b9jczs4cyeg" w:id="11"/>
+      <w:bookmarkEnd w:id="11"/>
+      <w:r>
+        <w:rPr>
+          <w:rtl w:val="0"/>
+        </w:rPr>
+        <w:t xml:space="preserve">Index 2: Hash</w:t>
+      </w:r>
+    </w:p>
+    <w:p>
+      <w:pPr>
+        <w:rPr/>
+      </w:pPr>
+      <w:r>
+        <w:rPr>
+          <w:rtl w:val="0"/>
+        </w:rPr>
+        <w:t xml:space="preserve">Aplicado em: Aluno(CPFUsuario)</w:t>
+      </w:r>
+    </w:p>
+    <w:p>
+      <w:pPr>
+        <w:rPr/>
+      </w:pPr>
+      <w:r>
+        <w:rPr>
+          <w:rtl w:val="0"/>
+        </w:rPr>
+        <w:t xml:space="preserve">Ideal para </w:t>
+      </w:r>
+      <w:r>
+        <w:rPr>
+          <w:b w:val="1"/>
+          <w:rtl w:val="0"/>
+        </w:rPr>
+        <w:t xml:space="preserve">buscas diretas por igualdade</w:t>
+      </w:r>
+      <w:r>
+        <w:rPr>
+          <w:rtl w:val="0"/>
+        </w:rPr>
+        <w:t xml:space="preserve">, especialmente em colunas com chaves primárias ou foreign keys. Aqui, vamos usar explicitamente o tipo HASH. Hash indexes não são úteis para ordenações ou ranges, mas otimizam bem igualdade pura.</w:t>
+      </w:r>
+    </w:p>
+    <w:p>
+      <w:pPr>
+        <w:rPr/>
+      </w:pPr>
+      <w:r>
+        <w:rPr>
+          <w:rtl w:val="0"/>
+        </w:rPr>
+        <w:t xml:space="preserve">Resultado Antes do index:</w:t>
+        <w:br w:type="textWrapping"/>
+        <w:t xml:space="preserve">Resultado Depois do Index:</w:t>
+      </w:r>
+    </w:p>
+    <w:p>
+      <w:pPr>
+        <w:pStyle w:val="Heading3"/>
+        <w:rPr/>
+      </w:pPr>
+      <w:bookmarkStart w:colFirst="0" w:colLast="0" w:name="_5qumz8h5ytba" w:id="12"/>
+      <w:bookmarkEnd w:id="12"/>
+      <w:r>
+        <w:rPr>
+          <w:rtl w:val="0"/>
+        </w:rPr>
+        <w:t xml:space="preserve">Index 3: Composto</w:t>
+      </w:r>
+    </w:p>
+    <w:p>
+      <w:pPr>
+        <w:rPr/>
+      </w:pPr>
+      <w:r>
+        <w:rPr>
+          <w:rtl w:val="0"/>
+        </w:rPr>
+        <w:t xml:space="preserve">Aplicado em: OfertaDisciplina(Dia, Hora)</w:t>
+      </w:r>
+    </w:p>
+    <w:p>
+      <w:pPr>
+        <w:rPr/>
+      </w:pPr>
+      <w:r>
+        <w:rPr>
+          <w:rtl w:val="0"/>
+        </w:rPr>
+      </w:r>
+    </w:p>
+    <w:p>
+      <w:pPr>
+        <w:rPr/>
+      </w:pPr>
+      <w:r>
+        <w:rPr>
+          <w:rtl w:val="0"/>
+        </w:rPr>
+        <w:t xml:space="preserve">Consulta por dia e hora é frequente em agendas acadêmicas. Um índice composto otimiza </w:t>
+      </w:r>
+      <w:r>
+        <w:rPr>
+          <w:b w:val="1"/>
+          <w:rtl w:val="0"/>
+        </w:rPr>
+        <w:t xml:space="preserve">consultas com múltiplas colunas</w:t>
+      </w:r>
+      <w:r>
+        <w:rPr>
+          <w:rtl w:val="0"/>
+        </w:rPr>
+        <w:t xml:space="preserve"> (especialmente na ordem do índice).</w:t>
+      </w:r>
+    </w:p>
+    <w:p>
+      <w:pPr>
+        <w:rPr/>
+      </w:pPr>
+      <w:r>
+        <w:rPr>
+          <w:rtl w:val="0"/>
+        </w:rPr>
+        <w:t xml:space="preserve">Com esse índice, o banco pode fazer </w:t>
+      </w:r>
+      <w:r>
+        <w:rPr>
+          <w:b w:val="1"/>
+          <w:rtl w:val="0"/>
+        </w:rPr>
+        <w:t xml:space="preserve">Bitmap Index Scan</w:t>
+      </w:r>
+      <w:r>
+        <w:rPr>
+          <w:rtl w:val="0"/>
+        </w:rPr>
+        <w:t xml:space="preserve"> eficiente, em vez de verificar todas as tuplas.</w:t>
+      </w:r>
+    </w:p>
+    <w:p>
+      <w:pPr>
+        <w:rPr/>
+      </w:pPr>
+      <w:r>
+        <w:rPr>
+          <w:rtl w:val="0"/>
+        </w:rPr>
+        <w:t xml:space="preserve">Resultado Antes do index:</w:t>
+        <w:br w:type="textWrapping"/>
+        <w:t xml:space="preserve">Resultado Depois do Index:</w:t>
       </w:r>
     </w:p>
     <w:p>
@@ -2396,15 +2633,131 @@
       <w:pPr>
         <w:pStyle w:val="Heading2"/>
         <w:jc w:val="center"/>
-        <w:rPr/>
-      </w:pPr>
-      <w:bookmarkStart w:colFirst="0" w:colLast="0" w:name="_jc2jtb8oyxrl" w:id="9"/>
-      <w:bookmarkEnd w:id="9"/>
+        <w:rPr>
+          <w:b w:val="1"/>
+        </w:rPr>
+      </w:pPr>
+      <w:bookmarkStart w:colFirst="0" w:colLast="0" w:name="_jc2jtb8oyxrl" w:id="13"/>
+      <w:bookmarkEnd w:id="13"/>
       <w:r>
         <w:rPr>
           <w:rtl w:val="0"/>
         </w:rPr>
         <w:t xml:space="preserve">Visões Aplicada(ex8)</w:t>
+      </w:r>
+      <w:r>
+        <w:rPr>
+          <w:b w:val="1"/>
+          <w:rtl w:val="0"/>
+        </w:rPr>
+        <w:t xml:space="preserve">(Apenas as 3 últimas, todas em testes ainda)</w:t>
+      </w:r>
+    </w:p>
+    <w:p>
+      <w:pPr>
+        <w:rPr>
+          <w:b w:val="1"/>
+        </w:rPr>
+      </w:pPr>
+      <w:r>
+        <w:rPr>
+          <w:b w:val="1"/>
+          <w:rtl w:val="0"/>
+        </w:rPr>
+        <w:t xml:space="preserve">Criar uma visão para permitir somente que dado algum usuário, ele só possa ser de apenas um tipo, exemplo: um usuário só pode ser aluno e não professor e funcionário ao mesmo tempo.</w:t>
+        <w:br w:type="textWrapping"/>
+        <w:br w:type="textWrapping"/>
+        <w:t xml:space="preserve">Criar uma visão para impedir que um aluno se inscreva em uma determinada disciplina com mesmo horário igual a outra disciplina</w:t>
+      </w:r>
+    </w:p>
+    <w:p>
+      <w:pPr>
+        <w:rPr>
+          <w:b w:val="1"/>
+        </w:rPr>
+      </w:pPr>
+      <w:r>
+        <w:rPr>
+          <w:b w:val="1"/>
+          <w:rtl w:val="0"/>
+        </w:rPr>
+        <w:t xml:space="preserve">Visão para listar todos os usuários com suas informações completas</w:t>
+      </w:r>
+    </w:p>
+    <w:p>
+      <w:pPr>
+        <w:rPr>
+          <w:b w:val="1"/>
+        </w:rPr>
+      </w:pPr>
+      <w:r>
+        <w:rPr>
+          <w:rtl w:val="0"/>
+        </w:rPr>
+      </w:r>
+    </w:p>
+    <w:p>
+      <w:pPr>
+        <w:rPr>
+          <w:b w:val="1"/>
+        </w:rPr>
+      </w:pPr>
+      <w:r>
+        <w:rPr>
+          <w:b w:val="1"/>
+          <w:rtl w:val="0"/>
+        </w:rPr>
+        <w:t xml:space="preserve">Visão para listar todos os cursos com suas informações completas</w:t>
+      </w:r>
+    </w:p>
+    <w:p>
+      <w:pPr>
+        <w:rPr>
+          <w:b w:val="1"/>
+        </w:rPr>
+      </w:pPr>
+      <w:r>
+        <w:rPr>
+          <w:rtl w:val="0"/>
+        </w:rPr>
+      </w:r>
+    </w:p>
+    <w:p>
+      <w:pPr>
+        <w:rPr>
+          <w:b w:val="1"/>
+        </w:rPr>
+      </w:pPr>
+      <w:r>
+        <w:rPr>
+          <w:b w:val="1"/>
+          <w:rtl w:val="0"/>
+        </w:rPr>
+        <w:t xml:space="preserve">Visão para listar todas as matrículas com suas informações detalhadas</w:t>
+      </w:r>
+    </w:p>
+    <w:p>
+      <w:pPr>
+        <w:rPr>
+          <w:b w:val="1"/>
+        </w:rPr>
+      </w:pPr>
+      <w:r>
+        <w:rPr>
+          <w:rtl w:val="0"/>
+        </w:rPr>
+      </w:r>
+    </w:p>
+    <w:p>
+      <w:pPr>
+        <w:rPr>
+          <w:b w:val="1"/>
+        </w:rPr>
+      </w:pPr>
+      <w:r>
+        <w:rPr>
+          <w:rtl w:val="0"/>
+        </w:rPr>
       </w:r>
     </w:p>
     <w:p>
@@ -2423,8 +2776,8 @@
         <w:jc w:val="center"/>
         <w:rPr/>
       </w:pPr>
-      <w:bookmarkStart w:colFirst="0" w:colLast="0" w:name="_45n7ifd82a46" w:id="10"/>
-      <w:bookmarkEnd w:id="10"/>
+      <w:bookmarkStart w:colFirst="0" w:colLast="0" w:name="_45n7ifd82a46" w:id="14"/>
+      <w:bookmarkEnd w:id="14"/>
       <w:r>
         <w:rPr>
           <w:rtl w:val="0"/>
@@ -2530,7 +2883,45 @@
         <w:rPr>
           <w:rtl w:val="0"/>
         </w:rPr>
-        <w:t xml:space="preserve">.</w:t>
+        <w:t xml:space="preserve">. Ainda se tratando da modelagem relacional, pelo problema possuir muitas relações, o diagrama relacional ficou uma “bagunça”, quando inserido no na documentação, a imagem fica pequena, de forma que não facilite a visualização.</w:t>
+      </w:r>
+    </w:p>
+    <w:p>
+      <w:pPr>
+        <w:spacing w:after="240" w:before="240" w:lineRule="auto"/>
+        <w:rPr/>
+      </w:pPr>
+      <w:r>
+        <w:rPr>
+          <w:rtl w:val="0"/>
+        </w:rPr>
+      </w:r>
+    </w:p>
+    <w:p>
+      <w:pPr>
+        <w:spacing w:after="240" w:before="240" w:lineRule="auto"/>
+        <w:rPr/>
+      </w:pPr>
+      <w:r>
+        <w:rPr>
+          <w:rtl w:val="0"/>
+        </w:rPr>
+        <w:t xml:space="preserve">POSSIVEIS PROBLEMAS ENCONTRADOS </w:t>
+      </w:r>
+      <w:r>
+        <w:rPr>
+          <w:b w:val="1"/>
+          <w:rtl w:val="0"/>
+        </w:rPr>
+        <w:t xml:space="preserve">(REVISAR)</w:t>
+      </w:r>
+      <w:r>
+        <w:rPr>
+          <w:rtl w:val="0"/>
+        </w:rPr>
+        <w:br w:type="textWrapping"/>
+        <w:tab/>
+        <w:t xml:space="preserve">Com nosso modelo, é possível qualquer aluno fazer uma avaliação de um determinado professor e disciplina, mesmo ele não ter sido inscrito nele</w:t>
       </w:r>
     </w:p>
     <w:p>
@@ -2559,8 +2950,8 @@
         <w:jc w:val="center"/>
         <w:rPr/>
       </w:pPr>
-      <w:bookmarkStart w:colFirst="0" w:colLast="0" w:name="_tfijptwrp0ph" w:id="11"/>
-      <w:bookmarkEnd w:id="11"/>
+      <w:bookmarkStart w:colFirst="0" w:colLast="0" w:name="_tfijptwrp0ph" w:id="15"/>
+      <w:bookmarkEnd w:id="15"/>
       <w:r>
         <w:rPr>
           <w:rtl w:val="0"/>
@@ -2573,8 +2964,8 @@
         <w:pStyle w:val="Heading3"/>
         <w:rPr/>
       </w:pPr>
-      <w:bookmarkStart w:colFirst="0" w:colLast="0" w:name="_hk8mnrddu72q" w:id="12"/>
-      <w:bookmarkEnd w:id="12"/>
+      <w:bookmarkStart w:colFirst="0" w:colLast="0" w:name="_hk8mnrddu72q" w:id="16"/>
+      <w:bookmarkEnd w:id="16"/>
       <w:r>
         <w:rPr>
           <w:rtl w:val="0"/>
@@ -2615,8 +3006,8 @@
         <w:pStyle w:val="Heading3"/>
         <w:rPr/>
       </w:pPr>
-      <w:bookmarkStart w:colFirst="0" w:colLast="0" w:name="_65k7m1a6gob2" w:id="13"/>
-      <w:bookmarkEnd w:id="13"/>
+      <w:bookmarkStart w:colFirst="0" w:colLast="0" w:name="_65k7m1a6gob2" w:id="17"/>
+      <w:bookmarkEnd w:id="17"/>
       <w:r>
         <w:rPr>
           <w:rtl w:val="0"/>
@@ -2681,6 +3072,164 @@
     </w:sectPr>
   </w:body>
 </w:document>
+</file>
+
+<file path=word/comments.xml><?xml version="1.0" encoding="utf-8"?>
+<w:comments xmlns:mc="http://schemas.openxmlformats.org/markup-compatibility/2006" xmlns:o="urn:schemas-microsoft-com:office:office" xmlns:r="http://schemas.openxmlformats.org/officeDocument/2006/relationships" xmlns:m="http://schemas.openxmlformats.org/officeDocument/2006/math" xmlns:v="urn:schemas-microsoft-com:vml" xmlns:wp="http://schemas.openxmlformats.org/drawingml/2006/wordprocessingDrawing" xmlns:w10="urn:schemas-microsoft-com:office:word" xmlns:w="http://schemas.openxmlformats.org/wordprocessingml/2006/main" xmlns:wne="http://schemas.microsoft.com/office/word/2006/wordml" xmlns:sl="http://schemas.openxmlformats.org/schemaLibrary/2006/main" xmlns:a="http://schemas.openxmlformats.org/drawingml/2006/main" xmlns:pic="http://schemas.openxmlformats.org/drawingml/2006/picture" xmlns:c="http://schemas.openxmlformats.org/drawingml/2006/chart" xmlns:lc="http://schemas.openxmlformats.org/drawingml/2006/lockedCanvas" xmlns:dgm="http://schemas.openxmlformats.org/drawingml/2006/diagram" xmlns:wps="http://schemas.microsoft.com/office/word/2010/wordprocessingShape" xmlns:wpg="http://schemas.microsoft.com/office/word/2010/wordprocessingGroup" xmlns:w14="http://schemas.microsoft.com/office/word/2010/wordml" xmlns:w15="http://schemas.microsoft.com/office/word/2012/wordml" xmlns:w16="http://schemas.microsoft.com/office/word/2018/wordml" xmlns:w16cex="http://schemas.microsoft.com/office/word/2018/wordml/cex" xmlns:w16cid="http://schemas.microsoft.com/office/word/2016/wordml/cid" xmlns="http://schemas.microsoft.com/office/tasks/2019/documenttasks" xmlns:cr="http://schemas.microsoft.com/office/comments/2020/reactions">
+  <w:comment w:author="Mateus Bernal Leffeck" w:id="2" w:date="2025-06-17T22:00:23Z">
+    <w:p>
+      <w:pPr>
+        <w:keepNext w:val="0"/>
+        <w:keepLines w:val="0"/>
+        <w:pageBreakBefore w:val="0"/>
+        <w:widowControl w:val="0"/>
+        <w:pBdr>
+          <w:top w:space="0" w:sz="0" w:val="nil"/>
+          <w:left w:space="0" w:sz="0" w:val="nil"/>
+          <w:bottom w:space="0" w:sz="0" w:val="nil"/>
+          <w:right w:space="0" w:sz="0" w:val="nil"/>
+          <w:between w:space="0" w:sz="0" w:val="nil"/>
+        </w:pBdr>
+        <w:shd w:fill="auto" w:val="clear"/>
+        <w:spacing w:after="0" w:before="0" w:line="240" w:lineRule="auto"/>
+        <w:ind w:left="0" w:right="0" w:firstLine="0"/>
+        <w:jc w:val="left"/>
+        <w:rPr>
+          <w:rFonts w:ascii="Arial" w:cs="Arial" w:eastAsia="Arial" w:hAnsi="Arial"/>
+          <w:b w:val="0"/>
+          <w:i w:val="0"/>
+          <w:smallCaps w:val="0"/>
+          <w:strike w:val="0"/>
+          <w:color w:val="000000"/>
+          <w:sz w:val="22"/>
+          <w:szCs w:val="22"/>
+          <w:u w:val="none"/>
+          <w:shd w:fill="auto" w:val="clear"/>
+          <w:vertAlign w:val="baseline"/>
+        </w:rPr>
+      </w:pPr>
+      <w:r>
+        <w:rPr>
+          <w:rFonts w:ascii="Arial" w:cs="Arial" w:eastAsia="Arial" w:hAnsi="Arial"/>
+          <w:b w:val="0"/>
+          <w:i w:val="0"/>
+          <w:smallCaps w:val="0"/>
+          <w:strike w:val="0"/>
+          <w:color w:val="000000"/>
+          <w:sz w:val="22"/>
+          <w:szCs w:val="22"/>
+          <w:u w:val="none"/>
+          <w:shd w:fill="auto" w:val="clear"/>
+          <w:vertAlign w:val="baseline"/>
+          <w:rtl w:val="0"/>
+        </w:rPr>
+        <w:t xml:space="preserve">Timestrap (especifico pra final do ano letivo)</w:t>
+      </w:r>
+    </w:p>
+  </w:comment>
+  <w:comment w:author="Mateus Bernal Leffeck" w:id="0" w:date="2025-06-17T21:37:51Z">
+    <w:p>
+      <w:pPr>
+        <w:keepNext w:val="0"/>
+        <w:keepLines w:val="0"/>
+        <w:pageBreakBefore w:val="0"/>
+        <w:widowControl w:val="0"/>
+        <w:pBdr>
+          <w:top w:space="0" w:sz="0" w:val="nil"/>
+          <w:left w:space="0" w:sz="0" w:val="nil"/>
+          <w:bottom w:space="0" w:sz="0" w:val="nil"/>
+          <w:right w:space="0" w:sz="0" w:val="nil"/>
+          <w:between w:space="0" w:sz="0" w:val="nil"/>
+        </w:pBdr>
+        <w:shd w:fill="auto" w:val="clear"/>
+        <w:spacing w:after="0" w:before="0" w:line="240" w:lineRule="auto"/>
+        <w:ind w:left="0" w:right="0" w:firstLine="0"/>
+        <w:jc w:val="left"/>
+        <w:rPr>
+          <w:rFonts w:ascii="Arial" w:cs="Arial" w:eastAsia="Arial" w:hAnsi="Arial"/>
+          <w:b w:val="0"/>
+          <w:i w:val="0"/>
+          <w:smallCaps w:val="0"/>
+          <w:strike w:val="0"/>
+          <w:color w:val="000000"/>
+          <w:sz w:val="22"/>
+          <w:szCs w:val="22"/>
+          <w:u w:val="none"/>
+          <w:shd w:fill="auto" w:val="clear"/>
+          <w:vertAlign w:val="baseline"/>
+        </w:rPr>
+      </w:pPr>
+      <w:r>
+        <w:rPr>
+          <w:rFonts w:ascii="Arial" w:cs="Arial" w:eastAsia="Arial" w:hAnsi="Arial"/>
+          <w:b w:val="0"/>
+          <w:i w:val="0"/>
+          <w:smallCaps w:val="0"/>
+          <w:strike w:val="0"/>
+          <w:color w:val="000000"/>
+          <w:sz w:val="22"/>
+          <w:szCs w:val="22"/>
+          <w:u w:val="none"/>
+          <w:shd w:fill="auto" w:val="clear"/>
+          <w:vertAlign w:val="baseline"/>
+          <w:rtl w:val="0"/>
+        </w:rPr>
+        <w:t xml:space="preserve">Mudar o ID da mensagem (grupo do whats)</w:t>
+      </w:r>
+    </w:p>
+  </w:comment>
+  <w:comment w:author="Mateus Bernal Leffeck" w:id="1" w:date="2025-06-17T21:59:13Z">
+    <w:p>
+      <w:pPr>
+        <w:keepNext w:val="0"/>
+        <w:keepLines w:val="0"/>
+        <w:pageBreakBefore w:val="0"/>
+        <w:widowControl w:val="0"/>
+        <w:pBdr>
+          <w:top w:space="0" w:sz="0" w:val="nil"/>
+          <w:left w:space="0" w:sz="0" w:val="nil"/>
+          <w:bottom w:space="0" w:sz="0" w:val="nil"/>
+          <w:right w:space="0" w:sz="0" w:val="nil"/>
+          <w:between w:space="0" w:sz="0" w:val="nil"/>
+        </w:pBdr>
+        <w:shd w:fill="auto" w:val="clear"/>
+        <w:spacing w:after="0" w:before="0" w:line="240" w:lineRule="auto"/>
+        <w:ind w:left="0" w:right="0" w:firstLine="0"/>
+        <w:jc w:val="left"/>
+        <w:rPr>
+          <w:rFonts w:ascii="Arial" w:cs="Arial" w:eastAsia="Arial" w:hAnsi="Arial"/>
+          <w:b w:val="0"/>
+          <w:i w:val="0"/>
+          <w:smallCaps w:val="0"/>
+          <w:strike w:val="0"/>
+          <w:color w:val="000000"/>
+          <w:sz w:val="22"/>
+          <w:szCs w:val="22"/>
+          <w:u w:val="none"/>
+          <w:shd w:fill="auto" w:val="clear"/>
+          <w:vertAlign w:val="baseline"/>
+        </w:rPr>
+      </w:pPr>
+      <w:r>
+        <w:rPr>
+          <w:rFonts w:ascii="Arial" w:cs="Arial" w:eastAsia="Arial" w:hAnsi="Arial"/>
+          <w:b w:val="0"/>
+          <w:i w:val="0"/>
+          <w:smallCaps w:val="0"/>
+          <w:strike w:val="0"/>
+          <w:color w:val="000000"/>
+          <w:sz w:val="22"/>
+          <w:szCs w:val="22"/>
+          <w:u w:val="none"/>
+          <w:shd w:fill="auto" w:val="clear"/>
+          <w:vertAlign w:val="baseline"/>
+          <w:rtl w:val="0"/>
+        </w:rPr>
+        <w:t xml:space="preserve">Repensar pra nao diferenciar matricula de inscrição, colocar a oferta em Disciplina pra não perder essa info no momento de matricula. Agregação TALVEZ não necessária</w:t>
+      </w:r>
+    </w:p>
+  </w:comment>
+</w:comments>
 </file>
 
 <file path=word/numbering.xml><?xml version="1.0" encoding="utf-8"?>

</xml_diff>

<commit_message>
Atualizações nos arquivos README.md, projeto_final.ipynb, create_table.sql, inserts.sql, queries.sql e views.sql
</commit_message>
<xml_diff>
--- a/documentos/Documentação do Projeto Final.docx
+++ b/documentos/Documentação do Projeto Final.docx
@@ -105,10 +105,8 @@
       </w:r>
       <w:r>
         <w:rPr>
-          <w:b w:val="1"/>
-          <w:rtl w:val="0"/>
-        </w:rPr>
-        <w:t xml:space="preserve">(DEIXAR COM MULTIPLICIDADE E COLOCAR MULTIPLICIDADE NO DER AOS INVÉS DE CARDINALIDADE[MENOS OS RELACIONAMENTOS TERNÁRIOS) </w:t>
+          <w:rtl w:val="0"/>
+        </w:rPr>
       </w:r>
     </w:p>
     <w:p>
@@ -978,12 +976,9 @@
     </w:p>
     <w:p>
       <w:pPr>
-        <w:numPr>
-          <w:ilvl w:val="0"/>
-          <w:numId w:val="2"/>
-        </w:numPr>
-        <w:spacing w:after="0" w:afterAutospacing="0" w:before="240" w:lineRule="auto"/>
-        <w:ind w:left="720" w:hanging="360"/>
+        <w:spacing w:after="240" w:before="240" w:lineRule="auto"/>
+        <w:ind w:left="720" w:firstLine="720"/>
+        <w:rPr/>
       </w:pPr>
       <w:r>
         <w:rPr>
@@ -1076,17 +1071,8 @@
         </w:rPr>
         <w:t xml:space="preserve">, ou seja, cada departamento deve ter exatamente um chefe. Essa relação implica que cada departamento terá, obrigatoriamente, um chefe, enquanto o professor poderá chefiar no máximo um departamento.</w:t>
         <w:br w:type="textWrapping"/>
-      </w:r>
-    </w:p>
-    <w:p>
-      <w:pPr>
-        <w:numPr>
-          <w:ilvl w:val="0"/>
-          <w:numId w:val="2"/>
-        </w:numPr>
-        <w:spacing w:after="0" w:afterAutospacing="0" w:before="0" w:beforeAutospacing="0" w:lineRule="auto"/>
-        <w:ind w:left="720" w:hanging="360"/>
-      </w:pPr>
+        <w:tab/>
+      </w:r>
       <w:r>
         <w:rPr>
           <w:b w:val="1"/>
@@ -1178,17 +1164,8 @@
         </w:rPr>
         <w:t xml:space="preserve"> indica que cada curso está vinculado a exatamente um departamento.</w:t>
         <w:br w:type="textWrapping"/>
-      </w:r>
-    </w:p>
-    <w:p>
-      <w:pPr>
-        <w:numPr>
-          <w:ilvl w:val="0"/>
-          <w:numId w:val="2"/>
-        </w:numPr>
-        <w:spacing w:after="0" w:afterAutospacing="0" w:before="0" w:beforeAutospacing="0" w:lineRule="auto"/>
-        <w:ind w:left="720" w:hanging="360"/>
-      </w:pPr>
+        <w:tab/>
+      </w:r>
       <w:r>
         <w:rPr>
           <w:b w:val="1"/>
@@ -1280,17 +1257,8 @@
         </w:rPr>
         <w:t xml:space="preserve">, de modo a evitar conflitos de horário e local.</w:t>
         <w:br w:type="textWrapping"/>
-      </w:r>
-    </w:p>
-    <w:p>
-      <w:pPr>
-        <w:numPr>
-          <w:ilvl w:val="0"/>
-          <w:numId w:val="2"/>
-        </w:numPr>
-        <w:spacing w:after="0" w:afterAutospacing="0" w:before="0" w:beforeAutospacing="0" w:lineRule="auto"/>
-        <w:ind w:left="720" w:hanging="360"/>
-      </w:pPr>
+        <w:tab/>
+      </w:r>
       <w:r>
         <w:rPr>
           <w:b w:val="1"/>
@@ -1356,17 +1324,8 @@
         </w:rPr>
         <w:t xml:space="preserve">, indicando quais disciplinas podem ser pré-requisitos para os demais cursos, com multiplicidade [0,M].</w:t>
         <w:br w:type="textWrapping"/>
-      </w:r>
-    </w:p>
-    <w:p>
-      <w:pPr>
-        <w:numPr>
-          <w:ilvl w:val="0"/>
-          <w:numId w:val="2"/>
-        </w:numPr>
-        <w:spacing w:after="0" w:afterAutospacing="0" w:before="0" w:beforeAutospacing="0" w:lineRule="auto"/>
-        <w:ind w:left="720" w:hanging="360"/>
-      </w:pPr>
+        <w:tab/>
+      </w:r>
       <w:r>
         <w:rPr>
           <w:b w:val="1"/>
@@ -1406,17 +1365,8 @@
         </w:rPr>
         <w:t xml:space="preserve">: Este relacionamento indica quais disciplinas fazem parte de um curso. A multiplicidade [1,M] é aplicada a ambos os lados, ou seja, uma disciplina pode compor um ou vários cursos, e cada curso deve ter ao menos uma disciplina.</w:t>
         <w:br w:type="textWrapping"/>
-      </w:r>
-    </w:p>
-    <w:p>
-      <w:pPr>
-        <w:numPr>
-          <w:ilvl w:val="0"/>
-          <w:numId w:val="2"/>
-        </w:numPr>
-        <w:spacing w:after="0" w:afterAutospacing="0" w:before="0" w:beforeAutospacing="0" w:lineRule="auto"/>
-        <w:ind w:left="720" w:hanging="360"/>
-      </w:pPr>
+        <w:tab/>
+      </w:r>
       <w:r>
         <w:rPr>
           <w:b w:val="1"/>
@@ -1482,17 +1432,8 @@
         </w:rPr>
         <w:t xml:space="preserve"> para registrar o momento da comunicação. A cardinalidade é [1:M:N], significando que um professor pode enviar várias mensagens para um aluno ou grupo de alunos.</w:t>
         <w:br w:type="textWrapping"/>
-      </w:r>
-    </w:p>
-    <w:p>
-      <w:pPr>
-        <w:numPr>
-          <w:ilvl w:val="0"/>
-          <w:numId w:val="2"/>
-        </w:numPr>
-        <w:spacing w:after="0" w:afterAutospacing="0" w:before="0" w:beforeAutospacing="0" w:lineRule="auto"/>
-        <w:ind w:left="720" w:hanging="360"/>
-      </w:pPr>
+        <w:tab/>
+      </w:r>
       <w:r>
         <w:rPr>
           <w:b w:val="1"/>
@@ -1571,17 +1512,8 @@
         </w:rPr>
         <w:t xml:space="preserve"> para indicar a data que o aviso foi enviado.</w:t>
         <w:br w:type="textWrapping"/>
-      </w:r>
-    </w:p>
-    <w:p>
-      <w:pPr>
-        <w:numPr>
-          <w:ilvl w:val="0"/>
-          <w:numId w:val="2"/>
-        </w:numPr>
-        <w:spacing w:after="0" w:afterAutospacing="0" w:before="0" w:beforeAutospacing="0" w:lineRule="auto"/>
-        <w:ind w:left="720" w:hanging="360"/>
-      </w:pPr>
+        <w:tab/>
+      </w:r>
       <w:r>
         <w:rPr>
           <w:b w:val="1"/>
@@ -1673,17 +1605,8 @@
         </w:rPr>
         <w:t xml:space="preserve"> indica que uma unidade escolar deve ter, no mínimo, um aluno, mas pode ter vários.</w:t>
         <w:br w:type="textWrapping"/>
-      </w:r>
-    </w:p>
-    <w:p>
-      <w:pPr>
-        <w:numPr>
-          <w:ilvl w:val="0"/>
-          <w:numId w:val="2"/>
-        </w:numPr>
-        <w:spacing w:after="0" w:afterAutospacing="0" w:before="0" w:beforeAutospacing="0" w:lineRule="auto"/>
-        <w:ind w:left="720" w:hanging="360"/>
-      </w:pPr>
+        <w:tab/>
+      </w:r>
       <w:r>
         <w:rPr>
           <w:b w:val="1"/>
@@ -1775,17 +1698,8 @@
         </w:rPr>
         <w:t xml:space="preserve"> indica que uma unidade escolar pode ter vários professores.</w:t>
         <w:br w:type="textWrapping"/>
-      </w:r>
-    </w:p>
-    <w:p>
-      <w:pPr>
-        <w:numPr>
-          <w:ilvl w:val="0"/>
-          <w:numId w:val="2"/>
-        </w:numPr>
-        <w:spacing w:after="0" w:afterAutospacing="0" w:before="0" w:beforeAutospacing="0" w:lineRule="auto"/>
-        <w:ind w:left="720" w:hanging="360"/>
-      </w:pPr>
+        <w:tab/>
+      </w:r>
       <w:r>
         <w:rPr>
           <w:b w:val="1"/>
@@ -1825,17 +1739,8 @@
         </w:rPr>
         <w:t xml:space="preserve">: Este relacionamento indica quais cursos são oferecidos por cada unidade escolar. A multiplicidade [1,M] em ambos os lados significa que um curso pode ser oferecido por várias unidades escolares e cada unidade escolar oferece, pelo menos, um curso.</w:t>
         <w:br w:type="textWrapping"/>
-      </w:r>
-    </w:p>
-    <w:p>
-      <w:pPr>
-        <w:numPr>
-          <w:ilvl w:val="0"/>
-          <w:numId w:val="2"/>
-        </w:numPr>
-        <w:spacing w:after="0" w:afterAutospacing="0" w:before="0" w:beforeAutospacing="0" w:lineRule="auto"/>
-        <w:ind w:left="720" w:hanging="360"/>
-      </w:pPr>
+        <w:tab/>
+      </w:r>
       <w:commentRangeStart w:id="1"/>
       <w:r>
         <w:rPr>
@@ -1958,17 +1863,8 @@
         </w:rPr>
         <w:t xml:space="preserve">, permitindo que um aluno se matricule em uma mesma disciplina em diferentes períodos.</w:t>
         <w:br w:type="textWrapping"/>
-      </w:r>
-    </w:p>
-    <w:p>
-      <w:pPr>
-        <w:numPr>
-          <w:ilvl w:val="0"/>
-          <w:numId w:val="2"/>
-        </w:numPr>
-        <w:spacing w:after="0" w:afterAutospacing="0" w:before="0" w:beforeAutospacing="0" w:lineRule="auto"/>
-        <w:ind w:left="720" w:hanging="360"/>
-      </w:pPr>
+        <w:tab/>
+      </w:r>
       <w:commentRangeStart w:id="2"/>
       <w:r>
         <w:rPr>
@@ -2122,17 +2018,8 @@
           <w:rtl w:val="0"/>
         </w:rPr>
         <w:br w:type="textWrapping"/>
-      </w:r>
-    </w:p>
-    <w:p>
-      <w:pPr>
-        <w:numPr>
-          <w:ilvl w:val="0"/>
-          <w:numId w:val="2"/>
-        </w:numPr>
-        <w:spacing w:after="240" w:before="0" w:beforeAutospacing="0" w:lineRule="auto"/>
-        <w:ind w:left="720" w:hanging="360"/>
-      </w:pPr>
+        <w:tab/>
+      </w:r>
       <w:r>
         <w:rPr>
           <w:b w:val="1"/>
@@ -2249,14 +2136,14 @@
         <w:rPr/>
         <w:drawing>
           <wp:inline distB="114300" distT="114300" distL="114300" distR="114300">
-            <wp:extent cx="5731200" cy="7251700"/>
+            <wp:extent cx="5731200" cy="7073900"/>
             <wp:effectExtent b="0" l="0" r="0" t="0"/>
-            <wp:docPr id="1" name="image1.jpg"/>
+            <wp:docPr id="1" name="image2.jpg"/>
             <a:graphic>
               <a:graphicData uri="http://schemas.openxmlformats.org/drawingml/2006/picture">
                 <pic:pic>
                   <pic:nvPicPr>
-                    <pic:cNvPr id="0" name="image1.jpg"/>
+                    <pic:cNvPr id="0" name="image2.jpg"/>
                     <pic:cNvPicPr preferRelativeResize="0"/>
                   </pic:nvPicPr>
                   <pic:blipFill>
@@ -2269,7 +2156,7 @@
                   <pic:spPr>
                     <a:xfrm>
                       <a:off x="0" y="0"/>
-                      <a:ext cx="5731200" cy="7251700"/>
+                      <a:ext cx="5731200" cy="7073900"/>
                     </a:xfrm>
                     <a:prstGeom prst="rect"/>
                     <a:ln/>
@@ -2300,45 +2187,6 @@
         </w:rPr>
         <w:t xml:space="preserve">Modelo Relacional(ex3)</w:t>
       </w:r>
-      <w:r>
-        <w:rPr>
-          <w:b w:val="1"/>
-          <w:rtl w:val="0"/>
-        </w:rPr>
-        <w:t xml:space="preserve">(Versão Inicial)</w:t>
-      </w:r>
-      <w:r>
-        <w:rPr>
-          <w:rtl w:val="0"/>
-        </w:rPr>
-      </w:r>
-    </w:p>
-    <w:p>
-      <w:pPr>
-        <w:pStyle w:val="Heading2"/>
-        <w:jc w:val="left"/>
-        <w:rPr/>
-      </w:pPr>
-      <w:bookmarkStart w:colFirst="0" w:colLast="0" w:name="_6b38h0ogvro7" w:id="7"/>
-      <w:bookmarkEnd w:id="7"/>
-      <w:r>
-        <w:br w:type="page"/>
-      </w:r>
-      <w:r>
-        <w:rPr>
-          <w:rtl w:val="0"/>
-        </w:rPr>
-      </w:r>
-    </w:p>
-    <w:p>
-      <w:pPr>
-        <w:rPr/>
-      </w:pPr>
-      <w:r>
-        <w:rPr>
-          <w:rtl w:val="0"/>
-        </w:rPr>
-      </w:r>
     </w:p>
     <w:p>
       <w:pPr>
@@ -2346,6 +2194,59 @@
         <w:jc w:val="center"/>
         <w:rPr/>
       </w:pPr>
+      <w:bookmarkStart w:colFirst="0" w:colLast="0" w:name="_bnz1vjqah48q" w:id="7"/>
+      <w:bookmarkEnd w:id="7"/>
+      <w:r>
+        <w:rPr/>
+        <w:drawing>
+          <wp:inline distB="114300" distT="114300" distL="114300" distR="114300">
+            <wp:extent cx="5731200" cy="2527300"/>
+            <wp:effectExtent b="0" l="0" r="0" t="0"/>
+            <wp:docPr id="2" name="image1.jpg"/>
+            <a:graphic>
+              <a:graphicData uri="http://schemas.openxmlformats.org/drawingml/2006/picture">
+                <pic:pic>
+                  <pic:nvPicPr>
+                    <pic:cNvPr id="0" name="image1.jpg"/>
+                    <pic:cNvPicPr preferRelativeResize="0"/>
+                  </pic:nvPicPr>
+                  <pic:blipFill>
+                    <a:blip r:embed="rId8"/>
+                    <a:srcRect b="0" l="0" r="0" t="0"/>
+                    <a:stretch>
+                      <a:fillRect/>
+                    </a:stretch>
+                  </pic:blipFill>
+                  <pic:spPr>
+                    <a:xfrm>
+                      <a:off x="0" y="0"/>
+                      <a:ext cx="5731200" cy="2527300"/>
+                    </a:xfrm>
+                    <a:prstGeom prst="rect"/>
+                    <a:ln/>
+                  </pic:spPr>
+                </pic:pic>
+              </a:graphicData>
+            </a:graphic>
+          </wp:inline>
+        </w:drawing>
+      </w:r>
+      <w:r>
+        <w:br w:type="page"/>
+      </w:r>
+      <w:r>
+        <w:rPr>
+          <w:rtl w:val="0"/>
+        </w:rPr>
+      </w:r>
+    </w:p>
+    <w:p>
+      <w:pPr>
+        <w:pStyle w:val="Heading2"/>
+        <w:ind w:firstLine="720"/>
+        <w:jc w:val="center"/>
+        <w:rPr/>
+      </w:pPr>
       <w:bookmarkStart w:colFirst="0" w:colLast="0" w:name="_xvx747kb9w6" w:id="8"/>
       <w:bookmarkEnd w:id="8"/>
       <w:r>
@@ -2383,10 +2284,8 @@
       </w:r>
       <w:r>
         <w:rPr>
-          <w:b w:val="1"/>
-          <w:rtl w:val="0"/>
-        </w:rPr>
-        <w:t xml:space="preserve">(Não Implementadas ainda)</w:t>
+          <w:rtl w:val="0"/>
+        </w:rPr>
       </w:r>
     </w:p>
     <w:p>
@@ -2426,6 +2325,7 @@
     </w:p>
     <w:p>
       <w:pPr>
+        <w:ind w:firstLine="720"/>
         <w:rPr/>
       </w:pPr>
       <w:r>
@@ -2494,6 +2394,17 @@
         <w:rPr>
           <w:rtl w:val="0"/>
         </w:rPr>
+      </w:r>
+    </w:p>
+    <w:p>
+      <w:pPr>
+        <w:ind w:firstLine="720"/>
+        <w:rPr/>
+      </w:pPr>
+      <w:r>
+        <w:rPr>
+          <w:rtl w:val="0"/>
+        </w:rPr>
         <w:t xml:space="preserve">Ideal para </w:t>
       </w:r>
       <w:r>
@@ -2560,6 +2471,7 @@
     </w:p>
     <w:p>
       <w:pPr>
+        <w:ind w:firstLine="720"/>
         <w:rPr/>
       </w:pPr>
       <w:r>
@@ -2633,151 +2545,10 @@
       <w:pPr>
         <w:pStyle w:val="Heading2"/>
         <w:jc w:val="center"/>
-        <w:rPr>
-          <w:b w:val="1"/>
-        </w:rPr>
-      </w:pPr>
-      <w:bookmarkStart w:colFirst="0" w:colLast="0" w:name="_jc2jtb8oyxrl" w:id="13"/>
+        <w:rPr/>
+      </w:pPr>
+      <w:bookmarkStart w:colFirst="0" w:colLast="0" w:name="_45n7ifd82a46" w:id="13"/>
       <w:bookmarkEnd w:id="13"/>
-      <w:r>
-        <w:rPr>
-          <w:rtl w:val="0"/>
-        </w:rPr>
-        <w:t xml:space="preserve">Visões Aplicada(ex8)</w:t>
-      </w:r>
-      <w:r>
-        <w:rPr>
-          <w:b w:val="1"/>
-          <w:rtl w:val="0"/>
-        </w:rPr>
-        <w:t xml:space="preserve">(Apenas as 3 últimas, todas em testes ainda)</w:t>
-      </w:r>
-    </w:p>
-    <w:p>
-      <w:pPr>
-        <w:rPr>
-          <w:b w:val="1"/>
-        </w:rPr>
-      </w:pPr>
-      <w:r>
-        <w:rPr>
-          <w:b w:val="1"/>
-          <w:rtl w:val="0"/>
-        </w:rPr>
-        <w:t xml:space="preserve">Criar uma visão para permitir somente que dado algum usuário, ele só possa ser de apenas um tipo, exemplo: um usuário só pode ser aluno e não professor e funcionário ao mesmo tempo.</w:t>
-        <w:br w:type="textWrapping"/>
-        <w:br w:type="textWrapping"/>
-        <w:t xml:space="preserve">Criar uma visão para impedir que um aluno se inscreva em uma determinada disciplina com mesmo horário igual a outra disciplina</w:t>
-      </w:r>
-    </w:p>
-    <w:p>
-      <w:pPr>
-        <w:rPr>
-          <w:b w:val="1"/>
-        </w:rPr>
-      </w:pPr>
-      <w:r>
-        <w:rPr>
-          <w:b w:val="1"/>
-          <w:rtl w:val="0"/>
-        </w:rPr>
-        <w:t xml:space="preserve">Visão para listar todos os usuários com suas informações completas</w:t>
-      </w:r>
-    </w:p>
-    <w:p>
-      <w:pPr>
-        <w:rPr>
-          <w:b w:val="1"/>
-        </w:rPr>
-      </w:pPr>
-      <w:r>
-        <w:rPr>
-          <w:rtl w:val="0"/>
-        </w:rPr>
-      </w:r>
-    </w:p>
-    <w:p>
-      <w:pPr>
-        <w:rPr>
-          <w:b w:val="1"/>
-        </w:rPr>
-      </w:pPr>
-      <w:r>
-        <w:rPr>
-          <w:b w:val="1"/>
-          <w:rtl w:val="0"/>
-        </w:rPr>
-        <w:t xml:space="preserve">Visão para listar todos os cursos com suas informações completas</w:t>
-      </w:r>
-    </w:p>
-    <w:p>
-      <w:pPr>
-        <w:rPr>
-          <w:b w:val="1"/>
-        </w:rPr>
-      </w:pPr>
-      <w:r>
-        <w:rPr>
-          <w:rtl w:val="0"/>
-        </w:rPr>
-      </w:r>
-    </w:p>
-    <w:p>
-      <w:pPr>
-        <w:rPr>
-          <w:b w:val="1"/>
-        </w:rPr>
-      </w:pPr>
-      <w:r>
-        <w:rPr>
-          <w:b w:val="1"/>
-          <w:rtl w:val="0"/>
-        </w:rPr>
-        <w:t xml:space="preserve">Visão para listar todas as matrículas com suas informações detalhadas</w:t>
-      </w:r>
-    </w:p>
-    <w:p>
-      <w:pPr>
-        <w:rPr>
-          <w:b w:val="1"/>
-        </w:rPr>
-      </w:pPr>
-      <w:r>
-        <w:rPr>
-          <w:rtl w:val="0"/>
-        </w:rPr>
-      </w:r>
-    </w:p>
-    <w:p>
-      <w:pPr>
-        <w:rPr>
-          <w:b w:val="1"/>
-        </w:rPr>
-      </w:pPr>
-      <w:r>
-        <w:rPr>
-          <w:rtl w:val="0"/>
-        </w:rPr>
-      </w:r>
-    </w:p>
-    <w:p>
-      <w:pPr>
-        <w:rPr/>
-      </w:pPr>
-      <w:r>
-        <w:rPr>
-          <w:rtl w:val="0"/>
-        </w:rPr>
-      </w:r>
-    </w:p>
-    <w:p>
-      <w:pPr>
-        <w:pStyle w:val="Heading2"/>
-        <w:jc w:val="center"/>
-        <w:rPr/>
-      </w:pPr>
-      <w:bookmarkStart w:colFirst="0" w:colLast="0" w:name="_45n7ifd82a46" w:id="14"/>
-      <w:bookmarkEnd w:id="14"/>
       <w:r>
         <w:rPr>
           <w:rtl w:val="0"/>
@@ -2839,6 +2610,7 @@
     <w:p>
       <w:pPr>
         <w:spacing w:after="240" w:before="240" w:lineRule="auto"/>
+        <w:ind w:firstLine="720"/>
         <w:rPr/>
       </w:pPr>
       <w:r>
@@ -2851,6 +2623,7 @@
     <w:p>
       <w:pPr>
         <w:spacing w:after="240" w:before="240" w:lineRule="auto"/>
+        <w:ind w:firstLine="720"/>
         <w:rPr/>
       </w:pPr>
       <w:r>
@@ -2906,7 +2679,7 @@
         <w:rPr>
           <w:rtl w:val="0"/>
         </w:rPr>
-        <w:t xml:space="preserve">POSSIVEIS PROBLEMAS ENCONTRADOS </w:t>
+        <w:t xml:space="preserve">POSSÍVEIS PROBLEMAS ENCONTRADOS </w:t>
       </w:r>
       <w:r>
         <w:rPr>
@@ -2950,26 +2723,26 @@
         <w:jc w:val="center"/>
         <w:rPr/>
       </w:pPr>
-      <w:bookmarkStart w:colFirst="0" w:colLast="0" w:name="_tfijptwrp0ph" w:id="15"/>
+      <w:bookmarkStart w:colFirst="0" w:colLast="0" w:name="_tfijptwrp0ph" w:id="14"/>
+      <w:bookmarkEnd w:id="14"/>
+      <w:r>
+        <w:rPr>
+          <w:rtl w:val="0"/>
+        </w:rPr>
+        <w:t xml:space="preserve">Links</w:t>
+      </w:r>
+    </w:p>
+    <w:p>
+      <w:pPr>
+        <w:pStyle w:val="Heading3"/>
+        <w:rPr/>
+      </w:pPr>
+      <w:bookmarkStart w:colFirst="0" w:colLast="0" w:name="_hk8mnrddu72q" w:id="15"/>
       <w:bookmarkEnd w:id="15"/>
       <w:r>
         <w:rPr>
           <w:rtl w:val="0"/>
         </w:rPr>
-        <w:t xml:space="preserve">Links</w:t>
-      </w:r>
-    </w:p>
-    <w:p>
-      <w:pPr>
-        <w:pStyle w:val="Heading3"/>
-        <w:rPr/>
-      </w:pPr>
-      <w:bookmarkStart w:colFirst="0" w:colLast="0" w:name="_hk8mnrddu72q" w:id="16"/>
-      <w:bookmarkEnd w:id="16"/>
-      <w:r>
-        <w:rPr>
-          <w:rtl w:val="0"/>
-        </w:rPr>
         <w:t xml:space="preserve">GitHub:</w:t>
       </w:r>
     </w:p>
@@ -2983,7 +2756,7 @@
         </w:rPr>
         <w:tab/>
       </w:r>
-      <w:hyperlink r:id="rId8">
+      <w:hyperlink r:id="rId9">
         <w:r>
           <w:rPr>
             <w:color w:val="1155cc"/>
@@ -3006,8 +2779,8 @@
         <w:pStyle w:val="Heading3"/>
         <w:rPr/>
       </w:pPr>
-      <w:bookmarkStart w:colFirst="0" w:colLast="0" w:name="_65k7m1a6gob2" w:id="17"/>
-      <w:bookmarkEnd w:id="17"/>
+      <w:bookmarkStart w:colFirst="0" w:colLast="0" w:name="_65k7m1a6gob2" w:id="16"/>
+      <w:bookmarkEnd w:id="16"/>
       <w:r>
         <w:rPr>
           <w:rtl w:val="0"/>
@@ -3344,121 +3117,8 @@
       </w:rPr>
     </w:lvl>
   </w:abstractNum>
-  <w:abstractNum w:abstractNumId="2">
-    <w:lvl w:ilvl="0">
-      <w:start w:val="1"/>
-      <w:numFmt w:val="decimal"/>
-      <w:lvlText w:val="%1."/>
-      <w:lvlJc w:val="left"/>
-      <w:pPr>
-        <w:ind w:left="720" w:hanging="360"/>
-      </w:pPr>
-      <w:rPr>
-        <w:u w:val="none"/>
-      </w:rPr>
-    </w:lvl>
-    <w:lvl w:ilvl="1">
-      <w:start w:val="1"/>
-      <w:numFmt w:val="lowerLetter"/>
-      <w:lvlText w:val="%2."/>
-      <w:lvlJc w:val="left"/>
-      <w:pPr>
-        <w:ind w:left="1440" w:hanging="360"/>
-      </w:pPr>
-      <w:rPr>
-        <w:u w:val="none"/>
-      </w:rPr>
-    </w:lvl>
-    <w:lvl w:ilvl="2">
-      <w:start w:val="1"/>
-      <w:numFmt w:val="lowerRoman"/>
-      <w:lvlText w:val="%3."/>
-      <w:lvlJc w:val="left"/>
-      <w:pPr>
-        <w:ind w:left="2160" w:hanging="360"/>
-      </w:pPr>
-      <w:rPr>
-        <w:u w:val="none"/>
-      </w:rPr>
-    </w:lvl>
-    <w:lvl w:ilvl="3">
-      <w:start w:val="1"/>
-      <w:numFmt w:val="decimal"/>
-      <w:lvlText w:val="%4."/>
-      <w:lvlJc w:val="left"/>
-      <w:pPr>
-        <w:ind w:left="2880" w:hanging="360"/>
-      </w:pPr>
-      <w:rPr>
-        <w:u w:val="none"/>
-      </w:rPr>
-    </w:lvl>
-    <w:lvl w:ilvl="4">
-      <w:start w:val="1"/>
-      <w:numFmt w:val="lowerLetter"/>
-      <w:lvlText w:val="%5."/>
-      <w:lvlJc w:val="left"/>
-      <w:pPr>
-        <w:ind w:left="3600" w:hanging="360"/>
-      </w:pPr>
-      <w:rPr>
-        <w:u w:val="none"/>
-      </w:rPr>
-    </w:lvl>
-    <w:lvl w:ilvl="5">
-      <w:start w:val="1"/>
-      <w:numFmt w:val="lowerRoman"/>
-      <w:lvlText w:val="%6."/>
-      <w:lvlJc w:val="left"/>
-      <w:pPr>
-        <w:ind w:left="4320" w:hanging="360"/>
-      </w:pPr>
-      <w:rPr>
-        <w:u w:val="none"/>
-      </w:rPr>
-    </w:lvl>
-    <w:lvl w:ilvl="6">
-      <w:start w:val="1"/>
-      <w:numFmt w:val="decimal"/>
-      <w:lvlText w:val="%7."/>
-      <w:lvlJc w:val="left"/>
-      <w:pPr>
-        <w:ind w:left="5040" w:hanging="360"/>
-      </w:pPr>
-      <w:rPr>
-        <w:u w:val="none"/>
-      </w:rPr>
-    </w:lvl>
-    <w:lvl w:ilvl="7">
-      <w:start w:val="1"/>
-      <w:numFmt w:val="lowerLetter"/>
-      <w:lvlText w:val="%8."/>
-      <w:lvlJc w:val="left"/>
-      <w:pPr>
-        <w:ind w:left="5760" w:hanging="360"/>
-      </w:pPr>
-      <w:rPr>
-        <w:u w:val="none"/>
-      </w:rPr>
-    </w:lvl>
-    <w:lvl w:ilvl="8">
-      <w:start w:val="1"/>
-      <w:numFmt w:val="lowerRoman"/>
-      <w:lvlText w:val="%9."/>
-      <w:lvlJc w:val="left"/>
-      <w:pPr>
-        <w:ind w:left="6480" w:hanging="360"/>
-      </w:pPr>
-      <w:rPr>
-        <w:u w:val="none"/>
-      </w:rPr>
-    </w:lvl>
-  </w:abstractNum>
   <w:num w:numId="1">
     <w:abstractNumId w:val="1"/>
-  </w:num>
-  <w:num w:numId="2">
-    <w:abstractNumId w:val="2"/>
   </w:num>
 </w:numbering>
 </file>

</xml_diff>

<commit_message>
Normais e MRel normalizado em .svg
</commit_message>
<xml_diff>
--- a/documentos/Documentação do Projeto Final.docx
+++ b/documentos/Documentação do Projeto Final.docx
@@ -111,6 +111,26 @@
     </w:p>
     <w:p>
       <w:pPr>
+        <w:pStyle w:val="Heading3"/>
+        <w:rPr>
+          <w:b w:val="1"/>
+          <w:color w:val="000000"/>
+        </w:rPr>
+      </w:pPr>
+      <w:bookmarkStart w:colFirst="0" w:colLast="0" w:name="_2b3r8si2yrrg" w:id="4"/>
+      <w:bookmarkEnd w:id="4"/>
+      <w:r>
+        <w:rPr>
+          <w:b w:val="1"/>
+          <w:color w:val="000000"/>
+          <w:rtl w:val="0"/>
+        </w:rPr>
+        <w:t xml:space="preserve">Conjunto de Entidades</w:t>
+      </w:r>
+    </w:p>
+    <w:p>
+      <w:pPr>
+        <w:jc w:val="both"/>
         <w:rPr/>
       </w:pPr>
       <w:r>
@@ -278,6 +298,7 @@
         </w:numPr>
         <w:spacing w:after="0" w:afterAutospacing="0" w:before="240" w:lineRule="auto"/>
         <w:ind w:left="720" w:hanging="360"/>
+        <w:jc w:val="both"/>
       </w:pPr>
       <w:r>
         <w:rPr>
@@ -328,6 +349,7 @@
         </w:numPr>
         <w:spacing w:after="0" w:afterAutospacing="0" w:before="0" w:beforeAutospacing="0" w:lineRule="auto"/>
         <w:ind w:left="720" w:hanging="360"/>
+        <w:jc w:val="both"/>
       </w:pPr>
       <w:r>
         <w:rPr>
@@ -365,6 +387,7 @@
         </w:numPr>
         <w:spacing w:after="240" w:before="0" w:beforeAutospacing="0" w:lineRule="auto"/>
         <w:ind w:left="720" w:hanging="360"/>
+        <w:jc w:val="both"/>
       </w:pPr>
       <w:r>
         <w:rPr>
@@ -416,7 +439,7 @@
         <w:rPr>
           <w:rtl w:val="0"/>
         </w:rPr>
-        <w:t xml:space="preserve"> como atributo de </w:t>
+        <w:t xml:space="preserve"> como atributo multivalorado de </w:t>
       </w:r>
       <w:r>
         <w:rPr>
@@ -436,6 +459,7 @@
       <w:pPr>
         <w:spacing w:after="240" w:before="240" w:lineRule="auto"/>
         <w:ind w:firstLine="720"/>
+        <w:jc w:val="both"/>
         <w:rPr/>
       </w:pPr>
       <w:r>
@@ -527,6 +551,7 @@
       <w:pPr>
         <w:spacing w:after="240" w:before="240" w:lineRule="auto"/>
         <w:ind w:firstLine="720"/>
+        <w:jc w:val="both"/>
         <w:rPr/>
       </w:pPr>
       <w:r>
@@ -618,6 +643,7 @@
       <w:pPr>
         <w:spacing w:after="240" w:before="240" w:lineRule="auto"/>
         <w:ind w:firstLine="720"/>
+        <w:jc w:val="both"/>
         <w:rPr/>
       </w:pPr>
       <w:r>
@@ -651,6 +677,19 @@
           <w:rtl w:val="0"/>
         </w:rPr>
         <w:t xml:space="preserve">, que funciona como chave primária, e possui ainda os atributos </w:t>
+      </w:r>
+      <w:r>
+        <w:rPr>
+          <w:b w:val="1"/>
+          <w:rtl w:val="0"/>
+        </w:rPr>
+        <w:t xml:space="preserve">Nome</w:t>
+      </w:r>
+      <w:r>
+        <w:rPr>
+          <w:rtl w:val="0"/>
+        </w:rPr>
+        <w:t xml:space="preserve">, </w:t>
       </w:r>
       <w:r>
         <w:rPr>
@@ -683,6 +722,7 @@
       <w:pPr>
         <w:spacing w:after="240" w:before="240" w:lineRule="auto"/>
         <w:ind w:firstLine="720"/>
+        <w:jc w:val="both"/>
         <w:rPr/>
       </w:pPr>
       <w:r>
@@ -735,6 +775,7 @@
       <w:pPr>
         <w:spacing w:after="240" w:before="240" w:lineRule="auto"/>
         <w:ind w:firstLine="720"/>
+        <w:jc w:val="both"/>
         <w:rPr/>
       </w:pPr>
       <w:commentRangeStart w:id="0"/>
@@ -797,6 +838,7 @@
       <w:pPr>
         <w:spacing w:after="240" w:before="240" w:lineRule="auto"/>
         <w:ind w:firstLine="720"/>
+        <w:jc w:val="both"/>
         <w:rPr/>
       </w:pPr>
       <w:r>
@@ -849,6 +891,7 @@
       <w:pPr>
         <w:spacing w:after="240" w:before="240" w:lineRule="auto"/>
         <w:ind w:firstLine="720"/>
+        <w:jc w:val="both"/>
         <w:rPr/>
       </w:pPr>
       <w:r>
@@ -942,6 +985,7 @@
         <w:keepNext w:val="0"/>
         <w:keepLines w:val="0"/>
         <w:spacing w:before="280" w:lineRule="auto"/>
+        <w:jc w:val="both"/>
         <w:rPr>
           <w:b w:val="1"/>
           <w:color w:val="000000"/>
@@ -949,8 +993,8 @@
           <w:szCs w:val="26"/>
         </w:rPr>
       </w:pPr>
-      <w:bookmarkStart w:colFirst="0" w:colLast="0" w:name="_yy3m3mt4oxr6" w:id="4"/>
-      <w:bookmarkEnd w:id="4"/>
+      <w:bookmarkStart w:colFirst="0" w:colLast="0" w:name="_yy3m3mt4oxr6" w:id="5"/>
+      <w:bookmarkEnd w:id="5"/>
       <w:r>
         <w:rPr>
           <w:b w:val="1"/>
@@ -965,6 +1009,7 @@
     <w:p>
       <w:pPr>
         <w:spacing w:after="240" w:before="240" w:lineRule="auto"/>
+        <w:jc w:val="both"/>
         <w:rPr/>
       </w:pPr>
       <w:r>
@@ -978,6 +1023,7 @@
       <w:pPr>
         <w:spacing w:after="240" w:before="240" w:lineRule="auto"/>
         <w:ind w:left="720" w:firstLine="720"/>
+        <w:jc w:val="both"/>
         <w:rPr/>
       </w:pPr>
       <w:r>
@@ -2109,8 +2155,8 @@
           <w:b w:val="1"/>
         </w:rPr>
       </w:pPr>
-      <w:bookmarkStart w:colFirst="0" w:colLast="0" w:name="_hrqecmq877kt" w:id="5"/>
-      <w:bookmarkEnd w:id="5"/>
+      <w:bookmarkStart w:colFirst="0" w:colLast="0" w:name="_hrqecmq877kt" w:id="6"/>
+      <w:bookmarkEnd w:id="6"/>
       <w:r>
         <w:rPr>
           <w:rtl w:val="0"/>
@@ -2138,12 +2184,12 @@
           <wp:inline distB="114300" distT="114300" distL="114300" distR="114300">
             <wp:extent cx="5731200" cy="7073900"/>
             <wp:effectExtent b="0" l="0" r="0" t="0"/>
-            <wp:docPr id="1" name="image2.jpg"/>
+            <wp:docPr id="1" name="image1.jpg"/>
             <a:graphic>
               <a:graphicData uri="http://schemas.openxmlformats.org/drawingml/2006/picture">
                 <pic:pic>
                   <pic:nvPicPr>
-                    <pic:cNvPr id="0" name="image2.jpg"/>
+                    <pic:cNvPr id="0" name="image1.jpg"/>
                     <pic:cNvPicPr preferRelativeResize="0"/>
                   </pic:nvPicPr>
                   <pic:blipFill>
@@ -2179,8 +2225,8 @@
         <w:jc w:val="center"/>
         <w:rPr/>
       </w:pPr>
-      <w:bookmarkStart w:colFirst="0" w:colLast="0" w:name="_7tqy3v547z4h" w:id="6"/>
-      <w:bookmarkEnd w:id="6"/>
+      <w:bookmarkStart w:colFirst="0" w:colLast="0" w:name="_7tqy3v547z4h" w:id="7"/>
+      <w:bookmarkEnd w:id="7"/>
       <w:r>
         <w:rPr>
           <w:rtl w:val="0"/>
@@ -2194,20 +2240,20 @@
         <w:jc w:val="center"/>
         <w:rPr/>
       </w:pPr>
-      <w:bookmarkStart w:colFirst="0" w:colLast="0" w:name="_bnz1vjqah48q" w:id="7"/>
-      <w:bookmarkEnd w:id="7"/>
+      <w:bookmarkStart w:colFirst="0" w:colLast="0" w:name="_bnz1vjqah48q" w:id="8"/>
+      <w:bookmarkEnd w:id="8"/>
       <w:r>
         <w:rPr/>
         <w:drawing>
           <wp:inline distB="114300" distT="114300" distL="114300" distR="114300">
             <wp:extent cx="5731200" cy="2527300"/>
             <wp:effectExtent b="0" l="0" r="0" t="0"/>
-            <wp:docPr id="2" name="image1.jpg"/>
+            <wp:docPr id="2" name="image2.jpg"/>
             <a:graphic>
               <a:graphicData uri="http://schemas.openxmlformats.org/drawingml/2006/picture">
                 <pic:pic>
                   <pic:nvPicPr>
-                    <pic:cNvPr id="0" name="image1.jpg"/>
+                    <pic:cNvPr id="0" name="image2.jpg"/>
                     <pic:cNvPicPr preferRelativeResize="0"/>
                   </pic:nvPicPr>
                   <pic:blipFill>
@@ -2247,8 +2293,8 @@
         <w:jc w:val="center"/>
         <w:rPr/>
       </w:pPr>
-      <w:bookmarkStart w:colFirst="0" w:colLast="0" w:name="_xvx747kb9w6" w:id="8"/>
-      <w:bookmarkEnd w:id="8"/>
+      <w:bookmarkStart w:colFirst="0" w:colLast="0" w:name="_xvx747kb9w6" w:id="9"/>
+      <w:bookmarkEnd w:id="9"/>
       <w:r>
         <w:rPr>
           <w:rtl w:val="0"/>
@@ -2258,6 +2304,3531 @@
     </w:p>
     <w:p>
       <w:pPr>
+        <w:jc w:val="both"/>
+        <w:rPr/>
+      </w:pPr>
+      <w:r>
+        <w:rPr>
+          <w:rtl w:val="0"/>
+        </w:rPr>
+        <w:tab/>
+        <w:t xml:space="preserve">Nessa questão, vamos analisar as formas normais em que cada tabela do esquema relacional do Exercício 3 que é nosso inicial, assim, justificando suas classificações iniciais com base nas regras da 1FN, 2FN, 3FN, 3FN e BCNF. Após isso, vamos aplicar as transformações necessárias para que tenhamos todas as relações na Forma Normal de Boyce-Codd.</w:t>
+      </w:r>
+    </w:p>
+    <w:p>
+      <w:pPr>
+        <w:rPr/>
+      </w:pPr>
+      <w:r>
+        <w:rPr>
+          <w:rtl w:val="0"/>
+        </w:rPr>
+      </w:r>
+    </w:p>
+    <w:tbl>
+      <w:tblPr>
+        <w:tblStyle w:val="Table1"/>
+        <w:tblW w:w="9029.0" w:type="dxa"/>
+        <w:jc w:val="left"/>
+        <w:tblBorders>
+          <w:top w:color="000000" w:space="0" w:sz="8" w:val="single"/>
+          <w:left w:color="000000" w:space="0" w:sz="8" w:val="single"/>
+          <w:bottom w:color="000000" w:space="0" w:sz="8" w:val="single"/>
+          <w:right w:color="000000" w:space="0" w:sz="8" w:val="single"/>
+          <w:insideH w:color="000000" w:space="0" w:sz="8" w:val="single"/>
+          <w:insideV w:color="000000" w:space="0" w:sz="8" w:val="single"/>
+        </w:tblBorders>
+        <w:tblLayout w:type="fixed"/>
+        <w:tblLook w:val="0600"/>
+      </w:tblPr>
+      <w:tblGrid>
+        <w:gridCol w:w="3009.6666666666665"/>
+        <w:gridCol w:w="3009.6666666666665"/>
+        <w:gridCol w:w="3009.6666666666665"/>
+        <w:tblGridChange w:id="0">
+          <w:tblGrid>
+            <w:gridCol w:w="3009.6666666666665"/>
+            <w:gridCol w:w="3009.6666666666665"/>
+            <w:gridCol w:w="3009.6666666666665"/>
+          </w:tblGrid>
+        </w:tblGridChange>
+      </w:tblGrid>
+      <w:tr>
+        <w:trPr>
+          <w:cantSplit w:val="0"/>
+          <w:tblHeader w:val="0"/>
+        </w:trPr>
+        <w:tc>
+          <w:tcPr>
+            <w:shd w:fill="auto" w:val="clear"/>
+            <w:tcMar>
+              <w:top w:w="100.0" w:type="dxa"/>
+              <w:left w:w="100.0" w:type="dxa"/>
+              <w:bottom w:w="100.0" w:type="dxa"/>
+              <w:right w:w="100.0" w:type="dxa"/>
+            </w:tcMar>
+            <w:vAlign w:val="top"/>
+          </w:tcPr>
+          <w:p>
+            <w:pPr>
+              <w:keepNext w:val="0"/>
+              <w:keepLines w:val="0"/>
+              <w:pageBreakBefore w:val="0"/>
+              <w:widowControl w:val="0"/>
+              <w:pBdr>
+                <w:top w:space="0" w:sz="0" w:val="nil"/>
+                <w:left w:space="0" w:sz="0" w:val="nil"/>
+                <w:bottom w:space="0" w:sz="0" w:val="nil"/>
+                <w:right w:space="0" w:sz="0" w:val="nil"/>
+                <w:between w:space="0" w:sz="0" w:val="nil"/>
+              </w:pBdr>
+              <w:shd w:fill="auto" w:val="clear"/>
+              <w:spacing w:after="0" w:before="0" w:line="240" w:lineRule="auto"/>
+              <w:ind w:left="0" w:right="0" w:firstLine="0"/>
+              <w:jc w:val="center"/>
+              <w:rPr>
+                <w:b w:val="1"/>
+              </w:rPr>
+            </w:pPr>
+            <w:r>
+              <w:rPr>
+                <w:b w:val="1"/>
+                <w:rtl w:val="0"/>
+              </w:rPr>
+              <w:t xml:space="preserve">Tabela</w:t>
+            </w:r>
+          </w:p>
+        </w:tc>
+        <w:tc>
+          <w:tcPr>
+            <w:shd w:fill="auto" w:val="clear"/>
+            <w:tcMar>
+              <w:top w:w="100.0" w:type="dxa"/>
+              <w:left w:w="100.0" w:type="dxa"/>
+              <w:bottom w:w="100.0" w:type="dxa"/>
+              <w:right w:w="100.0" w:type="dxa"/>
+            </w:tcMar>
+            <w:vAlign w:val="top"/>
+          </w:tcPr>
+          <w:p>
+            <w:pPr>
+              <w:keepNext w:val="0"/>
+              <w:keepLines w:val="0"/>
+              <w:pageBreakBefore w:val="0"/>
+              <w:widowControl w:val="0"/>
+              <w:pBdr>
+                <w:top w:space="0" w:sz="0" w:val="nil"/>
+                <w:left w:space="0" w:sz="0" w:val="nil"/>
+                <w:bottom w:space="0" w:sz="0" w:val="nil"/>
+                <w:right w:space="0" w:sz="0" w:val="nil"/>
+                <w:between w:space="0" w:sz="0" w:val="nil"/>
+              </w:pBdr>
+              <w:shd w:fill="auto" w:val="clear"/>
+              <w:spacing w:after="0" w:before="0" w:line="240" w:lineRule="auto"/>
+              <w:ind w:left="0" w:right="0" w:firstLine="0"/>
+              <w:jc w:val="center"/>
+              <w:rPr>
+                <w:b w:val="1"/>
+              </w:rPr>
+            </w:pPr>
+            <w:r>
+              <w:rPr>
+                <w:b w:val="1"/>
+                <w:rtl w:val="0"/>
+              </w:rPr>
+              <w:t xml:space="preserve">Forma Normal Inicial</w:t>
+            </w:r>
+          </w:p>
+        </w:tc>
+        <w:tc>
+          <w:tcPr>
+            <w:shd w:fill="auto" w:val="clear"/>
+            <w:tcMar>
+              <w:top w:w="100.0" w:type="dxa"/>
+              <w:left w:w="100.0" w:type="dxa"/>
+              <w:bottom w:w="100.0" w:type="dxa"/>
+              <w:right w:w="100.0" w:type="dxa"/>
+            </w:tcMar>
+            <w:vAlign w:val="top"/>
+          </w:tcPr>
+          <w:p>
+            <w:pPr>
+              <w:keepNext w:val="0"/>
+              <w:keepLines w:val="0"/>
+              <w:pageBreakBefore w:val="0"/>
+              <w:widowControl w:val="0"/>
+              <w:pBdr>
+                <w:top w:space="0" w:sz="0" w:val="nil"/>
+                <w:left w:space="0" w:sz="0" w:val="nil"/>
+                <w:bottom w:space="0" w:sz="0" w:val="nil"/>
+                <w:right w:space="0" w:sz="0" w:val="nil"/>
+                <w:between w:space="0" w:sz="0" w:val="nil"/>
+              </w:pBdr>
+              <w:shd w:fill="auto" w:val="clear"/>
+              <w:spacing w:after="0" w:before="0" w:line="240" w:lineRule="auto"/>
+              <w:ind w:left="0" w:right="0" w:firstLine="0"/>
+              <w:jc w:val="center"/>
+              <w:rPr>
+                <w:b w:val="1"/>
+              </w:rPr>
+            </w:pPr>
+            <w:r>
+              <w:rPr>
+                <w:b w:val="1"/>
+                <w:rtl w:val="0"/>
+              </w:rPr>
+              <w:t xml:space="preserve">Justificativa</w:t>
+            </w:r>
+          </w:p>
+        </w:tc>
+      </w:tr>
+      <w:tr>
+        <w:trPr>
+          <w:cantSplit w:val="0"/>
+          <w:tblHeader w:val="0"/>
+        </w:trPr>
+        <w:tc>
+          <w:tcPr>
+            <w:shd w:fill="auto" w:val="clear"/>
+            <w:tcMar>
+              <w:top w:w="100.0" w:type="dxa"/>
+              <w:left w:w="100.0" w:type="dxa"/>
+              <w:bottom w:w="100.0" w:type="dxa"/>
+              <w:right w:w="100.0" w:type="dxa"/>
+            </w:tcMar>
+            <w:vAlign w:val="top"/>
+          </w:tcPr>
+          <w:p>
+            <w:pPr>
+              <w:keepNext w:val="0"/>
+              <w:keepLines w:val="0"/>
+              <w:pageBreakBefore w:val="0"/>
+              <w:widowControl w:val="0"/>
+              <w:pBdr>
+                <w:top w:space="0" w:sz="0" w:val="nil"/>
+                <w:left w:space="0" w:sz="0" w:val="nil"/>
+                <w:bottom w:space="0" w:sz="0" w:val="nil"/>
+                <w:right w:space="0" w:sz="0" w:val="nil"/>
+                <w:between w:space="0" w:sz="0" w:val="nil"/>
+              </w:pBdr>
+              <w:shd w:fill="auto" w:val="clear"/>
+              <w:spacing w:after="0" w:before="0" w:line="240" w:lineRule="auto"/>
+              <w:ind w:left="0" w:right="0" w:firstLine="0"/>
+              <w:jc w:val="center"/>
+              <w:rPr/>
+            </w:pPr>
+            <w:r>
+              <w:rPr>
+                <w:rtl w:val="0"/>
+              </w:rPr>
+              <w:t xml:space="preserve">Unidade Escolas</w:t>
+            </w:r>
+          </w:p>
+        </w:tc>
+        <w:tc>
+          <w:tcPr>
+            <w:shd w:fill="auto" w:val="clear"/>
+            <w:tcMar>
+              <w:top w:w="100.0" w:type="dxa"/>
+              <w:left w:w="100.0" w:type="dxa"/>
+              <w:bottom w:w="100.0" w:type="dxa"/>
+              <w:right w:w="100.0" w:type="dxa"/>
+            </w:tcMar>
+            <w:vAlign w:val="top"/>
+          </w:tcPr>
+          <w:p>
+            <w:pPr>
+              <w:keepNext w:val="0"/>
+              <w:keepLines w:val="0"/>
+              <w:pageBreakBefore w:val="0"/>
+              <w:widowControl w:val="0"/>
+              <w:pBdr>
+                <w:top w:space="0" w:sz="0" w:val="nil"/>
+                <w:left w:space="0" w:sz="0" w:val="nil"/>
+                <w:bottom w:space="0" w:sz="0" w:val="nil"/>
+                <w:right w:space="0" w:sz="0" w:val="nil"/>
+                <w:between w:space="0" w:sz="0" w:val="nil"/>
+              </w:pBdr>
+              <w:shd w:fill="auto" w:val="clear"/>
+              <w:spacing w:after="0" w:before="0" w:line="240" w:lineRule="auto"/>
+              <w:ind w:left="0" w:right="0" w:firstLine="0"/>
+              <w:jc w:val="center"/>
+              <w:rPr/>
+            </w:pPr>
+            <w:r>
+              <w:rPr>
+                <w:rtl w:val="0"/>
+              </w:rPr>
+              <w:t xml:space="preserve">BCNF</w:t>
+            </w:r>
+          </w:p>
+        </w:tc>
+        <w:tc>
+          <w:tcPr>
+            <w:shd w:fill="auto" w:val="clear"/>
+            <w:tcMar>
+              <w:top w:w="100.0" w:type="dxa"/>
+              <w:left w:w="100.0" w:type="dxa"/>
+              <w:bottom w:w="100.0" w:type="dxa"/>
+              <w:right w:w="100.0" w:type="dxa"/>
+            </w:tcMar>
+            <w:vAlign w:val="top"/>
+          </w:tcPr>
+          <w:p>
+            <w:pPr>
+              <w:keepNext w:val="0"/>
+              <w:keepLines w:val="0"/>
+              <w:pageBreakBefore w:val="0"/>
+              <w:widowControl w:val="0"/>
+              <w:pBdr>
+                <w:top w:space="0" w:sz="0" w:val="nil"/>
+                <w:left w:space="0" w:sz="0" w:val="nil"/>
+                <w:bottom w:space="0" w:sz="0" w:val="nil"/>
+                <w:right w:space="0" w:sz="0" w:val="nil"/>
+                <w:between w:space="0" w:sz="0" w:val="nil"/>
+              </w:pBdr>
+              <w:shd w:fill="auto" w:val="clear"/>
+              <w:spacing w:after="0" w:before="0" w:line="240" w:lineRule="auto"/>
+              <w:ind w:left="0" w:right="0" w:firstLine="0"/>
+              <w:jc w:val="center"/>
+              <w:rPr/>
+            </w:pPr>
+            <w:r>
+              <w:rPr>
+                <w:rtl w:val="0"/>
+              </w:rPr>
+              <w:t xml:space="preserve">Atributos atômicos e dependem unicamente da chave primária IDEscola</w:t>
+            </w:r>
+          </w:p>
+        </w:tc>
+      </w:tr>
+      <w:tr>
+        <w:trPr>
+          <w:cantSplit w:val="0"/>
+          <w:tblHeader w:val="0"/>
+        </w:trPr>
+        <w:tc>
+          <w:tcPr>
+            <w:shd w:fill="auto" w:val="clear"/>
+            <w:tcMar>
+              <w:top w:w="100.0" w:type="dxa"/>
+              <w:left w:w="100.0" w:type="dxa"/>
+              <w:bottom w:w="100.0" w:type="dxa"/>
+              <w:right w:w="100.0" w:type="dxa"/>
+            </w:tcMar>
+            <w:vAlign w:val="top"/>
+          </w:tcPr>
+          <w:p>
+            <w:pPr>
+              <w:keepNext w:val="0"/>
+              <w:keepLines w:val="0"/>
+              <w:pageBreakBefore w:val="0"/>
+              <w:widowControl w:val="0"/>
+              <w:pBdr>
+                <w:top w:space="0" w:sz="0" w:val="nil"/>
+                <w:left w:space="0" w:sz="0" w:val="nil"/>
+                <w:bottom w:space="0" w:sz="0" w:val="nil"/>
+                <w:right w:space="0" w:sz="0" w:val="nil"/>
+                <w:between w:space="0" w:sz="0" w:val="nil"/>
+              </w:pBdr>
+              <w:shd w:fill="auto" w:val="clear"/>
+              <w:spacing w:after="0" w:before="0" w:line="240" w:lineRule="auto"/>
+              <w:ind w:left="0" w:right="0" w:firstLine="0"/>
+              <w:jc w:val="center"/>
+              <w:rPr/>
+            </w:pPr>
+            <w:r>
+              <w:rPr>
+                <w:rtl w:val="0"/>
+              </w:rPr>
+              <w:t xml:space="preserve">Disciplinas</w:t>
+            </w:r>
+          </w:p>
+        </w:tc>
+        <w:tc>
+          <w:tcPr>
+            <w:shd w:fill="auto" w:val="clear"/>
+            <w:tcMar>
+              <w:top w:w="100.0" w:type="dxa"/>
+              <w:left w:w="100.0" w:type="dxa"/>
+              <w:bottom w:w="100.0" w:type="dxa"/>
+              <w:right w:w="100.0" w:type="dxa"/>
+            </w:tcMar>
+            <w:vAlign w:val="top"/>
+          </w:tcPr>
+          <w:p>
+            <w:pPr>
+              <w:keepNext w:val="0"/>
+              <w:keepLines w:val="0"/>
+              <w:pageBreakBefore w:val="0"/>
+              <w:widowControl w:val="0"/>
+              <w:pBdr>
+                <w:top w:space="0" w:sz="0" w:val="nil"/>
+                <w:left w:space="0" w:sz="0" w:val="nil"/>
+                <w:bottom w:space="0" w:sz="0" w:val="nil"/>
+                <w:right w:space="0" w:sz="0" w:val="nil"/>
+                <w:between w:space="0" w:sz="0" w:val="nil"/>
+              </w:pBdr>
+              <w:shd w:fill="auto" w:val="clear"/>
+              <w:spacing w:after="0" w:before="0" w:line="240" w:lineRule="auto"/>
+              <w:ind w:left="0" w:right="0" w:firstLine="0"/>
+              <w:jc w:val="center"/>
+              <w:rPr/>
+            </w:pPr>
+            <w:r>
+              <w:rPr>
+                <w:rtl w:val="0"/>
+              </w:rPr>
+              <w:t xml:space="preserve">1FN</w:t>
+            </w:r>
+          </w:p>
+        </w:tc>
+        <w:tc>
+          <w:tcPr>
+            <w:shd w:fill="auto" w:val="clear"/>
+            <w:tcMar>
+              <w:top w:w="100.0" w:type="dxa"/>
+              <w:left w:w="100.0" w:type="dxa"/>
+              <w:bottom w:w="100.0" w:type="dxa"/>
+              <w:right w:w="100.0" w:type="dxa"/>
+            </w:tcMar>
+            <w:vAlign w:val="top"/>
+          </w:tcPr>
+          <w:p>
+            <w:pPr>
+              <w:keepNext w:val="0"/>
+              <w:keepLines w:val="0"/>
+              <w:pageBreakBefore w:val="0"/>
+              <w:widowControl w:val="0"/>
+              <w:pBdr>
+                <w:top w:space="0" w:sz="0" w:val="nil"/>
+                <w:left w:space="0" w:sz="0" w:val="nil"/>
+                <w:bottom w:space="0" w:sz="0" w:val="nil"/>
+                <w:right w:space="0" w:sz="0" w:val="nil"/>
+                <w:between w:space="0" w:sz="0" w:val="nil"/>
+              </w:pBdr>
+              <w:shd w:fill="auto" w:val="clear"/>
+              <w:spacing w:after="0" w:before="0" w:line="240" w:lineRule="auto"/>
+              <w:ind w:left="0" w:right="0" w:firstLine="0"/>
+              <w:jc w:val="center"/>
+              <w:rPr/>
+            </w:pPr>
+            <w:r>
+              <w:rPr>
+                <w:rtl w:val="0"/>
+              </w:rPr>
+              <w:t xml:space="preserve">“</w:t>
+            </w:r>
+            <w:r>
+              <w:rPr>
+                <w:rtl w:val="0"/>
+              </w:rPr>
+              <w:t xml:space="preserve">MaterialDidatico</w:t>
+            </w:r>
+            <w:r>
+              <w:rPr>
+                <w:rtl w:val="0"/>
+              </w:rPr>
+              <w:t xml:space="preserve">” é multivalorado</w:t>
+            </w:r>
+          </w:p>
+        </w:tc>
+      </w:tr>
+      <w:tr>
+        <w:trPr>
+          <w:cantSplit w:val="0"/>
+          <w:tblHeader w:val="0"/>
+        </w:trPr>
+        <w:tc>
+          <w:tcPr>
+            <w:shd w:fill="auto" w:val="clear"/>
+            <w:tcMar>
+              <w:top w:w="100.0" w:type="dxa"/>
+              <w:left w:w="100.0" w:type="dxa"/>
+              <w:bottom w:w="100.0" w:type="dxa"/>
+              <w:right w:w="100.0" w:type="dxa"/>
+            </w:tcMar>
+            <w:vAlign w:val="top"/>
+          </w:tcPr>
+          <w:p>
+            <w:pPr>
+              <w:keepNext w:val="0"/>
+              <w:keepLines w:val="0"/>
+              <w:pageBreakBefore w:val="0"/>
+              <w:widowControl w:val="0"/>
+              <w:pBdr>
+                <w:top w:space="0" w:sz="0" w:val="nil"/>
+                <w:left w:space="0" w:sz="0" w:val="nil"/>
+                <w:bottom w:space="0" w:sz="0" w:val="nil"/>
+                <w:right w:space="0" w:sz="0" w:val="nil"/>
+                <w:between w:space="0" w:sz="0" w:val="nil"/>
+              </w:pBdr>
+              <w:shd w:fill="auto" w:val="clear"/>
+              <w:spacing w:after="0" w:before="0" w:line="240" w:lineRule="auto"/>
+              <w:ind w:left="0" w:right="0" w:firstLine="0"/>
+              <w:jc w:val="center"/>
+              <w:rPr/>
+            </w:pPr>
+            <w:r>
+              <w:rPr>
+                <w:rtl w:val="0"/>
+              </w:rPr>
+              <w:t xml:space="preserve">Departamento</w:t>
+            </w:r>
+          </w:p>
+        </w:tc>
+        <w:tc>
+          <w:tcPr>
+            <w:shd w:fill="auto" w:val="clear"/>
+            <w:tcMar>
+              <w:top w:w="100.0" w:type="dxa"/>
+              <w:left w:w="100.0" w:type="dxa"/>
+              <w:bottom w:w="100.0" w:type="dxa"/>
+              <w:right w:w="100.0" w:type="dxa"/>
+            </w:tcMar>
+            <w:vAlign w:val="top"/>
+          </w:tcPr>
+          <w:p>
+            <w:pPr>
+              <w:keepNext w:val="0"/>
+              <w:keepLines w:val="0"/>
+              <w:pageBreakBefore w:val="0"/>
+              <w:widowControl w:val="0"/>
+              <w:pBdr>
+                <w:top w:space="0" w:sz="0" w:val="nil"/>
+                <w:left w:space="0" w:sz="0" w:val="nil"/>
+                <w:bottom w:space="0" w:sz="0" w:val="nil"/>
+                <w:right w:space="0" w:sz="0" w:val="nil"/>
+                <w:between w:space="0" w:sz="0" w:val="nil"/>
+              </w:pBdr>
+              <w:shd w:fill="auto" w:val="clear"/>
+              <w:spacing w:after="0" w:before="0" w:line="240" w:lineRule="auto"/>
+              <w:ind w:left="0" w:right="0" w:firstLine="0"/>
+              <w:jc w:val="center"/>
+              <w:rPr/>
+            </w:pPr>
+            <w:r>
+              <w:rPr>
+                <w:rtl w:val="0"/>
+              </w:rPr>
+              <w:t xml:space="preserve">2FN/3FN</w:t>
+            </w:r>
+          </w:p>
+        </w:tc>
+        <w:tc>
+          <w:tcPr>
+            <w:shd w:fill="auto" w:val="clear"/>
+            <w:tcMar>
+              <w:top w:w="100.0" w:type="dxa"/>
+              <w:left w:w="100.0" w:type="dxa"/>
+              <w:bottom w:w="100.0" w:type="dxa"/>
+              <w:right w:w="100.0" w:type="dxa"/>
+            </w:tcMar>
+            <w:vAlign w:val="top"/>
+          </w:tcPr>
+          <w:p>
+            <w:pPr>
+              <w:keepNext w:val="0"/>
+              <w:keepLines w:val="0"/>
+              <w:pageBreakBefore w:val="0"/>
+              <w:widowControl w:val="0"/>
+              <w:pBdr>
+                <w:top w:space="0" w:sz="0" w:val="nil"/>
+                <w:left w:space="0" w:sz="0" w:val="nil"/>
+                <w:bottom w:space="0" w:sz="0" w:val="nil"/>
+                <w:right w:space="0" w:sz="0" w:val="nil"/>
+                <w:between w:space="0" w:sz="0" w:val="nil"/>
+              </w:pBdr>
+              <w:shd w:fill="auto" w:val="clear"/>
+              <w:spacing w:after="0" w:before="0" w:line="240" w:lineRule="auto"/>
+              <w:ind w:left="0" w:right="0" w:firstLine="0"/>
+              <w:jc w:val="center"/>
+              <w:rPr/>
+            </w:pPr>
+            <w:r>
+              <w:rPr>
+                <w:rtl w:val="0"/>
+              </w:rPr>
+              <w:t xml:space="preserve">NomeDepartamento depende apenas da </w:t>
+            </w:r>
+            <w:r>
+              <w:rPr>
+                <w:rtl w:val="0"/>
+              </w:rPr>
+              <w:t xml:space="preserve">SiglaDepartamento</w:t>
+            </w:r>
+            <w:r>
+              <w:rPr>
+                <w:rtl w:val="0"/>
+              </w:rPr>
+              <w:t xml:space="preserve">, não da chave completa</w:t>
+            </w:r>
+          </w:p>
+        </w:tc>
+      </w:tr>
+      <w:tr>
+        <w:trPr>
+          <w:cantSplit w:val="0"/>
+          <w:tblHeader w:val="0"/>
+        </w:trPr>
+        <w:tc>
+          <w:tcPr>
+            <w:shd w:fill="auto" w:val="clear"/>
+            <w:tcMar>
+              <w:top w:w="100.0" w:type="dxa"/>
+              <w:left w:w="100.0" w:type="dxa"/>
+              <w:bottom w:w="100.0" w:type="dxa"/>
+              <w:right w:w="100.0" w:type="dxa"/>
+            </w:tcMar>
+            <w:vAlign w:val="top"/>
+          </w:tcPr>
+          <w:p>
+            <w:pPr>
+              <w:keepNext w:val="0"/>
+              <w:keepLines w:val="0"/>
+              <w:pageBreakBefore w:val="0"/>
+              <w:widowControl w:val="0"/>
+              <w:pBdr>
+                <w:top w:space="0" w:sz="0" w:val="nil"/>
+                <w:left w:space="0" w:sz="0" w:val="nil"/>
+                <w:bottom w:space="0" w:sz="0" w:val="nil"/>
+                <w:right w:space="0" w:sz="0" w:val="nil"/>
+                <w:between w:space="0" w:sz="0" w:val="nil"/>
+              </w:pBdr>
+              <w:shd w:fill="auto" w:val="clear"/>
+              <w:spacing w:after="0" w:before="0" w:line="240" w:lineRule="auto"/>
+              <w:ind w:left="0" w:right="0" w:firstLine="0"/>
+              <w:jc w:val="center"/>
+              <w:rPr/>
+            </w:pPr>
+            <w:r>
+              <w:rPr>
+                <w:rtl w:val="0"/>
+              </w:rPr>
+              <w:t xml:space="preserve">Avisos</w:t>
+            </w:r>
+          </w:p>
+        </w:tc>
+        <w:tc>
+          <w:tcPr>
+            <w:shd w:fill="auto" w:val="clear"/>
+            <w:tcMar>
+              <w:top w:w="100.0" w:type="dxa"/>
+              <w:left w:w="100.0" w:type="dxa"/>
+              <w:bottom w:w="100.0" w:type="dxa"/>
+              <w:right w:w="100.0" w:type="dxa"/>
+            </w:tcMar>
+            <w:vAlign w:val="top"/>
+          </w:tcPr>
+          <w:p>
+            <w:pPr>
+              <w:keepNext w:val="0"/>
+              <w:keepLines w:val="0"/>
+              <w:pageBreakBefore w:val="0"/>
+              <w:widowControl w:val="0"/>
+              <w:pBdr>
+                <w:top w:space="0" w:sz="0" w:val="nil"/>
+                <w:left w:space="0" w:sz="0" w:val="nil"/>
+                <w:bottom w:space="0" w:sz="0" w:val="nil"/>
+                <w:right w:space="0" w:sz="0" w:val="nil"/>
+                <w:between w:space="0" w:sz="0" w:val="nil"/>
+              </w:pBdr>
+              <w:shd w:fill="auto" w:val="clear"/>
+              <w:spacing w:after="0" w:before="0" w:line="240" w:lineRule="auto"/>
+              <w:ind w:left="0" w:right="0" w:firstLine="0"/>
+              <w:jc w:val="center"/>
+              <w:rPr/>
+            </w:pPr>
+            <w:r>
+              <w:rPr>
+                <w:rtl w:val="0"/>
+              </w:rPr>
+              <w:t xml:space="preserve">BCNF</w:t>
+            </w:r>
+          </w:p>
+        </w:tc>
+        <w:tc>
+          <w:tcPr>
+            <w:shd w:fill="auto" w:val="clear"/>
+            <w:tcMar>
+              <w:top w:w="100.0" w:type="dxa"/>
+              <w:left w:w="100.0" w:type="dxa"/>
+              <w:bottom w:w="100.0" w:type="dxa"/>
+              <w:right w:w="100.0" w:type="dxa"/>
+            </w:tcMar>
+            <w:vAlign w:val="top"/>
+          </w:tcPr>
+          <w:p>
+            <w:pPr>
+              <w:keepNext w:val="0"/>
+              <w:keepLines w:val="0"/>
+              <w:pageBreakBefore w:val="0"/>
+              <w:widowControl w:val="0"/>
+              <w:pBdr>
+                <w:top w:space="0" w:sz="0" w:val="nil"/>
+                <w:left w:space="0" w:sz="0" w:val="nil"/>
+                <w:bottom w:space="0" w:sz="0" w:val="nil"/>
+                <w:right w:space="0" w:sz="0" w:val="nil"/>
+                <w:between w:space="0" w:sz="0" w:val="nil"/>
+              </w:pBdr>
+              <w:shd w:fill="auto" w:val="clear"/>
+              <w:spacing w:after="0" w:before="0" w:line="240" w:lineRule="auto"/>
+              <w:ind w:left="0" w:right="0" w:firstLine="0"/>
+              <w:jc w:val="center"/>
+              <w:rPr/>
+            </w:pPr>
+            <w:r>
+              <w:rPr>
+                <w:rtl w:val="0"/>
+              </w:rPr>
+              <w:t xml:space="preserve">Tabela simples e sem dependências transitivas ou parciais</w:t>
+            </w:r>
+          </w:p>
+        </w:tc>
+      </w:tr>
+      <w:tr>
+        <w:trPr>
+          <w:cantSplit w:val="0"/>
+          <w:tblHeader w:val="0"/>
+        </w:trPr>
+        <w:tc>
+          <w:tcPr>
+            <w:shd w:fill="auto" w:val="clear"/>
+            <w:tcMar>
+              <w:top w:w="100.0" w:type="dxa"/>
+              <w:left w:w="100.0" w:type="dxa"/>
+              <w:bottom w:w="100.0" w:type="dxa"/>
+              <w:right w:w="100.0" w:type="dxa"/>
+            </w:tcMar>
+            <w:vAlign w:val="top"/>
+          </w:tcPr>
+          <w:p>
+            <w:pPr>
+              <w:keepNext w:val="0"/>
+              <w:keepLines w:val="0"/>
+              <w:pageBreakBefore w:val="0"/>
+              <w:widowControl w:val="0"/>
+              <w:pBdr>
+                <w:top w:space="0" w:sz="0" w:val="nil"/>
+                <w:left w:space="0" w:sz="0" w:val="nil"/>
+                <w:bottom w:space="0" w:sz="0" w:val="nil"/>
+                <w:right w:space="0" w:sz="0" w:val="nil"/>
+                <w:between w:space="0" w:sz="0" w:val="nil"/>
+              </w:pBdr>
+              <w:shd w:fill="auto" w:val="clear"/>
+              <w:spacing w:after="0" w:before="0" w:line="240" w:lineRule="auto"/>
+              <w:ind w:left="0" w:right="0" w:firstLine="0"/>
+              <w:jc w:val="center"/>
+              <w:rPr/>
+            </w:pPr>
+            <w:r>
+              <w:rPr>
+                <w:rtl w:val="0"/>
+              </w:rPr>
+              <w:t xml:space="preserve">Usuário</w:t>
+            </w:r>
+          </w:p>
+        </w:tc>
+        <w:tc>
+          <w:tcPr>
+            <w:shd w:fill="auto" w:val="clear"/>
+            <w:tcMar>
+              <w:top w:w="100.0" w:type="dxa"/>
+              <w:left w:w="100.0" w:type="dxa"/>
+              <w:bottom w:w="100.0" w:type="dxa"/>
+              <w:right w:w="100.0" w:type="dxa"/>
+            </w:tcMar>
+            <w:vAlign w:val="top"/>
+          </w:tcPr>
+          <w:p>
+            <w:pPr>
+              <w:keepNext w:val="0"/>
+              <w:keepLines w:val="0"/>
+              <w:pageBreakBefore w:val="0"/>
+              <w:widowControl w:val="0"/>
+              <w:pBdr>
+                <w:top w:space="0" w:sz="0" w:val="nil"/>
+                <w:left w:space="0" w:sz="0" w:val="nil"/>
+                <w:bottom w:space="0" w:sz="0" w:val="nil"/>
+                <w:right w:space="0" w:sz="0" w:val="nil"/>
+                <w:between w:space="0" w:sz="0" w:val="nil"/>
+              </w:pBdr>
+              <w:shd w:fill="auto" w:val="clear"/>
+              <w:spacing w:after="0" w:before="0" w:line="240" w:lineRule="auto"/>
+              <w:ind w:left="0" w:right="0" w:firstLine="0"/>
+              <w:jc w:val="center"/>
+              <w:rPr/>
+            </w:pPr>
+            <w:r>
+              <w:rPr>
+                <w:rtl w:val="0"/>
+              </w:rPr>
+              <w:t xml:space="preserve">BCNF</w:t>
+            </w:r>
+          </w:p>
+        </w:tc>
+        <w:tc>
+          <w:tcPr>
+            <w:shd w:fill="auto" w:val="clear"/>
+            <w:tcMar>
+              <w:top w:w="100.0" w:type="dxa"/>
+              <w:left w:w="100.0" w:type="dxa"/>
+              <w:bottom w:w="100.0" w:type="dxa"/>
+              <w:right w:w="100.0" w:type="dxa"/>
+            </w:tcMar>
+            <w:vAlign w:val="top"/>
+          </w:tcPr>
+          <w:p>
+            <w:pPr>
+              <w:keepNext w:val="0"/>
+              <w:keepLines w:val="0"/>
+              <w:pageBreakBefore w:val="0"/>
+              <w:widowControl w:val="0"/>
+              <w:pBdr>
+                <w:top w:space="0" w:sz="0" w:val="nil"/>
+                <w:left w:space="0" w:sz="0" w:val="nil"/>
+                <w:bottom w:space="0" w:sz="0" w:val="nil"/>
+                <w:right w:space="0" w:sz="0" w:val="nil"/>
+                <w:between w:space="0" w:sz="0" w:val="nil"/>
+              </w:pBdr>
+              <w:shd w:fill="auto" w:val="clear"/>
+              <w:spacing w:after="0" w:before="0" w:line="240" w:lineRule="auto"/>
+              <w:ind w:left="0" w:right="0" w:firstLine="0"/>
+              <w:jc w:val="center"/>
+              <w:rPr/>
+            </w:pPr>
+            <w:r>
+              <w:rPr>
+                <w:rtl w:val="0"/>
+              </w:rPr>
+              <w:t xml:space="preserve">Todos os atributos dependem da chave primária “CPF”</w:t>
+            </w:r>
+          </w:p>
+        </w:tc>
+      </w:tr>
+      <w:tr>
+        <w:trPr>
+          <w:cantSplit w:val="0"/>
+          <w:tblHeader w:val="0"/>
+        </w:trPr>
+        <w:tc>
+          <w:tcPr>
+            <w:shd w:fill="auto" w:val="clear"/>
+            <w:tcMar>
+              <w:top w:w="100.0" w:type="dxa"/>
+              <w:left w:w="100.0" w:type="dxa"/>
+              <w:bottom w:w="100.0" w:type="dxa"/>
+              <w:right w:w="100.0" w:type="dxa"/>
+            </w:tcMar>
+            <w:vAlign w:val="top"/>
+          </w:tcPr>
+          <w:p>
+            <w:pPr>
+              <w:keepNext w:val="0"/>
+              <w:keepLines w:val="0"/>
+              <w:pageBreakBefore w:val="0"/>
+              <w:widowControl w:val="0"/>
+              <w:pBdr>
+                <w:top w:space="0" w:sz="0" w:val="nil"/>
+                <w:left w:space="0" w:sz="0" w:val="nil"/>
+                <w:bottom w:space="0" w:sz="0" w:val="nil"/>
+                <w:right w:space="0" w:sz="0" w:val="nil"/>
+                <w:between w:space="0" w:sz="0" w:val="nil"/>
+              </w:pBdr>
+              <w:shd w:fill="auto" w:val="clear"/>
+              <w:spacing w:after="0" w:before="0" w:line="240" w:lineRule="auto"/>
+              <w:ind w:left="0" w:right="0" w:firstLine="0"/>
+              <w:jc w:val="center"/>
+              <w:rPr/>
+            </w:pPr>
+            <w:r>
+              <w:rPr>
+                <w:rtl w:val="0"/>
+              </w:rPr>
+              <w:t xml:space="preserve">Professor</w:t>
+            </w:r>
+          </w:p>
+        </w:tc>
+        <w:tc>
+          <w:tcPr>
+            <w:shd w:fill="auto" w:val="clear"/>
+            <w:tcMar>
+              <w:top w:w="100.0" w:type="dxa"/>
+              <w:left w:w="100.0" w:type="dxa"/>
+              <w:bottom w:w="100.0" w:type="dxa"/>
+              <w:right w:w="100.0" w:type="dxa"/>
+            </w:tcMar>
+            <w:vAlign w:val="top"/>
+          </w:tcPr>
+          <w:p>
+            <w:pPr>
+              <w:keepNext w:val="0"/>
+              <w:keepLines w:val="0"/>
+              <w:pageBreakBefore w:val="0"/>
+              <w:widowControl w:val="0"/>
+              <w:pBdr>
+                <w:top w:space="0" w:sz="0" w:val="nil"/>
+                <w:left w:space="0" w:sz="0" w:val="nil"/>
+                <w:bottom w:space="0" w:sz="0" w:val="nil"/>
+                <w:right w:space="0" w:sz="0" w:val="nil"/>
+                <w:between w:space="0" w:sz="0" w:val="nil"/>
+              </w:pBdr>
+              <w:shd w:fill="auto" w:val="clear"/>
+              <w:spacing w:after="0" w:before="0" w:line="240" w:lineRule="auto"/>
+              <w:ind w:left="0" w:right="0" w:firstLine="0"/>
+              <w:jc w:val="center"/>
+              <w:rPr/>
+            </w:pPr>
+            <w:r>
+              <w:rPr>
+                <w:rtl w:val="0"/>
+              </w:rPr>
+              <w:t xml:space="preserve">BCNF</w:t>
+            </w:r>
+          </w:p>
+        </w:tc>
+        <w:tc>
+          <w:tcPr>
+            <w:shd w:fill="auto" w:val="clear"/>
+            <w:tcMar>
+              <w:top w:w="100.0" w:type="dxa"/>
+              <w:left w:w="100.0" w:type="dxa"/>
+              <w:bottom w:w="100.0" w:type="dxa"/>
+              <w:right w:w="100.0" w:type="dxa"/>
+            </w:tcMar>
+            <w:vAlign w:val="top"/>
+          </w:tcPr>
+          <w:p>
+            <w:pPr>
+              <w:keepNext w:val="0"/>
+              <w:keepLines w:val="0"/>
+              <w:pageBreakBefore w:val="0"/>
+              <w:widowControl w:val="0"/>
+              <w:pBdr>
+                <w:top w:space="0" w:sz="0" w:val="nil"/>
+                <w:left w:space="0" w:sz="0" w:val="nil"/>
+                <w:bottom w:space="0" w:sz="0" w:val="nil"/>
+                <w:right w:space="0" w:sz="0" w:val="nil"/>
+                <w:between w:space="0" w:sz="0" w:val="nil"/>
+              </w:pBdr>
+              <w:shd w:fill="auto" w:val="clear"/>
+              <w:spacing w:after="0" w:before="0" w:line="240" w:lineRule="auto"/>
+              <w:ind w:left="0" w:right="0" w:firstLine="0"/>
+              <w:jc w:val="center"/>
+              <w:rPr/>
+            </w:pPr>
+            <w:r>
+              <w:rPr>
+                <w:rtl w:val="0"/>
+              </w:rPr>
+              <w:t xml:space="preserve">Sem dependências transitivas ou parciais</w:t>
+            </w:r>
+          </w:p>
+        </w:tc>
+      </w:tr>
+      <w:tr>
+        <w:trPr>
+          <w:cantSplit w:val="0"/>
+          <w:tblHeader w:val="0"/>
+        </w:trPr>
+        <w:tc>
+          <w:tcPr>
+            <w:shd w:fill="auto" w:val="clear"/>
+            <w:tcMar>
+              <w:top w:w="100.0" w:type="dxa"/>
+              <w:left w:w="100.0" w:type="dxa"/>
+              <w:bottom w:w="100.0" w:type="dxa"/>
+              <w:right w:w="100.0" w:type="dxa"/>
+            </w:tcMar>
+            <w:vAlign w:val="top"/>
+          </w:tcPr>
+          <w:p>
+            <w:pPr>
+              <w:keepNext w:val="0"/>
+              <w:keepLines w:val="0"/>
+              <w:pageBreakBefore w:val="0"/>
+              <w:widowControl w:val="0"/>
+              <w:pBdr>
+                <w:top w:space="0" w:sz="0" w:val="nil"/>
+                <w:left w:space="0" w:sz="0" w:val="nil"/>
+                <w:bottom w:space="0" w:sz="0" w:val="nil"/>
+                <w:right w:space="0" w:sz="0" w:val="nil"/>
+                <w:between w:space="0" w:sz="0" w:val="nil"/>
+              </w:pBdr>
+              <w:shd w:fill="auto" w:val="clear"/>
+              <w:spacing w:after="0" w:before="0" w:line="240" w:lineRule="auto"/>
+              <w:ind w:left="0" w:right="0" w:firstLine="0"/>
+              <w:jc w:val="center"/>
+              <w:rPr/>
+            </w:pPr>
+            <w:r>
+              <w:rPr>
+                <w:rtl w:val="0"/>
+              </w:rPr>
+              <w:t xml:space="preserve">Funcionario</w:t>
+            </w:r>
+            <w:r>
+              <w:rPr>
+                <w:rtl w:val="0"/>
+              </w:rPr>
+            </w:r>
+          </w:p>
+        </w:tc>
+        <w:tc>
+          <w:tcPr>
+            <w:shd w:fill="auto" w:val="clear"/>
+            <w:tcMar>
+              <w:top w:w="100.0" w:type="dxa"/>
+              <w:left w:w="100.0" w:type="dxa"/>
+              <w:bottom w:w="100.0" w:type="dxa"/>
+              <w:right w:w="100.0" w:type="dxa"/>
+            </w:tcMar>
+            <w:vAlign w:val="top"/>
+          </w:tcPr>
+          <w:p>
+            <w:pPr>
+              <w:keepNext w:val="0"/>
+              <w:keepLines w:val="0"/>
+              <w:pageBreakBefore w:val="0"/>
+              <w:widowControl w:val="0"/>
+              <w:pBdr>
+                <w:top w:space="0" w:sz="0" w:val="nil"/>
+                <w:left w:space="0" w:sz="0" w:val="nil"/>
+                <w:bottom w:space="0" w:sz="0" w:val="nil"/>
+                <w:right w:space="0" w:sz="0" w:val="nil"/>
+                <w:between w:space="0" w:sz="0" w:val="nil"/>
+              </w:pBdr>
+              <w:shd w:fill="auto" w:val="clear"/>
+              <w:spacing w:after="0" w:before="0" w:line="240" w:lineRule="auto"/>
+              <w:ind w:left="0" w:right="0" w:firstLine="0"/>
+              <w:jc w:val="center"/>
+              <w:rPr/>
+            </w:pPr>
+            <w:r>
+              <w:rPr>
+                <w:rtl w:val="0"/>
+              </w:rPr>
+              <w:t xml:space="preserve">1FN</w:t>
+            </w:r>
+          </w:p>
+        </w:tc>
+        <w:tc>
+          <w:tcPr>
+            <w:shd w:fill="auto" w:val="clear"/>
+            <w:tcMar>
+              <w:top w:w="100.0" w:type="dxa"/>
+              <w:left w:w="100.0" w:type="dxa"/>
+              <w:bottom w:w="100.0" w:type="dxa"/>
+              <w:right w:w="100.0" w:type="dxa"/>
+            </w:tcMar>
+            <w:vAlign w:val="top"/>
+          </w:tcPr>
+          <w:p>
+            <w:pPr>
+              <w:keepNext w:val="0"/>
+              <w:keepLines w:val="0"/>
+              <w:pageBreakBefore w:val="0"/>
+              <w:widowControl w:val="0"/>
+              <w:pBdr>
+                <w:top w:space="0" w:sz="0" w:val="nil"/>
+                <w:left w:space="0" w:sz="0" w:val="nil"/>
+                <w:bottom w:space="0" w:sz="0" w:val="nil"/>
+                <w:right w:space="0" w:sz="0" w:val="nil"/>
+                <w:between w:space="0" w:sz="0" w:val="nil"/>
+              </w:pBdr>
+              <w:shd w:fill="auto" w:val="clear"/>
+              <w:spacing w:after="0" w:before="0" w:line="240" w:lineRule="auto"/>
+              <w:ind w:left="0" w:right="0" w:firstLine="0"/>
+              <w:jc w:val="center"/>
+              <w:rPr/>
+            </w:pPr>
+            <w:r>
+              <w:rPr>
+                <w:rtl w:val="0"/>
+              </w:rPr>
+              <w:t xml:space="preserve">“</w:t>
+            </w:r>
+            <w:r>
+              <w:rPr>
+                <w:rtl w:val="0"/>
+              </w:rPr>
+              <w:t xml:space="preserve">Operacao</w:t>
+            </w:r>
+            <w:r>
+              <w:rPr>
+                <w:rtl w:val="0"/>
+              </w:rPr>
+              <w:t xml:space="preserve">” é multivalorado</w:t>
+            </w:r>
+          </w:p>
+        </w:tc>
+      </w:tr>
+      <w:tr>
+        <w:trPr>
+          <w:cantSplit w:val="0"/>
+          <w:tblHeader w:val="0"/>
+        </w:trPr>
+        <w:tc>
+          <w:tcPr>
+            <w:shd w:fill="auto" w:val="clear"/>
+            <w:tcMar>
+              <w:top w:w="100.0" w:type="dxa"/>
+              <w:left w:w="100.0" w:type="dxa"/>
+              <w:bottom w:w="100.0" w:type="dxa"/>
+              <w:right w:w="100.0" w:type="dxa"/>
+            </w:tcMar>
+            <w:vAlign w:val="top"/>
+          </w:tcPr>
+          <w:p>
+            <w:pPr>
+              <w:keepNext w:val="0"/>
+              <w:keepLines w:val="0"/>
+              <w:pageBreakBefore w:val="0"/>
+              <w:widowControl w:val="0"/>
+              <w:pBdr>
+                <w:top w:space="0" w:sz="0" w:val="nil"/>
+                <w:left w:space="0" w:sz="0" w:val="nil"/>
+                <w:bottom w:space="0" w:sz="0" w:val="nil"/>
+                <w:right w:space="0" w:sz="0" w:val="nil"/>
+                <w:between w:space="0" w:sz="0" w:val="nil"/>
+              </w:pBdr>
+              <w:shd w:fill="auto" w:val="clear"/>
+              <w:spacing w:after="0" w:before="0" w:line="240" w:lineRule="auto"/>
+              <w:ind w:left="0" w:right="0" w:firstLine="0"/>
+              <w:jc w:val="center"/>
+              <w:rPr/>
+            </w:pPr>
+            <w:r>
+              <w:rPr>
+                <w:rtl w:val="0"/>
+              </w:rPr>
+              <w:t xml:space="preserve">Curso</w:t>
+            </w:r>
+          </w:p>
+        </w:tc>
+        <w:tc>
+          <w:tcPr>
+            <w:shd w:fill="auto" w:val="clear"/>
+            <w:tcMar>
+              <w:top w:w="100.0" w:type="dxa"/>
+              <w:left w:w="100.0" w:type="dxa"/>
+              <w:bottom w:w="100.0" w:type="dxa"/>
+              <w:right w:w="100.0" w:type="dxa"/>
+            </w:tcMar>
+            <w:vAlign w:val="top"/>
+          </w:tcPr>
+          <w:p>
+            <w:pPr>
+              <w:keepNext w:val="0"/>
+              <w:keepLines w:val="0"/>
+              <w:pageBreakBefore w:val="0"/>
+              <w:widowControl w:val="0"/>
+              <w:pBdr>
+                <w:top w:space="0" w:sz="0" w:val="nil"/>
+                <w:left w:space="0" w:sz="0" w:val="nil"/>
+                <w:bottom w:space="0" w:sz="0" w:val="nil"/>
+                <w:right w:space="0" w:sz="0" w:val="nil"/>
+                <w:between w:space="0" w:sz="0" w:val="nil"/>
+              </w:pBdr>
+              <w:shd w:fill="auto" w:val="clear"/>
+              <w:spacing w:after="0" w:before="0" w:line="240" w:lineRule="auto"/>
+              <w:ind w:left="0" w:right="0" w:firstLine="0"/>
+              <w:jc w:val="center"/>
+              <w:rPr/>
+            </w:pPr>
+            <w:r>
+              <w:rPr>
+                <w:rtl w:val="0"/>
+              </w:rPr>
+              <w:t xml:space="preserve">BCNF</w:t>
+            </w:r>
+          </w:p>
+        </w:tc>
+        <w:tc>
+          <w:tcPr>
+            <w:shd w:fill="auto" w:val="clear"/>
+            <w:tcMar>
+              <w:top w:w="100.0" w:type="dxa"/>
+              <w:left w:w="100.0" w:type="dxa"/>
+              <w:bottom w:w="100.0" w:type="dxa"/>
+              <w:right w:w="100.0" w:type="dxa"/>
+            </w:tcMar>
+            <w:vAlign w:val="top"/>
+          </w:tcPr>
+          <w:p>
+            <w:pPr>
+              <w:keepNext w:val="0"/>
+              <w:keepLines w:val="0"/>
+              <w:pageBreakBefore w:val="0"/>
+              <w:widowControl w:val="0"/>
+              <w:pBdr>
+                <w:top w:space="0" w:sz="0" w:val="nil"/>
+                <w:left w:space="0" w:sz="0" w:val="nil"/>
+                <w:bottom w:space="0" w:sz="0" w:val="nil"/>
+                <w:right w:space="0" w:sz="0" w:val="nil"/>
+                <w:between w:space="0" w:sz="0" w:val="nil"/>
+              </w:pBdr>
+              <w:shd w:fill="auto" w:val="clear"/>
+              <w:spacing w:after="0" w:before="0" w:line="240" w:lineRule="auto"/>
+              <w:ind w:left="0" w:right="0" w:firstLine="0"/>
+              <w:jc w:val="center"/>
+              <w:rPr/>
+            </w:pPr>
+            <w:r>
+              <w:rPr>
+                <w:rtl w:val="0"/>
+              </w:rPr>
+              <w:t xml:space="preserve">Sem qualquer tipo de dependência</w:t>
+            </w:r>
+          </w:p>
+        </w:tc>
+      </w:tr>
+      <w:tr>
+        <w:trPr>
+          <w:cantSplit w:val="0"/>
+          <w:tblHeader w:val="0"/>
+        </w:trPr>
+        <w:tc>
+          <w:tcPr>
+            <w:shd w:fill="auto" w:val="clear"/>
+            <w:tcMar>
+              <w:top w:w="100.0" w:type="dxa"/>
+              <w:left w:w="100.0" w:type="dxa"/>
+              <w:bottom w:w="100.0" w:type="dxa"/>
+              <w:right w:w="100.0" w:type="dxa"/>
+            </w:tcMar>
+            <w:vAlign w:val="top"/>
+          </w:tcPr>
+          <w:p>
+            <w:pPr>
+              <w:keepNext w:val="0"/>
+              <w:keepLines w:val="0"/>
+              <w:pageBreakBefore w:val="0"/>
+              <w:widowControl w:val="0"/>
+              <w:pBdr>
+                <w:top w:space="0" w:sz="0" w:val="nil"/>
+                <w:left w:space="0" w:sz="0" w:val="nil"/>
+                <w:bottom w:space="0" w:sz="0" w:val="nil"/>
+                <w:right w:space="0" w:sz="0" w:val="nil"/>
+                <w:between w:space="0" w:sz="0" w:val="nil"/>
+              </w:pBdr>
+              <w:shd w:fill="auto" w:val="clear"/>
+              <w:spacing w:after="0" w:before="0" w:line="240" w:lineRule="auto"/>
+              <w:ind w:left="0" w:right="0" w:firstLine="0"/>
+              <w:jc w:val="center"/>
+              <w:rPr/>
+            </w:pPr>
+            <w:r>
+              <w:rPr>
+                <w:rtl w:val="0"/>
+              </w:rPr>
+              <w:t xml:space="preserve">Regras</w:t>
+            </w:r>
+          </w:p>
+        </w:tc>
+        <w:tc>
+          <w:tcPr>
+            <w:shd w:fill="auto" w:val="clear"/>
+            <w:tcMar>
+              <w:top w:w="100.0" w:type="dxa"/>
+              <w:left w:w="100.0" w:type="dxa"/>
+              <w:bottom w:w="100.0" w:type="dxa"/>
+              <w:right w:w="100.0" w:type="dxa"/>
+            </w:tcMar>
+            <w:vAlign w:val="top"/>
+          </w:tcPr>
+          <w:p>
+            <w:pPr>
+              <w:keepNext w:val="0"/>
+              <w:keepLines w:val="0"/>
+              <w:pageBreakBefore w:val="0"/>
+              <w:widowControl w:val="0"/>
+              <w:pBdr>
+                <w:top w:space="0" w:sz="0" w:val="nil"/>
+                <w:left w:space="0" w:sz="0" w:val="nil"/>
+                <w:bottom w:space="0" w:sz="0" w:val="nil"/>
+                <w:right w:space="0" w:sz="0" w:val="nil"/>
+                <w:between w:space="0" w:sz="0" w:val="nil"/>
+              </w:pBdr>
+              <w:shd w:fill="auto" w:val="clear"/>
+              <w:spacing w:after="0" w:before="0" w:line="240" w:lineRule="auto"/>
+              <w:ind w:left="0" w:right="0" w:firstLine="0"/>
+              <w:jc w:val="center"/>
+              <w:rPr/>
+            </w:pPr>
+            <w:r>
+              <w:rPr>
+                <w:rtl w:val="0"/>
+              </w:rPr>
+              <w:t xml:space="preserve">1FN</w:t>
+            </w:r>
+          </w:p>
+        </w:tc>
+        <w:tc>
+          <w:tcPr>
+            <w:shd w:fill="auto" w:val="clear"/>
+            <w:tcMar>
+              <w:top w:w="100.0" w:type="dxa"/>
+              <w:left w:w="100.0" w:type="dxa"/>
+              <w:bottom w:w="100.0" w:type="dxa"/>
+              <w:right w:w="100.0" w:type="dxa"/>
+            </w:tcMar>
+            <w:vAlign w:val="top"/>
+          </w:tcPr>
+          <w:p>
+            <w:pPr>
+              <w:keepNext w:val="0"/>
+              <w:keepLines w:val="0"/>
+              <w:pageBreakBefore w:val="0"/>
+              <w:widowControl w:val="0"/>
+              <w:pBdr>
+                <w:top w:space="0" w:sz="0" w:val="nil"/>
+                <w:left w:space="0" w:sz="0" w:val="nil"/>
+                <w:bottom w:space="0" w:sz="0" w:val="nil"/>
+                <w:right w:space="0" w:sz="0" w:val="nil"/>
+                <w:between w:space="0" w:sz="0" w:val="nil"/>
+              </w:pBdr>
+              <w:shd w:fill="auto" w:val="clear"/>
+              <w:spacing w:after="0" w:before="0" w:line="240" w:lineRule="auto"/>
+              <w:ind w:left="0" w:right="0" w:firstLine="0"/>
+              <w:jc w:val="center"/>
+              <w:rPr/>
+            </w:pPr>
+            <w:r>
+              <w:rPr>
+                <w:rtl w:val="0"/>
+              </w:rPr>
+              <w:t xml:space="preserve">“Infraestrutura” é multivalorado</w:t>
+            </w:r>
+          </w:p>
+        </w:tc>
+      </w:tr>
+      <w:tr>
+        <w:trPr>
+          <w:cantSplit w:val="0"/>
+          <w:tblHeader w:val="0"/>
+        </w:trPr>
+        <w:tc>
+          <w:tcPr>
+            <w:shd w:fill="auto" w:val="clear"/>
+            <w:tcMar>
+              <w:top w:w="100.0" w:type="dxa"/>
+              <w:left w:w="100.0" w:type="dxa"/>
+              <w:bottom w:w="100.0" w:type="dxa"/>
+              <w:right w:w="100.0" w:type="dxa"/>
+            </w:tcMar>
+            <w:vAlign w:val="top"/>
+          </w:tcPr>
+          <w:p>
+            <w:pPr>
+              <w:keepNext w:val="0"/>
+              <w:keepLines w:val="0"/>
+              <w:pageBreakBefore w:val="0"/>
+              <w:widowControl w:val="0"/>
+              <w:pBdr>
+                <w:top w:space="0" w:sz="0" w:val="nil"/>
+                <w:left w:space="0" w:sz="0" w:val="nil"/>
+                <w:bottom w:space="0" w:sz="0" w:val="nil"/>
+                <w:right w:space="0" w:sz="0" w:val="nil"/>
+                <w:between w:space="0" w:sz="0" w:val="nil"/>
+              </w:pBdr>
+              <w:shd w:fill="auto" w:val="clear"/>
+              <w:spacing w:after="0" w:before="0" w:line="240" w:lineRule="auto"/>
+              <w:ind w:left="0" w:right="0" w:firstLine="0"/>
+              <w:jc w:val="center"/>
+              <w:rPr/>
+            </w:pPr>
+            <w:r>
+              <w:rPr>
+                <w:rtl w:val="0"/>
+              </w:rPr>
+              <w:t xml:space="preserve">ComporCursoDisciplina</w:t>
+            </w:r>
+            <w:r>
+              <w:rPr>
+                <w:rtl w:val="0"/>
+              </w:rPr>
+            </w:r>
+          </w:p>
+        </w:tc>
+        <w:tc>
+          <w:tcPr>
+            <w:shd w:fill="auto" w:val="clear"/>
+            <w:tcMar>
+              <w:top w:w="100.0" w:type="dxa"/>
+              <w:left w:w="100.0" w:type="dxa"/>
+              <w:bottom w:w="100.0" w:type="dxa"/>
+              <w:right w:w="100.0" w:type="dxa"/>
+            </w:tcMar>
+            <w:vAlign w:val="top"/>
+          </w:tcPr>
+          <w:p>
+            <w:pPr>
+              <w:keepNext w:val="0"/>
+              <w:keepLines w:val="0"/>
+              <w:pageBreakBefore w:val="0"/>
+              <w:widowControl w:val="0"/>
+              <w:pBdr>
+                <w:top w:space="0" w:sz="0" w:val="nil"/>
+                <w:left w:space="0" w:sz="0" w:val="nil"/>
+                <w:bottom w:space="0" w:sz="0" w:val="nil"/>
+                <w:right w:space="0" w:sz="0" w:val="nil"/>
+                <w:between w:space="0" w:sz="0" w:val="nil"/>
+              </w:pBdr>
+              <w:shd w:fill="auto" w:val="clear"/>
+              <w:spacing w:after="0" w:before="0" w:line="240" w:lineRule="auto"/>
+              <w:ind w:left="0" w:right="0" w:firstLine="0"/>
+              <w:jc w:val="center"/>
+              <w:rPr/>
+            </w:pPr>
+            <w:r>
+              <w:rPr>
+                <w:rtl w:val="0"/>
+              </w:rPr>
+              <w:t xml:space="preserve">BCNF</w:t>
+            </w:r>
+          </w:p>
+        </w:tc>
+        <w:tc>
+          <w:tcPr>
+            <w:shd w:fill="auto" w:val="clear"/>
+            <w:tcMar>
+              <w:top w:w="100.0" w:type="dxa"/>
+              <w:left w:w="100.0" w:type="dxa"/>
+              <w:bottom w:w="100.0" w:type="dxa"/>
+              <w:right w:w="100.0" w:type="dxa"/>
+            </w:tcMar>
+            <w:vAlign w:val="top"/>
+          </w:tcPr>
+          <w:p>
+            <w:pPr>
+              <w:keepNext w:val="0"/>
+              <w:keepLines w:val="0"/>
+              <w:pageBreakBefore w:val="0"/>
+              <w:widowControl w:val="0"/>
+              <w:pBdr>
+                <w:top w:space="0" w:sz="0" w:val="nil"/>
+                <w:left w:space="0" w:sz="0" w:val="nil"/>
+                <w:bottom w:space="0" w:sz="0" w:val="nil"/>
+                <w:right w:space="0" w:sz="0" w:val="nil"/>
+                <w:between w:space="0" w:sz="0" w:val="nil"/>
+              </w:pBdr>
+              <w:shd w:fill="auto" w:val="clear"/>
+              <w:spacing w:after="0" w:before="0" w:line="240" w:lineRule="auto"/>
+              <w:ind w:left="0" w:right="0" w:firstLine="0"/>
+              <w:jc w:val="center"/>
+              <w:rPr/>
+            </w:pPr>
+            <w:r>
+              <w:rPr>
+                <w:rtl w:val="0"/>
+              </w:rPr>
+              <w:t xml:space="preserve">Chave composta e não tem atributos adicionais</w:t>
+            </w:r>
+          </w:p>
+        </w:tc>
+      </w:tr>
+      <w:tr>
+        <w:trPr>
+          <w:cantSplit w:val="0"/>
+          <w:tblHeader w:val="0"/>
+        </w:trPr>
+        <w:tc>
+          <w:tcPr>
+            <w:shd w:fill="auto" w:val="clear"/>
+            <w:tcMar>
+              <w:top w:w="100.0" w:type="dxa"/>
+              <w:left w:w="100.0" w:type="dxa"/>
+              <w:bottom w:w="100.0" w:type="dxa"/>
+              <w:right w:w="100.0" w:type="dxa"/>
+            </w:tcMar>
+            <w:vAlign w:val="top"/>
+          </w:tcPr>
+          <w:p>
+            <w:pPr>
+              <w:keepNext w:val="0"/>
+              <w:keepLines w:val="0"/>
+              <w:pageBreakBefore w:val="0"/>
+              <w:widowControl w:val="0"/>
+              <w:pBdr>
+                <w:top w:space="0" w:sz="0" w:val="nil"/>
+                <w:left w:space="0" w:sz="0" w:val="nil"/>
+                <w:bottom w:space="0" w:sz="0" w:val="nil"/>
+                <w:right w:space="0" w:sz="0" w:val="nil"/>
+                <w:between w:space="0" w:sz="0" w:val="nil"/>
+              </w:pBdr>
+              <w:shd w:fill="auto" w:val="clear"/>
+              <w:spacing w:after="0" w:before="0" w:line="240" w:lineRule="auto"/>
+              <w:ind w:left="0" w:right="0" w:firstLine="0"/>
+              <w:jc w:val="center"/>
+              <w:rPr/>
+            </w:pPr>
+            <w:r>
+              <w:rPr>
+                <w:rtl w:val="0"/>
+              </w:rPr>
+              <w:t xml:space="preserve">PreRequisitoCurso</w:t>
+            </w:r>
+            <w:r>
+              <w:rPr>
+                <w:rtl w:val="0"/>
+              </w:rPr>
+            </w:r>
+          </w:p>
+        </w:tc>
+        <w:tc>
+          <w:tcPr>
+            <w:shd w:fill="auto" w:val="clear"/>
+            <w:tcMar>
+              <w:top w:w="100.0" w:type="dxa"/>
+              <w:left w:w="100.0" w:type="dxa"/>
+              <w:bottom w:w="100.0" w:type="dxa"/>
+              <w:right w:w="100.0" w:type="dxa"/>
+            </w:tcMar>
+            <w:vAlign w:val="top"/>
+          </w:tcPr>
+          <w:p>
+            <w:pPr>
+              <w:widowControl w:val="0"/>
+              <w:spacing w:line="240" w:lineRule="auto"/>
+              <w:jc w:val="center"/>
+              <w:rPr/>
+            </w:pPr>
+            <w:r>
+              <w:rPr>
+                <w:rtl w:val="0"/>
+              </w:rPr>
+              <w:t xml:space="preserve">BCNF</w:t>
+            </w:r>
+          </w:p>
+        </w:tc>
+        <w:tc>
+          <w:tcPr>
+            <w:shd w:fill="auto" w:val="clear"/>
+            <w:tcMar>
+              <w:top w:w="100.0" w:type="dxa"/>
+              <w:left w:w="100.0" w:type="dxa"/>
+              <w:bottom w:w="100.0" w:type="dxa"/>
+              <w:right w:w="100.0" w:type="dxa"/>
+            </w:tcMar>
+            <w:vAlign w:val="top"/>
+          </w:tcPr>
+          <w:p>
+            <w:pPr>
+              <w:keepNext w:val="0"/>
+              <w:keepLines w:val="0"/>
+              <w:pageBreakBefore w:val="0"/>
+              <w:widowControl w:val="0"/>
+              <w:pBdr>
+                <w:top w:space="0" w:sz="0" w:val="nil"/>
+                <w:left w:space="0" w:sz="0" w:val="nil"/>
+                <w:bottom w:space="0" w:sz="0" w:val="nil"/>
+                <w:right w:space="0" w:sz="0" w:val="nil"/>
+                <w:between w:space="0" w:sz="0" w:val="nil"/>
+              </w:pBdr>
+              <w:shd w:fill="auto" w:val="clear"/>
+              <w:spacing w:after="0" w:before="0" w:line="240" w:lineRule="auto"/>
+              <w:ind w:left="0" w:right="0" w:firstLine="0"/>
+              <w:jc w:val="center"/>
+              <w:rPr/>
+            </w:pPr>
+            <w:r>
+              <w:rPr>
+                <w:rtl w:val="0"/>
+              </w:rPr>
+              <w:t xml:space="preserve">Estrutura de relacionamento praticamente, sem atributos adicionais</w:t>
+            </w:r>
+          </w:p>
+        </w:tc>
+      </w:tr>
+      <w:tr>
+        <w:trPr>
+          <w:cantSplit w:val="0"/>
+          <w:tblHeader w:val="0"/>
+        </w:trPr>
+        <w:tc>
+          <w:tcPr>
+            <w:shd w:fill="auto" w:val="clear"/>
+            <w:tcMar>
+              <w:top w:w="100.0" w:type="dxa"/>
+              <w:left w:w="100.0" w:type="dxa"/>
+              <w:bottom w:w="100.0" w:type="dxa"/>
+              <w:right w:w="100.0" w:type="dxa"/>
+            </w:tcMar>
+            <w:vAlign w:val="top"/>
+          </w:tcPr>
+          <w:p>
+            <w:pPr>
+              <w:keepNext w:val="0"/>
+              <w:keepLines w:val="0"/>
+              <w:pageBreakBefore w:val="0"/>
+              <w:widowControl w:val="0"/>
+              <w:pBdr>
+                <w:top w:space="0" w:sz="0" w:val="nil"/>
+                <w:left w:space="0" w:sz="0" w:val="nil"/>
+                <w:bottom w:space="0" w:sz="0" w:val="nil"/>
+                <w:right w:space="0" w:sz="0" w:val="nil"/>
+                <w:between w:space="0" w:sz="0" w:val="nil"/>
+              </w:pBdr>
+              <w:shd w:fill="auto" w:val="clear"/>
+              <w:spacing w:after="0" w:before="0" w:line="240" w:lineRule="auto"/>
+              <w:ind w:left="0" w:right="0" w:firstLine="0"/>
+              <w:jc w:val="center"/>
+              <w:rPr/>
+            </w:pPr>
+            <w:r>
+              <w:rPr>
+                <w:rtl w:val="0"/>
+              </w:rPr>
+              <w:t xml:space="preserve">PreRequisitoDisciplina</w:t>
+            </w:r>
+            <w:r>
+              <w:rPr>
+                <w:rtl w:val="0"/>
+              </w:rPr>
+            </w:r>
+          </w:p>
+        </w:tc>
+        <w:tc>
+          <w:tcPr>
+            <w:shd w:fill="auto" w:val="clear"/>
+            <w:tcMar>
+              <w:top w:w="100.0" w:type="dxa"/>
+              <w:left w:w="100.0" w:type="dxa"/>
+              <w:bottom w:w="100.0" w:type="dxa"/>
+              <w:right w:w="100.0" w:type="dxa"/>
+            </w:tcMar>
+            <w:vAlign w:val="top"/>
+          </w:tcPr>
+          <w:p>
+            <w:pPr>
+              <w:widowControl w:val="0"/>
+              <w:spacing w:line="240" w:lineRule="auto"/>
+              <w:jc w:val="center"/>
+              <w:rPr/>
+            </w:pPr>
+            <w:r>
+              <w:rPr>
+                <w:rtl w:val="0"/>
+              </w:rPr>
+              <w:t xml:space="preserve">BCNF</w:t>
+            </w:r>
+          </w:p>
+        </w:tc>
+        <w:tc>
+          <w:tcPr>
+            <w:shd w:fill="auto" w:val="clear"/>
+            <w:tcMar>
+              <w:top w:w="100.0" w:type="dxa"/>
+              <w:left w:w="100.0" w:type="dxa"/>
+              <w:bottom w:w="100.0" w:type="dxa"/>
+              <w:right w:w="100.0" w:type="dxa"/>
+            </w:tcMar>
+            <w:vAlign w:val="top"/>
+          </w:tcPr>
+          <w:p>
+            <w:pPr>
+              <w:widowControl w:val="0"/>
+              <w:spacing w:line="240" w:lineRule="auto"/>
+              <w:jc w:val="center"/>
+              <w:rPr/>
+            </w:pPr>
+            <w:r>
+              <w:rPr>
+                <w:rtl w:val="0"/>
+              </w:rPr>
+              <w:t xml:space="preserve">Estrutura de relacionamento praticamente, sem atributos adicionais</w:t>
+            </w:r>
+          </w:p>
+        </w:tc>
+      </w:tr>
+      <w:tr>
+        <w:trPr>
+          <w:cantSplit w:val="0"/>
+          <w:tblHeader w:val="0"/>
+        </w:trPr>
+        <w:tc>
+          <w:tcPr>
+            <w:shd w:fill="auto" w:val="clear"/>
+            <w:tcMar>
+              <w:top w:w="100.0" w:type="dxa"/>
+              <w:left w:w="100.0" w:type="dxa"/>
+              <w:bottom w:w="100.0" w:type="dxa"/>
+              <w:right w:w="100.0" w:type="dxa"/>
+            </w:tcMar>
+            <w:vAlign w:val="top"/>
+          </w:tcPr>
+          <w:p>
+            <w:pPr>
+              <w:keepNext w:val="0"/>
+              <w:keepLines w:val="0"/>
+              <w:pageBreakBefore w:val="0"/>
+              <w:widowControl w:val="0"/>
+              <w:pBdr>
+                <w:top w:space="0" w:sz="0" w:val="nil"/>
+                <w:left w:space="0" w:sz="0" w:val="nil"/>
+                <w:bottom w:space="0" w:sz="0" w:val="nil"/>
+                <w:right w:space="0" w:sz="0" w:val="nil"/>
+                <w:between w:space="0" w:sz="0" w:val="nil"/>
+              </w:pBdr>
+              <w:shd w:fill="auto" w:val="clear"/>
+              <w:spacing w:after="0" w:before="0" w:line="240" w:lineRule="auto"/>
+              <w:ind w:left="0" w:right="0" w:firstLine="0"/>
+              <w:jc w:val="center"/>
+              <w:rPr/>
+            </w:pPr>
+            <w:r>
+              <w:rPr>
+                <w:rtl w:val="0"/>
+              </w:rPr>
+              <w:t xml:space="preserve">MinistraAula</w:t>
+            </w:r>
+            <w:r>
+              <w:rPr>
+                <w:rtl w:val="0"/>
+              </w:rPr>
+            </w:r>
+          </w:p>
+        </w:tc>
+        <w:tc>
+          <w:tcPr>
+            <w:shd w:fill="auto" w:val="clear"/>
+            <w:tcMar>
+              <w:top w:w="100.0" w:type="dxa"/>
+              <w:left w:w="100.0" w:type="dxa"/>
+              <w:bottom w:w="100.0" w:type="dxa"/>
+              <w:right w:w="100.0" w:type="dxa"/>
+            </w:tcMar>
+            <w:vAlign w:val="top"/>
+          </w:tcPr>
+          <w:p>
+            <w:pPr>
+              <w:widowControl w:val="0"/>
+              <w:spacing w:line="240" w:lineRule="auto"/>
+              <w:jc w:val="center"/>
+              <w:rPr/>
+            </w:pPr>
+            <w:r>
+              <w:rPr>
+                <w:rtl w:val="0"/>
+              </w:rPr>
+              <w:t xml:space="preserve">BCNF</w:t>
+            </w:r>
+          </w:p>
+        </w:tc>
+        <w:tc>
+          <w:tcPr>
+            <w:shd w:fill="auto" w:val="clear"/>
+            <w:tcMar>
+              <w:top w:w="100.0" w:type="dxa"/>
+              <w:left w:w="100.0" w:type="dxa"/>
+              <w:bottom w:w="100.0" w:type="dxa"/>
+              <w:right w:w="100.0" w:type="dxa"/>
+            </w:tcMar>
+            <w:vAlign w:val="top"/>
+          </w:tcPr>
+          <w:p>
+            <w:pPr>
+              <w:keepNext w:val="0"/>
+              <w:keepLines w:val="0"/>
+              <w:pageBreakBefore w:val="0"/>
+              <w:widowControl w:val="0"/>
+              <w:pBdr>
+                <w:top w:space="0" w:sz="0" w:val="nil"/>
+                <w:left w:space="0" w:sz="0" w:val="nil"/>
+                <w:bottom w:space="0" w:sz="0" w:val="nil"/>
+                <w:right w:space="0" w:sz="0" w:val="nil"/>
+                <w:between w:space="0" w:sz="0" w:val="nil"/>
+              </w:pBdr>
+              <w:shd w:fill="auto" w:val="clear"/>
+              <w:spacing w:after="0" w:before="0" w:line="240" w:lineRule="auto"/>
+              <w:ind w:left="0" w:right="0" w:firstLine="0"/>
+              <w:jc w:val="center"/>
+              <w:rPr/>
+            </w:pPr>
+            <w:r>
+              <w:rPr>
+                <w:rtl w:val="0"/>
+              </w:rPr>
+              <w:t xml:space="preserve">Várias chaves estrangeiras, sem novos atributos</w:t>
+            </w:r>
+          </w:p>
+        </w:tc>
+      </w:tr>
+      <w:tr>
+        <w:trPr>
+          <w:cantSplit w:val="0"/>
+          <w:tblHeader w:val="0"/>
+        </w:trPr>
+        <w:tc>
+          <w:tcPr>
+            <w:shd w:fill="auto" w:val="clear"/>
+            <w:tcMar>
+              <w:top w:w="100.0" w:type="dxa"/>
+              <w:left w:w="100.0" w:type="dxa"/>
+              <w:bottom w:w="100.0" w:type="dxa"/>
+              <w:right w:w="100.0" w:type="dxa"/>
+            </w:tcMar>
+            <w:vAlign w:val="top"/>
+          </w:tcPr>
+          <w:p>
+            <w:pPr>
+              <w:keepNext w:val="0"/>
+              <w:keepLines w:val="0"/>
+              <w:pageBreakBefore w:val="0"/>
+              <w:widowControl w:val="0"/>
+              <w:pBdr>
+                <w:top w:space="0" w:sz="0" w:val="nil"/>
+                <w:left w:space="0" w:sz="0" w:val="nil"/>
+                <w:bottom w:space="0" w:sz="0" w:val="nil"/>
+                <w:right w:space="0" w:sz="0" w:val="nil"/>
+                <w:between w:space="0" w:sz="0" w:val="nil"/>
+              </w:pBdr>
+              <w:shd w:fill="auto" w:val="clear"/>
+              <w:spacing w:after="0" w:before="0" w:line="240" w:lineRule="auto"/>
+              <w:ind w:left="0" w:right="0" w:firstLine="0"/>
+              <w:jc w:val="center"/>
+              <w:rPr/>
+            </w:pPr>
+            <w:r>
+              <w:rPr>
+                <w:rtl w:val="0"/>
+              </w:rPr>
+              <w:t xml:space="preserve">Aluno</w:t>
+            </w:r>
+          </w:p>
+        </w:tc>
+        <w:tc>
+          <w:tcPr>
+            <w:shd w:fill="auto" w:val="clear"/>
+            <w:tcMar>
+              <w:top w:w="100.0" w:type="dxa"/>
+              <w:left w:w="100.0" w:type="dxa"/>
+              <w:bottom w:w="100.0" w:type="dxa"/>
+              <w:right w:w="100.0" w:type="dxa"/>
+            </w:tcMar>
+            <w:vAlign w:val="top"/>
+          </w:tcPr>
+          <w:p>
+            <w:pPr>
+              <w:widowControl w:val="0"/>
+              <w:spacing w:line="240" w:lineRule="auto"/>
+              <w:jc w:val="center"/>
+              <w:rPr/>
+            </w:pPr>
+            <w:r>
+              <w:rPr>
+                <w:rtl w:val="0"/>
+              </w:rPr>
+              <w:t xml:space="preserve">BCNF</w:t>
+            </w:r>
+          </w:p>
+        </w:tc>
+        <w:tc>
+          <w:tcPr>
+            <w:shd w:fill="auto" w:val="clear"/>
+            <w:tcMar>
+              <w:top w:w="100.0" w:type="dxa"/>
+              <w:left w:w="100.0" w:type="dxa"/>
+              <w:bottom w:w="100.0" w:type="dxa"/>
+              <w:right w:w="100.0" w:type="dxa"/>
+            </w:tcMar>
+            <w:vAlign w:val="top"/>
+          </w:tcPr>
+          <w:p>
+            <w:pPr>
+              <w:keepNext w:val="0"/>
+              <w:keepLines w:val="0"/>
+              <w:pageBreakBefore w:val="0"/>
+              <w:widowControl w:val="0"/>
+              <w:pBdr>
+                <w:top w:space="0" w:sz="0" w:val="nil"/>
+                <w:left w:space="0" w:sz="0" w:val="nil"/>
+                <w:bottom w:space="0" w:sz="0" w:val="nil"/>
+                <w:right w:space="0" w:sz="0" w:val="nil"/>
+                <w:between w:space="0" w:sz="0" w:val="nil"/>
+              </w:pBdr>
+              <w:shd w:fill="auto" w:val="clear"/>
+              <w:spacing w:after="0" w:before="0" w:line="240" w:lineRule="auto"/>
+              <w:ind w:left="0" w:right="0" w:firstLine="0"/>
+              <w:jc w:val="center"/>
+              <w:rPr/>
+            </w:pPr>
+            <w:r>
+              <w:rPr>
+                <w:rtl w:val="0"/>
+              </w:rPr>
+              <w:t xml:space="preserve">Todos os atributos dependem apenas da chave primária “</w:t>
+            </w:r>
+            <w:r>
+              <w:rPr>
+                <w:rtl w:val="0"/>
+              </w:rPr>
+              <w:t xml:space="preserve">CPFUsuario</w:t>
+            </w:r>
+            <w:r>
+              <w:rPr>
+                <w:rtl w:val="0"/>
+              </w:rPr>
+              <w:t xml:space="preserve">”</w:t>
+            </w:r>
+          </w:p>
+        </w:tc>
+      </w:tr>
+      <w:tr>
+        <w:trPr>
+          <w:cantSplit w:val="0"/>
+          <w:tblHeader w:val="0"/>
+        </w:trPr>
+        <w:tc>
+          <w:tcPr>
+            <w:shd w:fill="auto" w:val="clear"/>
+            <w:tcMar>
+              <w:top w:w="100.0" w:type="dxa"/>
+              <w:left w:w="100.0" w:type="dxa"/>
+              <w:bottom w:w="100.0" w:type="dxa"/>
+              <w:right w:w="100.0" w:type="dxa"/>
+            </w:tcMar>
+            <w:vAlign w:val="top"/>
+          </w:tcPr>
+          <w:p>
+            <w:pPr>
+              <w:keepNext w:val="0"/>
+              <w:keepLines w:val="0"/>
+              <w:pageBreakBefore w:val="0"/>
+              <w:widowControl w:val="0"/>
+              <w:pBdr>
+                <w:top w:space="0" w:sz="0" w:val="nil"/>
+                <w:left w:space="0" w:sz="0" w:val="nil"/>
+                <w:bottom w:space="0" w:sz="0" w:val="nil"/>
+                <w:right w:space="0" w:sz="0" w:val="nil"/>
+                <w:between w:space="0" w:sz="0" w:val="nil"/>
+              </w:pBdr>
+              <w:shd w:fill="auto" w:val="clear"/>
+              <w:spacing w:after="0" w:before="0" w:line="240" w:lineRule="auto"/>
+              <w:ind w:left="0" w:right="0" w:firstLine="0"/>
+              <w:jc w:val="center"/>
+              <w:rPr/>
+            </w:pPr>
+            <w:r>
+              <w:rPr>
+                <w:rtl w:val="0"/>
+              </w:rPr>
+              <w:t xml:space="preserve">Notifica</w:t>
+            </w:r>
+          </w:p>
+        </w:tc>
+        <w:tc>
+          <w:tcPr>
+            <w:shd w:fill="auto" w:val="clear"/>
+            <w:tcMar>
+              <w:top w:w="100.0" w:type="dxa"/>
+              <w:left w:w="100.0" w:type="dxa"/>
+              <w:bottom w:w="100.0" w:type="dxa"/>
+              <w:right w:w="100.0" w:type="dxa"/>
+            </w:tcMar>
+            <w:vAlign w:val="top"/>
+          </w:tcPr>
+          <w:p>
+            <w:pPr>
+              <w:widowControl w:val="0"/>
+              <w:spacing w:line="240" w:lineRule="auto"/>
+              <w:jc w:val="center"/>
+              <w:rPr/>
+            </w:pPr>
+            <w:r>
+              <w:rPr>
+                <w:rtl w:val="0"/>
+              </w:rPr>
+              <w:t xml:space="preserve">BCNF</w:t>
+            </w:r>
+          </w:p>
+        </w:tc>
+        <w:tc>
+          <w:tcPr>
+            <w:shd w:fill="auto" w:val="clear"/>
+            <w:tcMar>
+              <w:top w:w="100.0" w:type="dxa"/>
+              <w:left w:w="100.0" w:type="dxa"/>
+              <w:bottom w:w="100.0" w:type="dxa"/>
+              <w:right w:w="100.0" w:type="dxa"/>
+            </w:tcMar>
+            <w:vAlign w:val="top"/>
+          </w:tcPr>
+          <w:p>
+            <w:pPr>
+              <w:keepNext w:val="0"/>
+              <w:keepLines w:val="0"/>
+              <w:pageBreakBefore w:val="0"/>
+              <w:widowControl w:val="0"/>
+              <w:pBdr>
+                <w:top w:space="0" w:sz="0" w:val="nil"/>
+                <w:left w:space="0" w:sz="0" w:val="nil"/>
+                <w:bottom w:space="0" w:sz="0" w:val="nil"/>
+                <w:right w:space="0" w:sz="0" w:val="nil"/>
+                <w:between w:space="0" w:sz="0" w:val="nil"/>
+              </w:pBdr>
+              <w:shd w:fill="auto" w:val="clear"/>
+              <w:spacing w:after="0" w:before="0" w:line="240" w:lineRule="auto"/>
+              <w:ind w:left="0" w:right="0" w:firstLine="0"/>
+              <w:jc w:val="center"/>
+              <w:rPr/>
+            </w:pPr>
+            <w:r>
+              <w:rPr>
+                <w:rtl w:val="0"/>
+              </w:rPr>
+              <w:t xml:space="preserve">Todos atributos dependem da chave composta</w:t>
+            </w:r>
+          </w:p>
+        </w:tc>
+      </w:tr>
+      <w:tr>
+        <w:trPr>
+          <w:cantSplit w:val="0"/>
+          <w:tblHeader w:val="0"/>
+        </w:trPr>
+        <w:tc>
+          <w:tcPr>
+            <w:shd w:fill="auto" w:val="clear"/>
+            <w:tcMar>
+              <w:top w:w="100.0" w:type="dxa"/>
+              <w:left w:w="100.0" w:type="dxa"/>
+              <w:bottom w:w="100.0" w:type="dxa"/>
+              <w:right w:w="100.0" w:type="dxa"/>
+            </w:tcMar>
+            <w:vAlign w:val="top"/>
+          </w:tcPr>
+          <w:p>
+            <w:pPr>
+              <w:keepNext w:val="0"/>
+              <w:keepLines w:val="0"/>
+              <w:pageBreakBefore w:val="0"/>
+              <w:widowControl w:val="0"/>
+              <w:pBdr>
+                <w:top w:space="0" w:sz="0" w:val="nil"/>
+                <w:left w:space="0" w:sz="0" w:val="nil"/>
+                <w:bottom w:space="0" w:sz="0" w:val="nil"/>
+                <w:right w:space="0" w:sz="0" w:val="nil"/>
+                <w:between w:space="0" w:sz="0" w:val="nil"/>
+              </w:pBdr>
+              <w:shd w:fill="auto" w:val="clear"/>
+              <w:spacing w:after="0" w:before="0" w:line="240" w:lineRule="auto"/>
+              <w:ind w:left="0" w:right="0" w:firstLine="0"/>
+              <w:jc w:val="center"/>
+              <w:rPr/>
+            </w:pPr>
+            <w:r>
+              <w:rPr>
+                <w:rtl w:val="0"/>
+              </w:rPr>
+              <w:t xml:space="preserve">Mensagem</w:t>
+            </w:r>
+          </w:p>
+        </w:tc>
+        <w:tc>
+          <w:tcPr>
+            <w:shd w:fill="auto" w:val="clear"/>
+            <w:tcMar>
+              <w:top w:w="100.0" w:type="dxa"/>
+              <w:left w:w="100.0" w:type="dxa"/>
+              <w:bottom w:w="100.0" w:type="dxa"/>
+              <w:right w:w="100.0" w:type="dxa"/>
+            </w:tcMar>
+            <w:vAlign w:val="top"/>
+          </w:tcPr>
+          <w:p>
+            <w:pPr>
+              <w:widowControl w:val="0"/>
+              <w:spacing w:line="240" w:lineRule="auto"/>
+              <w:jc w:val="center"/>
+              <w:rPr/>
+            </w:pPr>
+            <w:r>
+              <w:rPr>
+                <w:rtl w:val="0"/>
+              </w:rPr>
+              <w:t xml:space="preserve">BCNF</w:t>
+            </w:r>
+          </w:p>
+        </w:tc>
+        <w:tc>
+          <w:tcPr>
+            <w:shd w:fill="auto" w:val="clear"/>
+            <w:tcMar>
+              <w:top w:w="100.0" w:type="dxa"/>
+              <w:left w:w="100.0" w:type="dxa"/>
+              <w:bottom w:w="100.0" w:type="dxa"/>
+              <w:right w:w="100.0" w:type="dxa"/>
+            </w:tcMar>
+            <w:vAlign w:val="top"/>
+          </w:tcPr>
+          <w:p>
+            <w:pPr>
+              <w:keepNext w:val="0"/>
+              <w:keepLines w:val="0"/>
+              <w:pageBreakBefore w:val="0"/>
+              <w:widowControl w:val="0"/>
+              <w:pBdr>
+                <w:top w:space="0" w:sz="0" w:val="nil"/>
+                <w:left w:space="0" w:sz="0" w:val="nil"/>
+                <w:bottom w:space="0" w:sz="0" w:val="nil"/>
+                <w:right w:space="0" w:sz="0" w:val="nil"/>
+                <w:between w:space="0" w:sz="0" w:val="nil"/>
+              </w:pBdr>
+              <w:shd w:fill="auto" w:val="clear"/>
+              <w:spacing w:after="0" w:before="0" w:line="240" w:lineRule="auto"/>
+              <w:ind w:left="0" w:right="0" w:firstLine="0"/>
+              <w:jc w:val="center"/>
+              <w:rPr/>
+            </w:pPr>
+            <w:r>
+              <w:rPr>
+                <w:rtl w:val="0"/>
+              </w:rPr>
+              <w:t xml:space="preserve">Sem qualquer tipo de dependência</w:t>
+            </w:r>
+          </w:p>
+        </w:tc>
+      </w:tr>
+      <w:tr>
+        <w:trPr>
+          <w:cantSplit w:val="0"/>
+          <w:tblHeader w:val="0"/>
+        </w:trPr>
+        <w:tc>
+          <w:tcPr>
+            <w:shd w:fill="auto" w:val="clear"/>
+            <w:tcMar>
+              <w:top w:w="100.0" w:type="dxa"/>
+              <w:left w:w="100.0" w:type="dxa"/>
+              <w:bottom w:w="100.0" w:type="dxa"/>
+              <w:right w:w="100.0" w:type="dxa"/>
+            </w:tcMar>
+            <w:vAlign w:val="top"/>
+          </w:tcPr>
+          <w:p>
+            <w:pPr>
+              <w:keepNext w:val="0"/>
+              <w:keepLines w:val="0"/>
+              <w:pageBreakBefore w:val="0"/>
+              <w:widowControl w:val="0"/>
+              <w:pBdr>
+                <w:top w:space="0" w:sz="0" w:val="nil"/>
+                <w:left w:space="0" w:sz="0" w:val="nil"/>
+                <w:bottom w:space="0" w:sz="0" w:val="nil"/>
+                <w:right w:space="0" w:sz="0" w:val="nil"/>
+                <w:between w:space="0" w:sz="0" w:val="nil"/>
+              </w:pBdr>
+              <w:shd w:fill="auto" w:val="clear"/>
+              <w:spacing w:after="0" w:before="0" w:line="240" w:lineRule="auto"/>
+              <w:ind w:left="0" w:right="0" w:firstLine="0"/>
+              <w:jc w:val="center"/>
+              <w:rPr/>
+            </w:pPr>
+            <w:r>
+              <w:rPr>
+                <w:rtl w:val="0"/>
+              </w:rPr>
+              <w:t xml:space="preserve">Comunica</w:t>
+            </w:r>
+          </w:p>
+        </w:tc>
+        <w:tc>
+          <w:tcPr>
+            <w:shd w:fill="auto" w:val="clear"/>
+            <w:tcMar>
+              <w:top w:w="100.0" w:type="dxa"/>
+              <w:left w:w="100.0" w:type="dxa"/>
+              <w:bottom w:w="100.0" w:type="dxa"/>
+              <w:right w:w="100.0" w:type="dxa"/>
+            </w:tcMar>
+            <w:vAlign w:val="top"/>
+          </w:tcPr>
+          <w:p>
+            <w:pPr>
+              <w:widowControl w:val="0"/>
+              <w:spacing w:line="240" w:lineRule="auto"/>
+              <w:jc w:val="center"/>
+              <w:rPr/>
+            </w:pPr>
+            <w:r>
+              <w:rPr>
+                <w:rtl w:val="0"/>
+              </w:rPr>
+              <w:t xml:space="preserve">BCNF</w:t>
+            </w:r>
+          </w:p>
+        </w:tc>
+        <w:tc>
+          <w:tcPr>
+            <w:shd w:fill="auto" w:val="clear"/>
+            <w:tcMar>
+              <w:top w:w="100.0" w:type="dxa"/>
+              <w:left w:w="100.0" w:type="dxa"/>
+              <w:bottom w:w="100.0" w:type="dxa"/>
+              <w:right w:w="100.0" w:type="dxa"/>
+            </w:tcMar>
+            <w:vAlign w:val="top"/>
+          </w:tcPr>
+          <w:p>
+            <w:pPr>
+              <w:widowControl w:val="0"/>
+              <w:spacing w:line="240" w:lineRule="auto"/>
+              <w:jc w:val="center"/>
+              <w:rPr/>
+            </w:pPr>
+            <w:r>
+              <w:rPr>
+                <w:rtl w:val="0"/>
+              </w:rPr>
+              <w:t xml:space="preserve">Todos atributos dependem da chave composta</w:t>
+            </w:r>
+          </w:p>
+        </w:tc>
+      </w:tr>
+      <w:tr>
+        <w:trPr>
+          <w:cantSplit w:val="0"/>
+          <w:tblHeader w:val="0"/>
+        </w:trPr>
+        <w:tc>
+          <w:tcPr>
+            <w:shd w:fill="auto" w:val="clear"/>
+            <w:tcMar>
+              <w:top w:w="100.0" w:type="dxa"/>
+              <w:left w:w="100.0" w:type="dxa"/>
+              <w:bottom w:w="100.0" w:type="dxa"/>
+              <w:right w:w="100.0" w:type="dxa"/>
+            </w:tcMar>
+            <w:vAlign w:val="top"/>
+          </w:tcPr>
+          <w:p>
+            <w:pPr>
+              <w:keepNext w:val="0"/>
+              <w:keepLines w:val="0"/>
+              <w:pageBreakBefore w:val="0"/>
+              <w:widowControl w:val="0"/>
+              <w:pBdr>
+                <w:top w:space="0" w:sz="0" w:val="nil"/>
+                <w:left w:space="0" w:sz="0" w:val="nil"/>
+                <w:bottom w:space="0" w:sz="0" w:val="nil"/>
+                <w:right w:space="0" w:sz="0" w:val="nil"/>
+                <w:between w:space="0" w:sz="0" w:val="nil"/>
+              </w:pBdr>
+              <w:shd w:fill="auto" w:val="clear"/>
+              <w:spacing w:after="0" w:before="0" w:line="240" w:lineRule="auto"/>
+              <w:ind w:left="0" w:right="0" w:firstLine="0"/>
+              <w:jc w:val="center"/>
+              <w:rPr/>
+            </w:pPr>
+            <w:r>
+              <w:rPr>
+                <w:rtl w:val="0"/>
+              </w:rPr>
+              <w:t xml:space="preserve">OfertaDisciplina</w:t>
+            </w:r>
+            <w:r>
+              <w:rPr>
+                <w:rtl w:val="0"/>
+              </w:rPr>
+            </w:r>
+          </w:p>
+        </w:tc>
+        <w:tc>
+          <w:tcPr>
+            <w:shd w:fill="auto" w:val="clear"/>
+            <w:tcMar>
+              <w:top w:w="100.0" w:type="dxa"/>
+              <w:left w:w="100.0" w:type="dxa"/>
+              <w:bottom w:w="100.0" w:type="dxa"/>
+              <w:right w:w="100.0" w:type="dxa"/>
+            </w:tcMar>
+            <w:vAlign w:val="top"/>
+          </w:tcPr>
+          <w:p>
+            <w:pPr>
+              <w:widowControl w:val="0"/>
+              <w:spacing w:line="240" w:lineRule="auto"/>
+              <w:jc w:val="center"/>
+              <w:rPr/>
+            </w:pPr>
+            <w:r>
+              <w:rPr>
+                <w:rtl w:val="0"/>
+              </w:rPr>
+              <w:t xml:space="preserve">BCNF</w:t>
+            </w:r>
+          </w:p>
+        </w:tc>
+        <w:tc>
+          <w:tcPr>
+            <w:shd w:fill="auto" w:val="clear"/>
+            <w:tcMar>
+              <w:top w:w="100.0" w:type="dxa"/>
+              <w:left w:w="100.0" w:type="dxa"/>
+              <w:bottom w:w="100.0" w:type="dxa"/>
+              <w:right w:w="100.0" w:type="dxa"/>
+            </w:tcMar>
+            <w:vAlign w:val="top"/>
+          </w:tcPr>
+          <w:p>
+            <w:pPr>
+              <w:keepNext w:val="0"/>
+              <w:keepLines w:val="0"/>
+              <w:pageBreakBefore w:val="0"/>
+              <w:widowControl w:val="0"/>
+              <w:pBdr>
+                <w:top w:space="0" w:sz="0" w:val="nil"/>
+                <w:left w:space="0" w:sz="0" w:val="nil"/>
+                <w:bottom w:space="0" w:sz="0" w:val="nil"/>
+                <w:right w:space="0" w:sz="0" w:val="nil"/>
+                <w:between w:space="0" w:sz="0" w:val="nil"/>
+              </w:pBdr>
+              <w:shd w:fill="auto" w:val="clear"/>
+              <w:spacing w:after="0" w:before="0" w:line="240" w:lineRule="auto"/>
+              <w:ind w:left="0" w:right="0" w:firstLine="0"/>
+              <w:jc w:val="center"/>
+              <w:rPr/>
+            </w:pPr>
+            <w:r>
+              <w:rPr>
+                <w:rtl w:val="0"/>
+              </w:rPr>
+              <w:t xml:space="preserve">Todos atributos são parte da chave</w:t>
+            </w:r>
+          </w:p>
+        </w:tc>
+      </w:tr>
+      <w:tr>
+        <w:trPr>
+          <w:cantSplit w:val="0"/>
+          <w:tblHeader w:val="0"/>
+        </w:trPr>
+        <w:tc>
+          <w:tcPr>
+            <w:shd w:fill="auto" w:val="clear"/>
+            <w:tcMar>
+              <w:top w:w="100.0" w:type="dxa"/>
+              <w:left w:w="100.0" w:type="dxa"/>
+              <w:bottom w:w="100.0" w:type="dxa"/>
+              <w:right w:w="100.0" w:type="dxa"/>
+            </w:tcMar>
+            <w:vAlign w:val="top"/>
+          </w:tcPr>
+          <w:p>
+            <w:pPr>
+              <w:keepNext w:val="0"/>
+              <w:keepLines w:val="0"/>
+              <w:pageBreakBefore w:val="0"/>
+              <w:widowControl w:val="0"/>
+              <w:pBdr>
+                <w:top w:space="0" w:sz="0" w:val="nil"/>
+                <w:left w:space="0" w:sz="0" w:val="nil"/>
+                <w:bottom w:space="0" w:sz="0" w:val="nil"/>
+                <w:right w:space="0" w:sz="0" w:val="nil"/>
+                <w:between w:space="0" w:sz="0" w:val="nil"/>
+              </w:pBdr>
+              <w:shd w:fill="auto" w:val="clear"/>
+              <w:spacing w:after="0" w:before="0" w:line="240" w:lineRule="auto"/>
+              <w:ind w:left="0" w:right="0" w:firstLine="0"/>
+              <w:jc w:val="center"/>
+              <w:rPr/>
+            </w:pPr>
+            <w:r>
+              <w:rPr>
+                <w:rtl w:val="0"/>
+              </w:rPr>
+              <w:t xml:space="preserve">Vinculo</w:t>
+            </w:r>
+            <w:r>
+              <w:rPr>
+                <w:rtl w:val="0"/>
+              </w:rPr>
+            </w:r>
+          </w:p>
+        </w:tc>
+        <w:tc>
+          <w:tcPr>
+            <w:shd w:fill="auto" w:val="clear"/>
+            <w:tcMar>
+              <w:top w:w="100.0" w:type="dxa"/>
+              <w:left w:w="100.0" w:type="dxa"/>
+              <w:bottom w:w="100.0" w:type="dxa"/>
+              <w:right w:w="100.0" w:type="dxa"/>
+            </w:tcMar>
+            <w:vAlign w:val="top"/>
+          </w:tcPr>
+          <w:p>
+            <w:pPr>
+              <w:widowControl w:val="0"/>
+              <w:spacing w:line="240" w:lineRule="auto"/>
+              <w:jc w:val="center"/>
+              <w:rPr/>
+            </w:pPr>
+            <w:r>
+              <w:rPr>
+                <w:rtl w:val="0"/>
+              </w:rPr>
+              <w:t xml:space="preserve">BCNF</w:t>
+            </w:r>
+          </w:p>
+        </w:tc>
+        <w:tc>
+          <w:tcPr>
+            <w:shd w:fill="auto" w:val="clear"/>
+            <w:tcMar>
+              <w:top w:w="100.0" w:type="dxa"/>
+              <w:left w:w="100.0" w:type="dxa"/>
+              <w:bottom w:w="100.0" w:type="dxa"/>
+              <w:right w:w="100.0" w:type="dxa"/>
+            </w:tcMar>
+            <w:vAlign w:val="top"/>
+          </w:tcPr>
+          <w:p>
+            <w:pPr>
+              <w:keepNext w:val="0"/>
+              <w:keepLines w:val="0"/>
+              <w:pageBreakBefore w:val="0"/>
+              <w:widowControl w:val="0"/>
+              <w:pBdr>
+                <w:top w:space="0" w:sz="0" w:val="nil"/>
+                <w:left w:space="0" w:sz="0" w:val="nil"/>
+                <w:bottom w:space="0" w:sz="0" w:val="nil"/>
+                <w:right w:space="0" w:sz="0" w:val="nil"/>
+                <w:between w:space="0" w:sz="0" w:val="nil"/>
+              </w:pBdr>
+              <w:shd w:fill="auto" w:val="clear"/>
+              <w:spacing w:after="0" w:before="0" w:line="240" w:lineRule="auto"/>
+              <w:ind w:left="0" w:right="0" w:firstLine="0"/>
+              <w:jc w:val="center"/>
+              <w:rPr/>
+            </w:pPr>
+            <w:r>
+              <w:rPr>
+                <w:rtl w:val="0"/>
+              </w:rPr>
+              <w:t xml:space="preserve">Relacionamento entre escola e curso</w:t>
+            </w:r>
+          </w:p>
+        </w:tc>
+      </w:tr>
+      <w:tr>
+        <w:trPr>
+          <w:cantSplit w:val="0"/>
+          <w:tblHeader w:val="0"/>
+        </w:trPr>
+        <w:tc>
+          <w:tcPr>
+            <w:shd w:fill="auto" w:val="clear"/>
+            <w:tcMar>
+              <w:top w:w="100.0" w:type="dxa"/>
+              <w:left w:w="100.0" w:type="dxa"/>
+              <w:bottom w:w="100.0" w:type="dxa"/>
+              <w:right w:w="100.0" w:type="dxa"/>
+            </w:tcMar>
+            <w:vAlign w:val="top"/>
+          </w:tcPr>
+          <w:p>
+            <w:pPr>
+              <w:keepNext w:val="0"/>
+              <w:keepLines w:val="0"/>
+              <w:pageBreakBefore w:val="0"/>
+              <w:widowControl w:val="0"/>
+              <w:pBdr>
+                <w:top w:space="0" w:sz="0" w:val="nil"/>
+                <w:left w:space="0" w:sz="0" w:val="nil"/>
+                <w:bottom w:space="0" w:sz="0" w:val="nil"/>
+                <w:right w:space="0" w:sz="0" w:val="nil"/>
+                <w:between w:space="0" w:sz="0" w:val="nil"/>
+              </w:pBdr>
+              <w:shd w:fill="auto" w:val="clear"/>
+              <w:spacing w:after="0" w:before="0" w:line="240" w:lineRule="auto"/>
+              <w:ind w:left="0" w:right="0" w:firstLine="0"/>
+              <w:jc w:val="center"/>
+              <w:rPr/>
+            </w:pPr>
+            <w:r>
+              <w:rPr>
+                <w:rtl w:val="0"/>
+              </w:rPr>
+              <w:t xml:space="preserve">Matricula</w:t>
+            </w:r>
+            <w:r>
+              <w:rPr>
+                <w:rtl w:val="0"/>
+              </w:rPr>
+            </w:r>
+          </w:p>
+        </w:tc>
+        <w:tc>
+          <w:tcPr>
+            <w:shd w:fill="auto" w:val="clear"/>
+            <w:tcMar>
+              <w:top w:w="100.0" w:type="dxa"/>
+              <w:left w:w="100.0" w:type="dxa"/>
+              <w:bottom w:w="100.0" w:type="dxa"/>
+              <w:right w:w="100.0" w:type="dxa"/>
+            </w:tcMar>
+            <w:vAlign w:val="top"/>
+          </w:tcPr>
+          <w:p>
+            <w:pPr>
+              <w:widowControl w:val="0"/>
+              <w:spacing w:line="240" w:lineRule="auto"/>
+              <w:jc w:val="center"/>
+              <w:rPr/>
+            </w:pPr>
+            <w:r>
+              <w:rPr>
+                <w:rtl w:val="0"/>
+              </w:rPr>
+              <w:t xml:space="preserve">BCNF</w:t>
+            </w:r>
+          </w:p>
+        </w:tc>
+        <w:tc>
+          <w:tcPr>
+            <w:shd w:fill="auto" w:val="clear"/>
+            <w:tcMar>
+              <w:top w:w="100.0" w:type="dxa"/>
+              <w:left w:w="100.0" w:type="dxa"/>
+              <w:bottom w:w="100.0" w:type="dxa"/>
+              <w:right w:w="100.0" w:type="dxa"/>
+            </w:tcMar>
+            <w:vAlign w:val="top"/>
+          </w:tcPr>
+          <w:p>
+            <w:pPr>
+              <w:widowControl w:val="0"/>
+              <w:spacing w:line="240" w:lineRule="auto"/>
+              <w:jc w:val="center"/>
+              <w:rPr/>
+            </w:pPr>
+            <w:r>
+              <w:rPr>
+                <w:rtl w:val="0"/>
+              </w:rPr>
+              <w:t xml:space="preserve">Todos atributos dependem da chave composta</w:t>
+            </w:r>
+          </w:p>
+        </w:tc>
+      </w:tr>
+      <w:tr>
+        <w:trPr>
+          <w:cantSplit w:val="0"/>
+          <w:tblHeader w:val="0"/>
+        </w:trPr>
+        <w:tc>
+          <w:tcPr>
+            <w:shd w:fill="auto" w:val="clear"/>
+            <w:tcMar>
+              <w:top w:w="100.0" w:type="dxa"/>
+              <w:left w:w="100.0" w:type="dxa"/>
+              <w:bottom w:w="100.0" w:type="dxa"/>
+              <w:right w:w="100.0" w:type="dxa"/>
+            </w:tcMar>
+            <w:vAlign w:val="top"/>
+          </w:tcPr>
+          <w:p>
+            <w:pPr>
+              <w:keepNext w:val="0"/>
+              <w:keepLines w:val="0"/>
+              <w:pageBreakBefore w:val="0"/>
+              <w:widowControl w:val="0"/>
+              <w:pBdr>
+                <w:top w:space="0" w:sz="0" w:val="nil"/>
+                <w:left w:space="0" w:sz="0" w:val="nil"/>
+                <w:bottom w:space="0" w:sz="0" w:val="nil"/>
+                <w:right w:space="0" w:sz="0" w:val="nil"/>
+                <w:between w:space="0" w:sz="0" w:val="nil"/>
+              </w:pBdr>
+              <w:shd w:fill="auto" w:val="clear"/>
+              <w:spacing w:after="0" w:before="0" w:line="240" w:lineRule="auto"/>
+              <w:ind w:left="0" w:right="0" w:firstLine="0"/>
+              <w:jc w:val="center"/>
+              <w:rPr/>
+            </w:pPr>
+            <w:r>
+              <w:rPr>
+                <w:rtl w:val="0"/>
+              </w:rPr>
+              <w:t xml:space="preserve">Inscricao</w:t>
+            </w:r>
+            <w:r>
+              <w:rPr>
+                <w:rtl w:val="0"/>
+              </w:rPr>
+            </w:r>
+          </w:p>
+        </w:tc>
+        <w:tc>
+          <w:tcPr>
+            <w:shd w:fill="auto" w:val="clear"/>
+            <w:tcMar>
+              <w:top w:w="100.0" w:type="dxa"/>
+              <w:left w:w="100.0" w:type="dxa"/>
+              <w:bottom w:w="100.0" w:type="dxa"/>
+              <w:right w:w="100.0" w:type="dxa"/>
+            </w:tcMar>
+            <w:vAlign w:val="top"/>
+          </w:tcPr>
+          <w:p>
+            <w:pPr>
+              <w:keepNext w:val="0"/>
+              <w:keepLines w:val="0"/>
+              <w:pageBreakBefore w:val="0"/>
+              <w:widowControl w:val="0"/>
+              <w:pBdr>
+                <w:top w:space="0" w:sz="0" w:val="nil"/>
+                <w:left w:space="0" w:sz="0" w:val="nil"/>
+                <w:bottom w:space="0" w:sz="0" w:val="nil"/>
+                <w:right w:space="0" w:sz="0" w:val="nil"/>
+                <w:between w:space="0" w:sz="0" w:val="nil"/>
+              </w:pBdr>
+              <w:shd w:fill="auto" w:val="clear"/>
+              <w:spacing w:after="0" w:before="0" w:line="240" w:lineRule="auto"/>
+              <w:ind w:left="0" w:right="0" w:firstLine="0"/>
+              <w:jc w:val="center"/>
+              <w:rPr/>
+            </w:pPr>
+            <w:r>
+              <w:rPr>
+                <w:rtl w:val="0"/>
+              </w:rPr>
+              <w:t xml:space="preserve">1FN</w:t>
+            </w:r>
+          </w:p>
+        </w:tc>
+        <w:tc>
+          <w:tcPr>
+            <w:shd w:fill="auto" w:val="clear"/>
+            <w:tcMar>
+              <w:top w:w="100.0" w:type="dxa"/>
+              <w:left w:w="100.0" w:type="dxa"/>
+              <w:bottom w:w="100.0" w:type="dxa"/>
+              <w:right w:w="100.0" w:type="dxa"/>
+            </w:tcMar>
+            <w:vAlign w:val="top"/>
+          </w:tcPr>
+          <w:p>
+            <w:pPr>
+              <w:keepNext w:val="0"/>
+              <w:keepLines w:val="0"/>
+              <w:pageBreakBefore w:val="0"/>
+              <w:widowControl w:val="0"/>
+              <w:pBdr>
+                <w:top w:space="0" w:sz="0" w:val="nil"/>
+                <w:left w:space="0" w:sz="0" w:val="nil"/>
+                <w:bottom w:space="0" w:sz="0" w:val="nil"/>
+                <w:right w:space="0" w:sz="0" w:val="nil"/>
+                <w:between w:space="0" w:sz="0" w:val="nil"/>
+              </w:pBdr>
+              <w:shd w:fill="auto" w:val="clear"/>
+              <w:spacing w:after="0" w:before="0" w:line="240" w:lineRule="auto"/>
+              <w:ind w:left="0" w:right="0" w:firstLine="0"/>
+              <w:jc w:val="center"/>
+              <w:rPr/>
+            </w:pPr>
+            <w:r>
+              <w:rPr>
+                <w:rtl w:val="0"/>
+              </w:rPr>
+              <w:t xml:space="preserve">“Notas” é multivalorado</w:t>
+            </w:r>
+          </w:p>
+        </w:tc>
+      </w:tr>
+      <w:tr>
+        <w:trPr>
+          <w:cantSplit w:val="0"/>
+          <w:tblHeader w:val="0"/>
+        </w:trPr>
+        <w:tc>
+          <w:tcPr>
+            <w:shd w:fill="auto" w:val="clear"/>
+            <w:tcMar>
+              <w:top w:w="100.0" w:type="dxa"/>
+              <w:left w:w="100.0" w:type="dxa"/>
+              <w:bottom w:w="100.0" w:type="dxa"/>
+              <w:right w:w="100.0" w:type="dxa"/>
+            </w:tcMar>
+            <w:vAlign w:val="top"/>
+          </w:tcPr>
+          <w:p>
+            <w:pPr>
+              <w:keepNext w:val="0"/>
+              <w:keepLines w:val="0"/>
+              <w:pageBreakBefore w:val="0"/>
+              <w:widowControl w:val="0"/>
+              <w:pBdr>
+                <w:top w:space="0" w:sz="0" w:val="nil"/>
+                <w:left w:space="0" w:sz="0" w:val="nil"/>
+                <w:bottom w:space="0" w:sz="0" w:val="nil"/>
+                <w:right w:space="0" w:sz="0" w:val="nil"/>
+                <w:between w:space="0" w:sz="0" w:val="nil"/>
+              </w:pBdr>
+              <w:shd w:fill="auto" w:val="clear"/>
+              <w:spacing w:after="0" w:before="0" w:line="240" w:lineRule="auto"/>
+              <w:ind w:left="0" w:right="0" w:firstLine="0"/>
+              <w:jc w:val="center"/>
+              <w:rPr/>
+            </w:pPr>
+            <w:r>
+              <w:rPr>
+                <w:rtl w:val="0"/>
+              </w:rPr>
+              <w:t xml:space="preserve">FeedBack</w:t>
+            </w:r>
+          </w:p>
+        </w:tc>
+        <w:tc>
+          <w:tcPr>
+            <w:shd w:fill="auto" w:val="clear"/>
+            <w:tcMar>
+              <w:top w:w="100.0" w:type="dxa"/>
+              <w:left w:w="100.0" w:type="dxa"/>
+              <w:bottom w:w="100.0" w:type="dxa"/>
+              <w:right w:w="100.0" w:type="dxa"/>
+            </w:tcMar>
+            <w:vAlign w:val="top"/>
+          </w:tcPr>
+          <w:p>
+            <w:pPr>
+              <w:keepNext w:val="0"/>
+              <w:keepLines w:val="0"/>
+              <w:pageBreakBefore w:val="0"/>
+              <w:widowControl w:val="0"/>
+              <w:pBdr>
+                <w:top w:space="0" w:sz="0" w:val="nil"/>
+                <w:left w:space="0" w:sz="0" w:val="nil"/>
+                <w:bottom w:space="0" w:sz="0" w:val="nil"/>
+                <w:right w:space="0" w:sz="0" w:val="nil"/>
+                <w:between w:space="0" w:sz="0" w:val="nil"/>
+              </w:pBdr>
+              <w:shd w:fill="auto" w:val="clear"/>
+              <w:spacing w:after="0" w:before="0" w:line="240" w:lineRule="auto"/>
+              <w:ind w:left="0" w:right="0" w:firstLine="0"/>
+              <w:jc w:val="center"/>
+              <w:rPr/>
+            </w:pPr>
+            <w:r>
+              <w:rPr>
+                <w:rtl w:val="0"/>
+              </w:rPr>
+              <w:t xml:space="preserve">BCNF</w:t>
+            </w:r>
+          </w:p>
+        </w:tc>
+        <w:tc>
+          <w:tcPr>
+            <w:shd w:fill="auto" w:val="clear"/>
+            <w:tcMar>
+              <w:top w:w="100.0" w:type="dxa"/>
+              <w:left w:w="100.0" w:type="dxa"/>
+              <w:bottom w:w="100.0" w:type="dxa"/>
+              <w:right w:w="100.0" w:type="dxa"/>
+            </w:tcMar>
+            <w:vAlign w:val="top"/>
+          </w:tcPr>
+          <w:p>
+            <w:pPr>
+              <w:keepNext w:val="0"/>
+              <w:keepLines w:val="0"/>
+              <w:pageBreakBefore w:val="0"/>
+              <w:widowControl w:val="0"/>
+              <w:pBdr>
+                <w:top w:space="0" w:sz="0" w:val="nil"/>
+                <w:left w:space="0" w:sz="0" w:val="nil"/>
+                <w:bottom w:space="0" w:sz="0" w:val="nil"/>
+                <w:right w:space="0" w:sz="0" w:val="nil"/>
+                <w:between w:space="0" w:sz="0" w:val="nil"/>
+              </w:pBdr>
+              <w:shd w:fill="auto" w:val="clear"/>
+              <w:spacing w:after="0" w:before="0" w:line="240" w:lineRule="auto"/>
+              <w:ind w:left="0" w:right="0" w:firstLine="0"/>
+              <w:jc w:val="center"/>
+              <w:rPr/>
+            </w:pPr>
+            <w:r>
+              <w:rPr>
+                <w:rtl w:val="0"/>
+              </w:rPr>
+              <w:t xml:space="preserve">Chave composta sem dependência parcial ou transitiva</w:t>
+            </w:r>
+          </w:p>
+        </w:tc>
+      </w:tr>
+      <w:tr>
+        <w:trPr>
+          <w:cantSplit w:val="0"/>
+          <w:tblHeader w:val="0"/>
+        </w:trPr>
+        <w:tc>
+          <w:tcPr>
+            <w:shd w:fill="auto" w:val="clear"/>
+            <w:tcMar>
+              <w:top w:w="100.0" w:type="dxa"/>
+              <w:left w:w="100.0" w:type="dxa"/>
+              <w:bottom w:w="100.0" w:type="dxa"/>
+              <w:right w:w="100.0" w:type="dxa"/>
+            </w:tcMar>
+            <w:vAlign w:val="top"/>
+          </w:tcPr>
+          <w:p>
+            <w:pPr>
+              <w:keepNext w:val="0"/>
+              <w:keepLines w:val="0"/>
+              <w:pageBreakBefore w:val="0"/>
+              <w:widowControl w:val="0"/>
+              <w:pBdr>
+                <w:top w:space="0" w:sz="0" w:val="nil"/>
+                <w:left w:space="0" w:sz="0" w:val="nil"/>
+                <w:bottom w:space="0" w:sz="0" w:val="nil"/>
+                <w:right w:space="0" w:sz="0" w:val="nil"/>
+                <w:between w:space="0" w:sz="0" w:val="nil"/>
+              </w:pBdr>
+              <w:shd w:fill="auto" w:val="clear"/>
+              <w:spacing w:after="0" w:before="0" w:line="240" w:lineRule="auto"/>
+              <w:ind w:left="0" w:right="0" w:firstLine="0"/>
+              <w:jc w:val="center"/>
+              <w:rPr/>
+            </w:pPr>
+            <w:r>
+              <w:rPr>
+                <w:rtl w:val="0"/>
+              </w:rPr>
+              <w:t xml:space="preserve">Avaliacao</w:t>
+            </w:r>
+            <w:r>
+              <w:rPr>
+                <w:rtl w:val="0"/>
+              </w:rPr>
+            </w:r>
+          </w:p>
+        </w:tc>
+        <w:tc>
+          <w:tcPr>
+            <w:shd w:fill="auto" w:val="clear"/>
+            <w:tcMar>
+              <w:top w:w="100.0" w:type="dxa"/>
+              <w:left w:w="100.0" w:type="dxa"/>
+              <w:bottom w:w="100.0" w:type="dxa"/>
+              <w:right w:w="100.0" w:type="dxa"/>
+            </w:tcMar>
+            <w:vAlign w:val="top"/>
+          </w:tcPr>
+          <w:p>
+            <w:pPr>
+              <w:keepNext w:val="0"/>
+              <w:keepLines w:val="0"/>
+              <w:pageBreakBefore w:val="0"/>
+              <w:widowControl w:val="0"/>
+              <w:pBdr>
+                <w:top w:space="0" w:sz="0" w:val="nil"/>
+                <w:left w:space="0" w:sz="0" w:val="nil"/>
+                <w:bottom w:space="0" w:sz="0" w:val="nil"/>
+                <w:right w:space="0" w:sz="0" w:val="nil"/>
+                <w:between w:space="0" w:sz="0" w:val="nil"/>
+              </w:pBdr>
+              <w:shd w:fill="auto" w:val="clear"/>
+              <w:spacing w:after="0" w:before="0" w:line="240" w:lineRule="auto"/>
+              <w:ind w:left="0" w:right="0" w:firstLine="0"/>
+              <w:jc w:val="center"/>
+              <w:rPr/>
+            </w:pPr>
+            <w:r>
+              <w:rPr>
+                <w:rtl w:val="0"/>
+              </w:rPr>
+              <w:t xml:space="preserve">BCNF</w:t>
+            </w:r>
+          </w:p>
+        </w:tc>
+        <w:tc>
+          <w:tcPr>
+            <w:shd w:fill="auto" w:val="clear"/>
+            <w:tcMar>
+              <w:top w:w="100.0" w:type="dxa"/>
+              <w:left w:w="100.0" w:type="dxa"/>
+              <w:bottom w:w="100.0" w:type="dxa"/>
+              <w:right w:w="100.0" w:type="dxa"/>
+            </w:tcMar>
+            <w:vAlign w:val="top"/>
+          </w:tcPr>
+          <w:p>
+            <w:pPr>
+              <w:widowControl w:val="0"/>
+              <w:spacing w:line="240" w:lineRule="auto"/>
+              <w:jc w:val="center"/>
+              <w:rPr/>
+            </w:pPr>
+            <w:r>
+              <w:rPr>
+                <w:rtl w:val="0"/>
+              </w:rPr>
+              <w:t xml:space="preserve">Todos atributos dependem da chave composta</w:t>
+            </w:r>
+          </w:p>
+        </w:tc>
+      </w:tr>
+    </w:tbl>
+    <w:p>
+      <w:pPr>
+        <w:rPr/>
+      </w:pPr>
+      <w:r>
+        <w:rPr>
+          <w:rtl w:val="0"/>
+        </w:rPr>
+      </w:r>
+    </w:p>
+    <w:p>
+      <w:pPr>
+        <w:pStyle w:val="Heading3"/>
+        <w:rPr/>
+      </w:pPr>
+      <w:bookmarkStart w:colFirst="0" w:colLast="0" w:name="_32dy4bxdvxma" w:id="10"/>
+      <w:bookmarkEnd w:id="10"/>
+      <w:r>
+        <w:rPr>
+          <w:rtl w:val="0"/>
+        </w:rPr>
+        <w:t xml:space="preserve">Normalização até a BCNF</w:t>
+      </w:r>
+    </w:p>
+    <w:p>
+      <w:pPr>
+        <w:jc w:val="both"/>
+        <w:rPr/>
+      </w:pPr>
+      <w:r>
+        <w:rPr>
+          <w:b w:val="1"/>
+          <w:rtl w:val="0"/>
+        </w:rPr>
+        <w:t xml:space="preserve">Disciplina</w:t>
+      </w:r>
+      <w:r>
+        <w:rPr>
+          <w:rtl w:val="0"/>
+        </w:rPr>
+        <w:t xml:space="preserve">:</w:t>
+      </w:r>
+    </w:p>
+    <w:p>
+      <w:pPr>
+        <w:numPr>
+          <w:ilvl w:val="0"/>
+          <w:numId w:val="2"/>
+        </w:numPr>
+        <w:ind w:left="720" w:hanging="360"/>
+        <w:jc w:val="both"/>
+        <w:rPr>
+          <w:u w:val="none"/>
+        </w:rPr>
+      </w:pPr>
+      <w:r>
+        <w:rPr>
+          <w:rtl w:val="0"/>
+        </w:rPr>
+        <w:t xml:space="preserve">Problema: Atributo multivalorado “</w:t>
+      </w:r>
+      <w:r>
+        <w:rPr>
+          <w:rtl w:val="0"/>
+        </w:rPr>
+        <w:t xml:space="preserve">MaterialDidatico</w:t>
+      </w:r>
+      <w:r>
+        <w:rPr>
+          <w:rtl w:val="0"/>
+        </w:rPr>
+        <w:t xml:space="preserve">”</w:t>
+      </w:r>
+    </w:p>
+    <w:p>
+      <w:pPr>
+        <w:numPr>
+          <w:ilvl w:val="0"/>
+          <w:numId w:val="2"/>
+        </w:numPr>
+        <w:ind w:left="720" w:hanging="360"/>
+        <w:jc w:val="both"/>
+        <w:rPr>
+          <w:u w:val="none"/>
+        </w:rPr>
+      </w:pPr>
+      <w:r>
+        <w:rPr>
+          <w:rtl w:val="0"/>
+        </w:rPr>
+        <w:t xml:space="preserve">Solução: Criar uma tabela </w:t>
+      </w:r>
+      <w:r>
+        <w:rPr>
+          <w:rtl w:val="0"/>
+        </w:rPr>
+        <w:t xml:space="preserve">MaterialDidatico</w:t>
+      </w:r>
+      <w:r>
+        <w:rPr>
+          <w:rtl w:val="0"/>
+        </w:rPr>
+        <w:t xml:space="preserve"> (</w:t>
+      </w:r>
+      <w:r>
+        <w:rPr>
+          <w:u w:val="single"/>
+          <w:rtl w:val="0"/>
+        </w:rPr>
+        <w:t xml:space="preserve">CodigoDisciplina</w:t>
+      </w:r>
+      <w:r>
+        <w:rPr>
+          <w:rtl w:val="0"/>
+        </w:rPr>
+        <w:t xml:space="preserve">, </w:t>
+      </w:r>
+      <w:r>
+        <w:rPr>
+          <w:u w:val="single"/>
+          <w:rtl w:val="0"/>
+        </w:rPr>
+        <w:t xml:space="preserve">Materia</w:t>
+      </w:r>
+      <w:r>
+        <w:rPr>
+          <w:u w:val="single"/>
+          <w:rtl w:val="0"/>
+        </w:rPr>
+        <w:t xml:space="preserve">l</w:t>
+      </w:r>
+      <w:r>
+        <w:rPr>
+          <w:rtl w:val="0"/>
+        </w:rPr>
+        <w:t xml:space="preserve">)</w:t>
+      </w:r>
+    </w:p>
+    <w:p>
+      <w:pPr>
+        <w:ind w:left="720" w:firstLine="0"/>
+        <w:jc w:val="both"/>
+        <w:rPr/>
+      </w:pPr>
+      <w:r>
+        <w:rPr>
+          <w:rtl w:val="0"/>
+        </w:rPr>
+      </w:r>
+    </w:p>
+    <w:p>
+      <w:pPr>
+        <w:jc w:val="both"/>
+        <w:rPr/>
+      </w:pPr>
+      <w:r>
+        <w:rPr>
+          <w:b w:val="1"/>
+          <w:rtl w:val="0"/>
+        </w:rPr>
+        <w:t xml:space="preserve">Departamento</w:t>
+      </w:r>
+      <w:r>
+        <w:rPr>
+          <w:rtl w:val="0"/>
+        </w:rPr>
+        <w:t xml:space="preserve">:</w:t>
+      </w:r>
+    </w:p>
+    <w:p>
+      <w:pPr>
+        <w:numPr>
+          <w:ilvl w:val="0"/>
+          <w:numId w:val="3"/>
+        </w:numPr>
+        <w:ind w:left="720" w:hanging="360"/>
+        <w:jc w:val="both"/>
+      </w:pPr>
+      <w:r>
+        <w:rPr>
+          <w:rtl w:val="0"/>
+        </w:rPr>
+        <w:t xml:space="preserve">Problema: Atributo “NomeDepartamento” depende apenas de “</w:t>
+      </w:r>
+      <w:r>
+        <w:rPr>
+          <w:rtl w:val="0"/>
+        </w:rPr>
+        <w:t xml:space="preserve">SiglaDepartamento</w:t>
+      </w:r>
+      <w:r>
+        <w:rPr>
+          <w:rtl w:val="0"/>
+        </w:rPr>
+        <w:t xml:space="preserve">”</w:t>
+      </w:r>
+    </w:p>
+    <w:p>
+      <w:pPr>
+        <w:numPr>
+          <w:ilvl w:val="0"/>
+          <w:numId w:val="3"/>
+        </w:numPr>
+        <w:ind w:left="720" w:hanging="360"/>
+        <w:jc w:val="both"/>
+      </w:pPr>
+      <w:r>
+        <w:rPr>
+          <w:rtl w:val="0"/>
+        </w:rPr>
+        <w:t xml:space="preserve">Solução: Separar em duas tabelas, uma sendo: Departamento(</w:t>
+      </w:r>
+      <w:r>
+        <w:rPr>
+          <w:rtl w:val="0"/>
+        </w:rPr>
+        <w:t xml:space="preserve">SiglaDepartamento</w:t>
+      </w:r>
+      <w:r>
+        <w:rPr>
+          <w:rtl w:val="0"/>
+        </w:rPr>
+        <w:t xml:space="preserve">, NomeDepartamento); outra sendo: </w:t>
+      </w:r>
+      <w:r>
+        <w:rPr>
+          <w:rtl w:val="0"/>
+        </w:rPr>
+        <w:t xml:space="preserve">ChefiaDepartamento</w:t>
+      </w:r>
+      <w:r>
+        <w:rPr>
+          <w:rtl w:val="0"/>
+        </w:rPr>
+        <w:t xml:space="preserve">(</w:t>
+      </w:r>
+      <w:r>
+        <w:rPr>
+          <w:rtl w:val="0"/>
+        </w:rPr>
+        <w:t xml:space="preserve">SiglaDepartamento</w:t>
+      </w:r>
+      <w:r>
+        <w:rPr>
+          <w:rtl w:val="0"/>
+        </w:rPr>
+        <w:t xml:space="preserve">, CPFProfessor)</w:t>
+      </w:r>
+    </w:p>
+    <w:p>
+      <w:pPr>
+        <w:ind w:left="720" w:firstLine="0"/>
+        <w:jc w:val="both"/>
+        <w:rPr/>
+      </w:pPr>
+      <w:r>
+        <w:rPr>
+          <w:rtl w:val="0"/>
+        </w:rPr>
+      </w:r>
+    </w:p>
+    <w:p>
+      <w:pPr>
+        <w:ind w:left="0" w:firstLine="0"/>
+        <w:jc w:val="both"/>
+        <w:rPr/>
+      </w:pPr>
+      <w:r>
+        <w:rPr>
+          <w:b w:val="1"/>
+          <w:rtl w:val="0"/>
+        </w:rPr>
+        <w:t xml:space="preserve">Funcionario</w:t>
+      </w:r>
+      <w:r>
+        <w:rPr>
+          <w:rtl w:val="0"/>
+        </w:rPr>
+        <w:t xml:space="preserve">:</w:t>
+      </w:r>
+    </w:p>
+    <w:p>
+      <w:pPr>
+        <w:numPr>
+          <w:ilvl w:val="0"/>
+          <w:numId w:val="2"/>
+        </w:numPr>
+        <w:ind w:left="720" w:hanging="360"/>
+        <w:jc w:val="both"/>
+      </w:pPr>
+      <w:r>
+        <w:rPr>
+          <w:rtl w:val="0"/>
+        </w:rPr>
+        <w:t xml:space="preserve">Problema: Atributo multivalorado “</w:t>
+      </w:r>
+      <w:r>
+        <w:rPr>
+          <w:rtl w:val="0"/>
+        </w:rPr>
+        <w:t xml:space="preserve">Operacao</w:t>
+      </w:r>
+      <w:r>
+        <w:rPr>
+          <w:rtl w:val="0"/>
+        </w:rPr>
+        <w:t xml:space="preserve">”</w:t>
+      </w:r>
+    </w:p>
+    <w:p>
+      <w:pPr>
+        <w:numPr>
+          <w:ilvl w:val="0"/>
+          <w:numId w:val="2"/>
+        </w:numPr>
+        <w:ind w:left="720" w:hanging="360"/>
+        <w:jc w:val="both"/>
+      </w:pPr>
+      <w:r>
+        <w:rPr>
+          <w:rtl w:val="0"/>
+        </w:rPr>
+        <w:t xml:space="preserve">Solução: Criar uma tabela </w:t>
+      </w:r>
+      <w:r>
+        <w:rPr>
+          <w:rtl w:val="0"/>
+        </w:rPr>
+        <w:t xml:space="preserve">OperacaoFuncionario</w:t>
+      </w:r>
+      <w:r>
+        <w:rPr>
+          <w:rtl w:val="0"/>
+        </w:rPr>
+        <w:t xml:space="preserve">(</w:t>
+      </w:r>
+      <w:r>
+        <w:rPr>
+          <w:rtl w:val="0"/>
+        </w:rPr>
+        <w:t xml:space="preserve">CPFUsuario</w:t>
+      </w:r>
+      <w:r>
+        <w:rPr>
+          <w:rtl w:val="0"/>
+        </w:rPr>
+        <w:t xml:space="preserve">, </w:t>
+      </w:r>
+      <w:r>
+        <w:rPr>
+          <w:rtl w:val="0"/>
+        </w:rPr>
+        <w:t xml:space="preserve">Operacao</w:t>
+      </w:r>
+      <w:r>
+        <w:rPr>
+          <w:rtl w:val="0"/>
+        </w:rPr>
+        <w:t xml:space="preserve">).</w:t>
+      </w:r>
+    </w:p>
+    <w:p>
+      <w:pPr>
+        <w:ind w:left="720" w:firstLine="0"/>
+        <w:jc w:val="both"/>
+        <w:rPr/>
+      </w:pPr>
+      <w:r>
+        <w:rPr>
+          <w:rtl w:val="0"/>
+        </w:rPr>
+      </w:r>
+    </w:p>
+    <w:p>
+      <w:pPr>
+        <w:ind w:left="0" w:firstLine="0"/>
+        <w:jc w:val="both"/>
+        <w:rPr/>
+      </w:pPr>
+      <w:r>
+        <w:rPr>
+          <w:b w:val="1"/>
+          <w:rtl w:val="0"/>
+        </w:rPr>
+        <w:t xml:space="preserve">Regras</w:t>
+      </w:r>
+      <w:r>
+        <w:rPr>
+          <w:rtl w:val="0"/>
+        </w:rPr>
+        <w:t xml:space="preserve">:</w:t>
+      </w:r>
+    </w:p>
+    <w:p>
+      <w:pPr>
+        <w:numPr>
+          <w:ilvl w:val="0"/>
+          <w:numId w:val="2"/>
+        </w:numPr>
+        <w:ind w:left="720" w:hanging="360"/>
+        <w:jc w:val="both"/>
+      </w:pPr>
+      <w:r>
+        <w:rPr>
+          <w:rtl w:val="0"/>
+        </w:rPr>
+        <w:t xml:space="preserve">Problema: Atributo multivalorado “Infraestrutura”</w:t>
+      </w:r>
+    </w:p>
+    <w:p>
+      <w:pPr>
+        <w:numPr>
+          <w:ilvl w:val="0"/>
+          <w:numId w:val="2"/>
+        </w:numPr>
+        <w:ind w:left="720" w:hanging="360"/>
+        <w:jc w:val="both"/>
+      </w:pPr>
+      <w:r>
+        <w:rPr>
+          <w:rtl w:val="0"/>
+        </w:rPr>
+        <w:t xml:space="preserve">Solução: Criar uma tabela </w:t>
+      </w:r>
+      <w:r>
+        <w:rPr>
+          <w:rtl w:val="0"/>
+        </w:rPr>
+        <w:t xml:space="preserve">InfraestruturaRegra</w:t>
+      </w:r>
+      <w:r>
+        <w:rPr>
+          <w:rtl w:val="0"/>
+        </w:rPr>
+        <w:t xml:space="preserve">(</w:t>
+      </w:r>
+      <w:r>
+        <w:rPr>
+          <w:rtl w:val="0"/>
+        </w:rPr>
+        <w:t xml:space="preserve">CodigoRegra</w:t>
+      </w:r>
+      <w:r>
+        <w:rPr>
+          <w:rtl w:val="0"/>
+        </w:rPr>
+        <w:t xml:space="preserve">, Recurso)</w:t>
+      </w:r>
+    </w:p>
+    <w:p>
+      <w:pPr>
+        <w:ind w:left="720" w:firstLine="0"/>
+        <w:jc w:val="both"/>
+        <w:rPr/>
+      </w:pPr>
+      <w:r>
+        <w:rPr>
+          <w:rtl w:val="0"/>
+        </w:rPr>
+      </w:r>
+    </w:p>
+    <w:p>
+      <w:pPr>
+        <w:ind w:left="0" w:firstLine="0"/>
+        <w:jc w:val="both"/>
+        <w:rPr/>
+      </w:pPr>
+      <w:r>
+        <w:rPr>
+          <w:b w:val="1"/>
+          <w:rtl w:val="0"/>
+        </w:rPr>
+        <w:t xml:space="preserve">Inscricao</w:t>
+      </w:r>
+      <w:r>
+        <w:rPr>
+          <w:rtl w:val="0"/>
+        </w:rPr>
+        <w:t xml:space="preserve">:</w:t>
+      </w:r>
+    </w:p>
+    <w:p>
+      <w:pPr>
+        <w:numPr>
+          <w:ilvl w:val="0"/>
+          <w:numId w:val="2"/>
+        </w:numPr>
+        <w:ind w:left="720" w:hanging="360"/>
+        <w:jc w:val="both"/>
+      </w:pPr>
+      <w:r>
+        <w:rPr>
+          <w:rtl w:val="0"/>
+        </w:rPr>
+        <w:t xml:space="preserve">Problema: Atributo multivalorado “Notas”</w:t>
+      </w:r>
+    </w:p>
+    <w:p>
+      <w:pPr>
+        <w:numPr>
+          <w:ilvl w:val="0"/>
+          <w:numId w:val="2"/>
+        </w:numPr>
+        <w:ind w:left="720" w:hanging="360"/>
+        <w:jc w:val="both"/>
+      </w:pPr>
+      <w:r>
+        <w:rPr>
+          <w:rtl w:val="0"/>
+        </w:rPr>
+        <w:t xml:space="preserve">Solução:  Criar uma tabela </w:t>
+      </w:r>
+      <w:r>
+        <w:rPr>
+          <w:rtl w:val="0"/>
+        </w:rPr>
+        <w:t xml:space="preserve">NotasInscricao</w:t>
+      </w:r>
+      <w:r>
+        <w:rPr>
+          <w:rtl w:val="0"/>
+        </w:rPr>
+        <w:t xml:space="preserve">(</w:t>
+      </w:r>
+      <w:r>
+        <w:rPr>
+          <w:rtl w:val="0"/>
+        </w:rPr>
+        <w:t xml:space="preserve">DataInscricao</w:t>
+      </w:r>
+      <w:r>
+        <w:rPr>
+          <w:rtl w:val="0"/>
+        </w:rPr>
+        <w:t xml:space="preserve">, </w:t>
+      </w:r>
+      <w:r>
+        <w:rPr>
+          <w:rtl w:val="0"/>
+        </w:rPr>
+        <w:t xml:space="preserve">CPFAluno</w:t>
+      </w:r>
+      <w:r>
+        <w:rPr>
+          <w:rtl w:val="0"/>
+        </w:rPr>
+        <w:t xml:space="preserve">, CPFProfessor, DiaAula, HoraAula, </w:t>
+      </w:r>
+      <w:r>
+        <w:rPr>
+          <w:rtl w:val="0"/>
+        </w:rPr>
+        <w:t xml:space="preserve">SalaAula</w:t>
+      </w:r>
+      <w:r>
+        <w:rPr>
+          <w:rtl w:val="0"/>
+        </w:rPr>
+        <w:t xml:space="preserve">, </w:t>
+      </w:r>
+      <w:r>
+        <w:rPr>
+          <w:rtl w:val="0"/>
+        </w:rPr>
+        <w:t xml:space="preserve">CodigoDisciplina</w:t>
+      </w:r>
+      <w:r>
+        <w:rPr>
+          <w:rtl w:val="0"/>
+        </w:rPr>
+        <w:t xml:space="preserve">, Nota).</w:t>
+      </w:r>
+    </w:p>
+    <w:p>
+      <w:pPr>
+        <w:jc w:val="both"/>
+        <w:rPr/>
+      </w:pPr>
+      <w:r>
+        <w:rPr>
+          <w:rtl w:val="0"/>
+        </w:rPr>
+      </w:r>
+    </w:p>
+    <w:p>
+      <w:pPr>
+        <w:jc w:val="both"/>
+        <w:rPr/>
+      </w:pPr>
+      <w:r>
+        <w:rPr>
+          <w:rtl w:val="0"/>
+        </w:rPr>
+        <w:t xml:space="preserve">Com isso em mente, temos o novo esquema relacional com todos na BCNF:</w:t>
+      </w:r>
+    </w:p>
+    <w:p>
+      <w:pPr>
+        <w:jc w:val="both"/>
+        <w:rPr/>
+      </w:pPr>
+      <w:r>
+        <w:rPr>
+          <w:rtl w:val="0"/>
+        </w:rPr>
+      </w:r>
+    </w:p>
+    <w:p>
+      <w:pPr>
+        <w:jc w:val="both"/>
+        <w:rPr/>
+      </w:pPr>
+      <w:r>
+        <w:rPr/>
+        <w:drawing>
+          <wp:inline distB="114300" distT="114300" distL="114300" distR="114300">
+            <wp:extent cx="6567083" cy="2890600"/>
+            <wp:effectExtent b="0" l="0" r="0" t="0"/>
+            <wp:docPr id="3" name="image3.jpg"/>
+            <a:graphic>
+              <a:graphicData uri="http://schemas.openxmlformats.org/drawingml/2006/picture">
+                <pic:pic>
+                  <pic:nvPicPr>
+                    <pic:cNvPr id="0" name="image3.jpg"/>
+                    <pic:cNvPicPr preferRelativeResize="0"/>
+                  </pic:nvPicPr>
+                  <pic:blipFill>
+                    <a:blip r:embed="rId9"/>
+                    <a:srcRect b="0" l="0" r="0" t="0"/>
+                    <a:stretch>
+                      <a:fillRect/>
+                    </a:stretch>
+                  </pic:blipFill>
+                  <pic:spPr>
+                    <a:xfrm>
+                      <a:off x="0" y="0"/>
+                      <a:ext cx="6567083" cy="2890600"/>
+                    </a:xfrm>
+                    <a:prstGeom prst="rect"/>
+                    <a:ln/>
+                  </pic:spPr>
+                </pic:pic>
+              </a:graphicData>
+            </a:graphic>
+          </wp:inline>
+        </w:drawing>
+      </w:r>
+      <w:r>
+        <w:rPr>
+          <w:rtl w:val="0"/>
+        </w:rPr>
+      </w:r>
+    </w:p>
+    <w:p>
+      <w:pPr>
+        <w:ind w:left="720" w:firstLine="0"/>
         <w:rPr/>
       </w:pPr>
       <w:r>
@@ -2274,8 +5845,8 @@
           <w:b w:val="1"/>
         </w:rPr>
       </w:pPr>
-      <w:bookmarkStart w:colFirst="0" w:colLast="0" w:name="_rim9qg4jj536" w:id="9"/>
-      <w:bookmarkEnd w:id="9"/>
+      <w:bookmarkStart w:colFirst="0" w:colLast="0" w:name="_rim9qg4jj536" w:id="11"/>
+      <w:bookmarkEnd w:id="11"/>
       <w:r>
         <w:rPr>
           <w:rtl w:val="0"/>
@@ -2291,10 +5862,11 @@
     <w:p>
       <w:pPr>
         <w:pStyle w:val="Heading3"/>
-        <w:rPr/>
-      </w:pPr>
-      <w:bookmarkStart w:colFirst="0" w:colLast="0" w:name="_21l7h28zgq7j" w:id="10"/>
-      <w:bookmarkEnd w:id="10"/>
+        <w:jc w:val="both"/>
+        <w:rPr/>
+      </w:pPr>
+      <w:bookmarkStart w:colFirst="0" w:colLast="0" w:name="_21l7h28zgq7j" w:id="12"/>
+      <w:bookmarkEnd w:id="12"/>
       <w:r>
         <w:rPr>
           <w:rtl w:val="0"/>
@@ -2304,17 +5876,31 @@
     </w:p>
     <w:p>
       <w:pPr>
-        <w:rPr/>
-      </w:pPr>
-      <w:r>
-        <w:rPr>
-          <w:rtl w:val="0"/>
-        </w:rPr>
-        <w:t xml:space="preserve">Aplicado em: Disciplina(NomeDisciplina)</w:t>
-      </w:r>
-    </w:p>
-    <w:p>
-      <w:pPr>
+        <w:jc w:val="both"/>
+        <w:rPr/>
+      </w:pPr>
+      <w:r>
+        <w:rPr>
+          <w:rtl w:val="0"/>
+        </w:rPr>
+        <w:t xml:space="preserve">Aplicado em: Disciplina(</w:t>
+      </w:r>
+      <w:r>
+        <w:rPr>
+          <w:rtl w:val="0"/>
+        </w:rPr>
+        <w:t xml:space="preserve">NomeDisciplina</w:t>
+      </w:r>
+      <w:r>
+        <w:rPr>
+          <w:rtl w:val="0"/>
+        </w:rPr>
+        <w:t xml:space="preserve">)</w:t>
+      </w:r>
+    </w:p>
+    <w:p>
+      <w:pPr>
+        <w:jc w:val="both"/>
         <w:rPr/>
       </w:pPr>
       <w:r>
@@ -2326,6 +5912,7 @@
     <w:p>
       <w:pPr>
         <w:ind w:firstLine="720"/>
+        <w:jc w:val="both"/>
         <w:rPr/>
       </w:pPr>
       <w:r>
@@ -2350,24 +5937,26 @@
     </w:p>
     <w:p>
       <w:pPr>
-        <w:rPr/>
-      </w:pPr>
-      <w:r>
-        <w:rPr>
-          <w:rtl w:val="0"/>
-        </w:rPr>
-        <w:t xml:space="preserve">Resultado Antes do index:</w:t>
+        <w:jc w:val="both"/>
+        <w:rPr/>
+      </w:pPr>
+      <w:r>
+        <w:rPr>
+          <w:rtl w:val="0"/>
+        </w:rPr>
+        <w:t xml:space="preserve">Resultado Antes do index: 0.162 ms</w:t>
         <w:br w:type="textWrapping"/>
-        <w:t xml:space="preserve">Resultado Depois do Index:</w:t>
+        <w:t xml:space="preserve">Resultado Depois do Index: 0.065 ms</w:t>
       </w:r>
     </w:p>
     <w:p>
       <w:pPr>
         <w:pStyle w:val="Heading3"/>
-        <w:rPr/>
-      </w:pPr>
-      <w:bookmarkStart w:colFirst="0" w:colLast="0" w:name="_b9jczs4cyeg" w:id="11"/>
-      <w:bookmarkEnd w:id="11"/>
+        <w:jc w:val="both"/>
+        <w:rPr/>
+      </w:pPr>
+      <w:bookmarkStart w:colFirst="0" w:colLast="0" w:name="_b9jczs4cyeg" w:id="13"/>
+      <w:bookmarkEnd w:id="13"/>
       <w:r>
         <w:rPr>
           <w:rtl w:val="0"/>
@@ -2377,17 +5966,31 @@
     </w:p>
     <w:p>
       <w:pPr>
-        <w:rPr/>
-      </w:pPr>
-      <w:r>
-        <w:rPr>
-          <w:rtl w:val="0"/>
-        </w:rPr>
-        <w:t xml:space="preserve">Aplicado em: Aluno(CPFUsuario)</w:t>
-      </w:r>
-    </w:p>
-    <w:p>
-      <w:pPr>
+        <w:jc w:val="both"/>
+        <w:rPr/>
+      </w:pPr>
+      <w:r>
+        <w:rPr>
+          <w:rtl w:val="0"/>
+        </w:rPr>
+        <w:t xml:space="preserve">Aplicado em: Aluno(</w:t>
+      </w:r>
+      <w:r>
+        <w:rPr>
+          <w:rtl w:val="0"/>
+        </w:rPr>
+        <w:t xml:space="preserve">CPFUsuario</w:t>
+      </w:r>
+      <w:r>
+        <w:rPr>
+          <w:rtl w:val="0"/>
+        </w:rPr>
+        <w:t xml:space="preserve">)</w:t>
+      </w:r>
+    </w:p>
+    <w:p>
+      <w:pPr>
+        <w:jc w:val="both"/>
         <w:rPr/>
       </w:pPr>
       <w:r>
@@ -2399,6 +6002,7 @@
     <w:p>
       <w:pPr>
         <w:ind w:firstLine="720"/>
+        <w:jc w:val="both"/>
         <w:rPr/>
       </w:pPr>
       <w:r>
@@ -2418,29 +6022,31 @@
         <w:rPr>
           <w:rtl w:val="0"/>
         </w:rPr>
-        <w:t xml:space="preserve">, especialmente em colunas com chaves primárias ou foreign keys. Aqui, vamos usar explicitamente o tipo HASH. Hash indexes não são úteis para ordenações ou ranges, mas otimizam bem igualdade pura.</w:t>
-      </w:r>
-    </w:p>
-    <w:p>
-      <w:pPr>
-        <w:rPr/>
-      </w:pPr>
-      <w:r>
-        <w:rPr>
-          <w:rtl w:val="0"/>
-        </w:rPr>
-        <w:t xml:space="preserve">Resultado Antes do index:</w:t>
+        <w:t xml:space="preserve">, especialmente em colunas com chaves primárias ou foreign keys. Aqui, vamos usar explicitamente o tipo HASH. Hash indexes não são úteis para ordenações ou ranges, mas otimizam bem a igualdade pura.</w:t>
+      </w:r>
+    </w:p>
+    <w:p>
+      <w:pPr>
+        <w:jc w:val="both"/>
+        <w:rPr/>
+      </w:pPr>
+      <w:r>
+        <w:rPr>
+          <w:rtl w:val="0"/>
+        </w:rPr>
+        <w:t xml:space="preserve">Resultado Antes do index: 0.042 ms</w:t>
         <w:br w:type="textWrapping"/>
-        <w:t xml:space="preserve">Resultado Depois do Index:</w:t>
+        <w:t xml:space="preserve">Resultado Depois do Index: 0.030 ms</w:t>
       </w:r>
     </w:p>
     <w:p>
       <w:pPr>
         <w:pStyle w:val="Heading3"/>
-        <w:rPr/>
-      </w:pPr>
-      <w:bookmarkStart w:colFirst="0" w:colLast="0" w:name="_5qumz8h5ytba" w:id="12"/>
-      <w:bookmarkEnd w:id="12"/>
+        <w:jc w:val="both"/>
+        <w:rPr/>
+      </w:pPr>
+      <w:bookmarkStart w:colFirst="0" w:colLast="0" w:name="_5qumz8h5ytba" w:id="14"/>
+      <w:bookmarkEnd w:id="14"/>
       <w:r>
         <w:rPr>
           <w:rtl w:val="0"/>
@@ -2450,17 +6056,31 @@
     </w:p>
     <w:p>
       <w:pPr>
-        <w:rPr/>
-      </w:pPr>
-      <w:r>
-        <w:rPr>
-          <w:rtl w:val="0"/>
-        </w:rPr>
-        <w:t xml:space="preserve">Aplicado em: OfertaDisciplina(Dia, Hora)</w:t>
-      </w:r>
-    </w:p>
-    <w:p>
-      <w:pPr>
+        <w:jc w:val="both"/>
+        <w:rPr/>
+      </w:pPr>
+      <w:r>
+        <w:rPr>
+          <w:rtl w:val="0"/>
+        </w:rPr>
+        <w:t xml:space="preserve">Aplicado em: </w:t>
+      </w:r>
+      <w:r>
+        <w:rPr>
+          <w:rtl w:val="0"/>
+        </w:rPr>
+        <w:t xml:space="preserve">OfertaDisciplina</w:t>
+      </w:r>
+      <w:r>
+        <w:rPr>
+          <w:rtl w:val="0"/>
+        </w:rPr>
+        <w:t xml:space="preserve">(Dia, Hora)</w:t>
+      </w:r>
+    </w:p>
+    <w:p>
+      <w:pPr>
+        <w:jc w:val="both"/>
         <w:rPr/>
       </w:pPr>
       <w:r>
@@ -2472,6 +6092,7 @@
     <w:p>
       <w:pPr>
         <w:ind w:firstLine="720"/>
+        <w:jc w:val="both"/>
         <w:rPr/>
       </w:pPr>
       <w:r>
@@ -2496,6 +6117,7 @@
     </w:p>
     <w:p>
       <w:pPr>
+        <w:jc w:val="both"/>
         <w:rPr/>
       </w:pPr>
       <w:r>
@@ -2520,19 +6142,21 @@
     </w:p>
     <w:p>
       <w:pPr>
-        <w:rPr/>
-      </w:pPr>
-      <w:r>
-        <w:rPr>
-          <w:rtl w:val="0"/>
-        </w:rPr>
-        <w:t xml:space="preserve">Resultado Antes do index:</w:t>
+        <w:jc w:val="both"/>
+        <w:rPr/>
+      </w:pPr>
+      <w:r>
+        <w:rPr>
+          <w:rtl w:val="0"/>
+        </w:rPr>
+        <w:t xml:space="preserve">Resultado Antes do index: 0.039 ms</w:t>
         <w:br w:type="textWrapping"/>
-        <w:t xml:space="preserve">Resultado Depois do Index:</w:t>
-      </w:r>
-    </w:p>
-    <w:p>
-      <w:pPr>
+        <w:t xml:space="preserve">Resultado Depois do Index: 0.029 ms</w:t>
+      </w:r>
+    </w:p>
+    <w:p>
+      <w:pPr>
+        <w:jc w:val="both"/>
         <w:rPr/>
       </w:pPr>
       <w:r>
@@ -2544,11 +6168,11 @@
     <w:p>
       <w:pPr>
         <w:pStyle w:val="Heading2"/>
-        <w:jc w:val="center"/>
-        <w:rPr/>
-      </w:pPr>
-      <w:bookmarkStart w:colFirst="0" w:colLast="0" w:name="_45n7ifd82a46" w:id="13"/>
-      <w:bookmarkEnd w:id="13"/>
+        <w:jc w:val="both"/>
+        <w:rPr/>
+      </w:pPr>
+      <w:bookmarkStart w:colFirst="0" w:colLast="0" w:name="_45n7ifd82a46" w:id="15"/>
+      <w:bookmarkEnd w:id="15"/>
       <w:r>
         <w:rPr>
           <w:rtl w:val="0"/>
@@ -2558,6 +6182,7 @@
     </w:p>
     <w:p>
       <w:pPr>
+        <w:jc w:val="both"/>
         <w:rPr/>
       </w:pPr>
       <w:r>
@@ -2611,6 +6236,7 @@
       <w:pPr>
         <w:spacing w:after="240" w:before="240" w:lineRule="auto"/>
         <w:ind w:firstLine="720"/>
+        <w:jc w:val="both"/>
         <w:rPr/>
       </w:pPr>
       <w:r>
@@ -2624,6 +6250,7 @@
       <w:pPr>
         <w:spacing w:after="240" w:before="240" w:lineRule="auto"/>
         <w:ind w:firstLine="720"/>
+        <w:jc w:val="both"/>
         <w:rPr/>
       </w:pPr>
       <w:r>
@@ -2662,6 +6289,7 @@
     <w:p>
       <w:pPr>
         <w:spacing w:after="240" w:before="240" w:lineRule="auto"/>
+        <w:jc w:val="both"/>
         <w:rPr/>
       </w:pPr>
       <w:r>
@@ -2673,6 +6301,7 @@
     <w:p>
       <w:pPr>
         <w:spacing w:after="240" w:before="240" w:lineRule="auto"/>
+        <w:jc w:val="both"/>
         <w:rPr/>
       </w:pPr>
       <w:r>
@@ -2723,8 +6352,8 @@
         <w:jc w:val="center"/>
         <w:rPr/>
       </w:pPr>
-      <w:bookmarkStart w:colFirst="0" w:colLast="0" w:name="_tfijptwrp0ph" w:id="14"/>
-      <w:bookmarkEnd w:id="14"/>
+      <w:bookmarkStart w:colFirst="0" w:colLast="0" w:name="_tfijptwrp0ph" w:id="16"/>
+      <w:bookmarkEnd w:id="16"/>
       <w:r>
         <w:rPr>
           <w:rtl w:val="0"/>
@@ -2737,8 +6366,8 @@
         <w:pStyle w:val="Heading3"/>
         <w:rPr/>
       </w:pPr>
-      <w:bookmarkStart w:colFirst="0" w:colLast="0" w:name="_hk8mnrddu72q" w:id="15"/>
-      <w:bookmarkEnd w:id="15"/>
+      <w:bookmarkStart w:colFirst="0" w:colLast="0" w:name="_hk8mnrddu72q" w:id="17"/>
+      <w:bookmarkEnd w:id="17"/>
       <w:r>
         <w:rPr>
           <w:rtl w:val="0"/>
@@ -2756,7 +6385,7 @@
         </w:rPr>
         <w:tab/>
       </w:r>
-      <w:hyperlink r:id="rId9">
+      <w:hyperlink r:id="rId10">
         <w:r>
           <w:rPr>
             <w:color w:val="1155cc"/>
@@ -2779,8 +6408,8 @@
         <w:pStyle w:val="Heading3"/>
         <w:rPr/>
       </w:pPr>
-      <w:bookmarkStart w:colFirst="0" w:colLast="0" w:name="_65k7m1a6gob2" w:id="16"/>
-      <w:bookmarkEnd w:id="16"/>
+      <w:bookmarkStart w:colFirst="0" w:colLast="0" w:name="_65k7m1a6gob2" w:id="18"/>
+      <w:bookmarkEnd w:id="18"/>
       <w:r>
         <w:rPr>
           <w:rtl w:val="0"/>
@@ -3117,8 +6746,234 @@
       </w:rPr>
     </w:lvl>
   </w:abstractNum>
+  <w:abstractNum w:abstractNumId="2">
+    <w:lvl w:ilvl="0">
+      <w:start w:val="1"/>
+      <w:numFmt w:val="bullet"/>
+      <w:lvlText w:val="●"/>
+      <w:lvlJc w:val="left"/>
+      <w:pPr>
+        <w:ind w:left="720" w:hanging="360"/>
+      </w:pPr>
+      <w:rPr>
+        <w:u w:val="none"/>
+      </w:rPr>
+    </w:lvl>
+    <w:lvl w:ilvl="1">
+      <w:start w:val="1"/>
+      <w:numFmt w:val="bullet"/>
+      <w:lvlText w:val="○"/>
+      <w:lvlJc w:val="left"/>
+      <w:pPr>
+        <w:ind w:left="1440" w:hanging="360"/>
+      </w:pPr>
+      <w:rPr>
+        <w:u w:val="none"/>
+      </w:rPr>
+    </w:lvl>
+    <w:lvl w:ilvl="2">
+      <w:start w:val="1"/>
+      <w:numFmt w:val="bullet"/>
+      <w:lvlText w:val="■"/>
+      <w:lvlJc w:val="left"/>
+      <w:pPr>
+        <w:ind w:left="2160" w:hanging="360"/>
+      </w:pPr>
+      <w:rPr>
+        <w:u w:val="none"/>
+      </w:rPr>
+    </w:lvl>
+    <w:lvl w:ilvl="3">
+      <w:start w:val="1"/>
+      <w:numFmt w:val="bullet"/>
+      <w:lvlText w:val="●"/>
+      <w:lvlJc w:val="left"/>
+      <w:pPr>
+        <w:ind w:left="2880" w:hanging="360"/>
+      </w:pPr>
+      <w:rPr>
+        <w:u w:val="none"/>
+      </w:rPr>
+    </w:lvl>
+    <w:lvl w:ilvl="4">
+      <w:start w:val="1"/>
+      <w:numFmt w:val="bullet"/>
+      <w:lvlText w:val="○"/>
+      <w:lvlJc w:val="left"/>
+      <w:pPr>
+        <w:ind w:left="3600" w:hanging="360"/>
+      </w:pPr>
+      <w:rPr>
+        <w:u w:val="none"/>
+      </w:rPr>
+    </w:lvl>
+    <w:lvl w:ilvl="5">
+      <w:start w:val="1"/>
+      <w:numFmt w:val="bullet"/>
+      <w:lvlText w:val="■"/>
+      <w:lvlJc w:val="left"/>
+      <w:pPr>
+        <w:ind w:left="4320" w:hanging="360"/>
+      </w:pPr>
+      <w:rPr>
+        <w:u w:val="none"/>
+      </w:rPr>
+    </w:lvl>
+    <w:lvl w:ilvl="6">
+      <w:start w:val="1"/>
+      <w:numFmt w:val="bullet"/>
+      <w:lvlText w:val="●"/>
+      <w:lvlJc w:val="left"/>
+      <w:pPr>
+        <w:ind w:left="5040" w:hanging="360"/>
+      </w:pPr>
+      <w:rPr>
+        <w:u w:val="none"/>
+      </w:rPr>
+    </w:lvl>
+    <w:lvl w:ilvl="7">
+      <w:start w:val="1"/>
+      <w:numFmt w:val="bullet"/>
+      <w:lvlText w:val="○"/>
+      <w:lvlJc w:val="left"/>
+      <w:pPr>
+        <w:ind w:left="5760" w:hanging="360"/>
+      </w:pPr>
+      <w:rPr>
+        <w:u w:val="none"/>
+      </w:rPr>
+    </w:lvl>
+    <w:lvl w:ilvl="8">
+      <w:start w:val="1"/>
+      <w:numFmt w:val="bullet"/>
+      <w:lvlText w:val="■"/>
+      <w:lvlJc w:val="left"/>
+      <w:pPr>
+        <w:ind w:left="6480" w:hanging="360"/>
+      </w:pPr>
+      <w:rPr>
+        <w:u w:val="none"/>
+      </w:rPr>
+    </w:lvl>
+  </w:abstractNum>
+  <w:abstractNum w:abstractNumId="3">
+    <w:lvl w:ilvl="0">
+      <w:start w:val="1"/>
+      <w:numFmt w:val="bullet"/>
+      <w:lvlText w:val="●"/>
+      <w:lvlJc w:val="left"/>
+      <w:pPr>
+        <w:ind w:left="720" w:hanging="360"/>
+      </w:pPr>
+      <w:rPr>
+        <w:u w:val="none"/>
+      </w:rPr>
+    </w:lvl>
+    <w:lvl w:ilvl="1">
+      <w:start w:val="1"/>
+      <w:numFmt w:val="bullet"/>
+      <w:lvlText w:val="○"/>
+      <w:lvlJc w:val="left"/>
+      <w:pPr>
+        <w:ind w:left="1440" w:hanging="360"/>
+      </w:pPr>
+      <w:rPr>
+        <w:u w:val="none"/>
+      </w:rPr>
+    </w:lvl>
+    <w:lvl w:ilvl="2">
+      <w:start w:val="1"/>
+      <w:numFmt w:val="bullet"/>
+      <w:lvlText w:val="■"/>
+      <w:lvlJc w:val="left"/>
+      <w:pPr>
+        <w:ind w:left="2160" w:hanging="360"/>
+      </w:pPr>
+      <w:rPr>
+        <w:u w:val="none"/>
+      </w:rPr>
+    </w:lvl>
+    <w:lvl w:ilvl="3">
+      <w:start w:val="1"/>
+      <w:numFmt w:val="bullet"/>
+      <w:lvlText w:val="●"/>
+      <w:lvlJc w:val="left"/>
+      <w:pPr>
+        <w:ind w:left="2880" w:hanging="360"/>
+      </w:pPr>
+      <w:rPr>
+        <w:u w:val="none"/>
+      </w:rPr>
+    </w:lvl>
+    <w:lvl w:ilvl="4">
+      <w:start w:val="1"/>
+      <w:numFmt w:val="bullet"/>
+      <w:lvlText w:val="○"/>
+      <w:lvlJc w:val="left"/>
+      <w:pPr>
+        <w:ind w:left="3600" w:hanging="360"/>
+      </w:pPr>
+      <w:rPr>
+        <w:u w:val="none"/>
+      </w:rPr>
+    </w:lvl>
+    <w:lvl w:ilvl="5">
+      <w:start w:val="1"/>
+      <w:numFmt w:val="bullet"/>
+      <w:lvlText w:val="■"/>
+      <w:lvlJc w:val="left"/>
+      <w:pPr>
+        <w:ind w:left="4320" w:hanging="360"/>
+      </w:pPr>
+      <w:rPr>
+        <w:u w:val="none"/>
+      </w:rPr>
+    </w:lvl>
+    <w:lvl w:ilvl="6">
+      <w:start w:val="1"/>
+      <w:numFmt w:val="bullet"/>
+      <w:lvlText w:val="●"/>
+      <w:lvlJc w:val="left"/>
+      <w:pPr>
+        <w:ind w:left="5040" w:hanging="360"/>
+      </w:pPr>
+      <w:rPr>
+        <w:u w:val="none"/>
+      </w:rPr>
+    </w:lvl>
+    <w:lvl w:ilvl="7">
+      <w:start w:val="1"/>
+      <w:numFmt w:val="bullet"/>
+      <w:lvlText w:val="○"/>
+      <w:lvlJc w:val="left"/>
+      <w:pPr>
+        <w:ind w:left="5760" w:hanging="360"/>
+      </w:pPr>
+      <w:rPr>
+        <w:u w:val="none"/>
+      </w:rPr>
+    </w:lvl>
+    <w:lvl w:ilvl="8">
+      <w:start w:val="1"/>
+      <w:numFmt w:val="bullet"/>
+      <w:lvlText w:val="■"/>
+      <w:lvlJc w:val="left"/>
+      <w:pPr>
+        <w:ind w:left="6480" w:hanging="360"/>
+      </w:pPr>
+      <w:rPr>
+        <w:u w:val="none"/>
+      </w:rPr>
+    </w:lvl>
+  </w:abstractNum>
   <w:num w:numId="1">
     <w:abstractNumId w:val="1"/>
+  </w:num>
+  <w:num w:numId="2">
+    <w:abstractNumId w:val="2"/>
+  </w:num>
+  <w:num w:numId="3">
+    <w:abstractNumId w:val="3"/>
   </w:num>
 </w:numbering>
 </file>
@@ -3275,6 +7130,19 @@
       <w:sz w:val="30"/>
       <w:szCs w:val="30"/>
     </w:rPr>
+  </w:style>
+  <w:style w:type="table" w:styleId="Table1">
+    <w:basedOn w:val="TableNormal"/>
+    <w:tblPr>
+      <w:tblStyleRowBandSize w:val="1"/>
+      <w:tblStyleColBandSize w:val="1"/>
+      <w:tblCellMar>
+        <w:top w:w="100.0" w:type="dxa"/>
+        <w:left w:w="100.0" w:type="dxa"/>
+        <w:bottom w:w="100.0" w:type="dxa"/>
+        <w:right w:w="100.0" w:type="dxa"/>
+      </w:tblCellMar>
+    </w:tblPr>
   </w:style>
 </w:styles>
 </file>

</xml_diff>